<commit_message>
WIP + Simulación funcionando
</commit_message>
<xml_diff>
--- a/tp_abbate.docx
+++ b/tp_abbate.docx
@@ -48,7 +48,7 @@
           <wp:inline distT="0" distB="0" distL="0" distR="0">
             <wp:extent cx="5892165" cy="3138805"/>
             <wp:effectExtent l="0" t="0" r="0" b="0"/>
-            <wp:docPr id="1" name="Imagen1"/>
+            <wp:docPr id="1" name="Imagen37"/>
             <wp:cNvGraphicFramePr>
               <a:graphicFrameLocks xmlns:a="http://schemas.openxmlformats.org/drawingml/2006/main" noChangeAspect="1"/>
             </wp:cNvGraphicFramePr>
@@ -56,12 +56,12 @@
               <a:graphicData uri="http://schemas.openxmlformats.org/drawingml/2006/picture">
                 <pic:pic xmlns:pic="http://schemas.openxmlformats.org/drawingml/2006/picture">
                   <pic:nvPicPr>
-                    <pic:cNvPr id="1" name="Imagen1"/>
+                    <pic:cNvPr id="1" name="Imagen37"/>
                     <pic:cNvPicPr>
                       <a:picLocks noChangeAspect="1"/>
                       <a:extLst>
                         <a:ext uri="smNativeData">
-                          <sm:smNativeData xmlns:sm="smNativeData" val="SMDATA_14_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"/>
+                          <sm:smNativeData xmlns:sm="smNativeData" val="SMDATA_14_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"/>
                         </a:ext>
                       </a:extLst>
                     </pic:cNvPicPr>
@@ -114,10 +114,591 @@
         <w:pStyle w:val="para3"/>
       </w:pPr>
       <w:r>
-        <w:t>DDS Compiler</w:t>
-      </w:r>
-    </w:p>
-    <w:p>
+        <w:t>Formas de onda - Continua</w:t>
+      </w:r>
+    </w:p>
+    <w:p>
+      <w:r>
+        <w:t>1) Continua</w:t>
+      </w:r>
+    </w:p>
+    <w:p>
+      <w:pPr>
+        <w:spacing/>
+        <w:jc w:val="center"/>
+        <w:rPr>
+          <w:rFonts w:ascii="Times New Roman" w:hAnsi="Times New Roman" w:eastAsia="SimSun" w:cs="Times New Roman"/>
+        </w:rPr>
+      </w:pPr>
+      <w:r/>
+      <w:r>
+        <w:rPr>
+          <w:noProof/>
+        </w:rPr>
+        <w:drawing>
+          <wp:inline distT="0" distB="0" distL="0" distR="0">
+            <wp:extent cx="4625975" cy="770255"/>
+            <wp:effectExtent l="0" t="0" r="0" b="0"/>
+            <wp:docPr id="2" name="Imagen37"/>
+            <wp:cNvGraphicFramePr>
+              <a:graphicFrameLocks xmlns:a="http://schemas.openxmlformats.org/drawingml/2006/main" noChangeAspect="1"/>
+            </wp:cNvGraphicFramePr>
+            <a:graphic xmlns:a="http://schemas.openxmlformats.org/drawingml/2006/main">
+              <a:graphicData uri="http://schemas.openxmlformats.org/drawingml/2006/picture">
+                <pic:pic xmlns:pic="http://schemas.openxmlformats.org/drawingml/2006/picture">
+                  <pic:nvPicPr>
+                    <pic:cNvPr id="2" name="Imagen37"/>
+                    <pic:cNvPicPr>
+                      <a:picLocks noChangeAspect="1"/>
+                      <a:extLst>
+                        <a:ext uri="smNativeData">
+                          <sm:smNativeData xmlns:sm="smNativeData" val="SMDATA_14_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"/>
+                        </a:ext>
+                      </a:extLst>
+                    </pic:cNvPicPr>
+                  </pic:nvPicPr>
+                  <pic:blipFill>
+                    <a:blip r:embed="rId8"/>
+                    <a:stretch>
+                      <a:fillRect/>
+                    </a:stretch>
+                  </pic:blipFill>
+                  <pic:spPr>
+                    <a:xfrm>
+                      <a:off x="0" y="0"/>
+                      <a:ext cx="4625975" cy="770255"/>
+                    </a:xfrm>
+                    <a:prstGeom prst="rect">
+                      <a:avLst/>
+                    </a:prstGeom>
+                    <a:noFill/>
+                    <a:ln w="12700">
+                      <a:noFill/>
+                    </a:ln>
+                  </pic:spPr>
+                </pic:pic>
+              </a:graphicData>
+            </a:graphic>
+          </wp:inline>
+        </w:drawing>
+      </w:r>
+      <w:r/>
+      <w:r>
+        <w:rPr>
+          <w:rFonts w:ascii="Times New Roman" w:hAnsi="Times New Roman" w:eastAsia="SimSun" w:cs="Times New Roman"/>
+        </w:rPr>
+      </w:r>
+    </w:p>
+    <w:p>
+      <w:r>
+        <w:t>El proyecto estipula un radar con un ancho de banda de 20 MHz. Por lo tanto las ondas continuas a generar se deben poder configurar con un límite superior en 20MHz.</w:t>
+      </w:r>
+    </w:p>
+    <w:p>
+      <w:r/>
+    </w:p>
+    <w:p>
+      <w:r>
+        <w:t>2) Continua modulada en frecuencia</w:t>
+      </w:r>
+    </w:p>
+    <w:p>
+      <w:pPr>
+        <w:spacing/>
+        <w:jc w:val="center"/>
+        <w:rPr>
+          <w:rFonts w:ascii="Times New Roman" w:hAnsi="Times New Roman" w:eastAsia="SimSun" w:cs="Times New Roman"/>
+        </w:rPr>
+      </w:pPr>
+      <w:r/>
+      <w:r>
+        <w:rPr>
+          <w:noProof/>
+        </w:rPr>
+        <w:drawing>
+          <wp:inline distT="0" distB="0" distL="0" distR="0">
+            <wp:extent cx="5892165" cy="780415"/>
+            <wp:effectExtent l="0" t="0" r="0" b="0"/>
+            <wp:docPr id="3" name="Imagen37"/>
+            <wp:cNvGraphicFramePr>
+              <a:graphicFrameLocks xmlns:a="http://schemas.openxmlformats.org/drawingml/2006/main" noChangeAspect="1"/>
+            </wp:cNvGraphicFramePr>
+            <a:graphic xmlns:a="http://schemas.openxmlformats.org/drawingml/2006/main">
+              <a:graphicData uri="http://schemas.openxmlformats.org/drawingml/2006/picture">
+                <pic:pic xmlns:pic="http://schemas.openxmlformats.org/drawingml/2006/picture">
+                  <pic:nvPicPr>
+                    <pic:cNvPr id="3" name="Imagen37"/>
+                    <pic:cNvPicPr>
+                      <a:picLocks noChangeAspect="1"/>
+                      <a:extLst>
+                        <a:ext uri="smNativeData">
+                          <sm:smNativeData xmlns:sm="smNativeData" val="SMDATA_14_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"/>
+                        </a:ext>
+                      </a:extLst>
+                    </pic:cNvPicPr>
+                  </pic:nvPicPr>
+                  <pic:blipFill>
+                    <a:blip r:embed="rId9"/>
+                    <a:stretch>
+                      <a:fillRect/>
+                    </a:stretch>
+                  </pic:blipFill>
+                  <pic:spPr>
+                    <a:xfrm>
+                      <a:off x="0" y="0"/>
+                      <a:ext cx="5892165" cy="780415"/>
+                    </a:xfrm>
+                    <a:prstGeom prst="rect">
+                      <a:avLst/>
+                    </a:prstGeom>
+                    <a:noFill/>
+                    <a:ln w="12700">
+                      <a:noFill/>
+                    </a:ln>
+                  </pic:spPr>
+                </pic:pic>
+              </a:graphicData>
+            </a:graphic>
+          </wp:inline>
+        </w:drawing>
+      </w:r>
+      <w:r/>
+      <w:r>
+        <w:rPr>
+          <w:rFonts w:ascii="Times New Roman" w:hAnsi="Times New Roman" w:eastAsia="SimSun" w:cs="Times New Roman"/>
+        </w:rPr>
+      </w:r>
+    </w:p>
+    <w:p>
+      <w:r>
+        <w:t>Una de las modulaciones más empleadas en RADAR es la conocida como «chirp». Corresponde a una modulación lineal de la frecuencia instantánea de la señal.</w:t>
+      </w:r>
+    </w:p>
+    <w:p>
+      <w:r>
+        <w:t>La modulación implementada corresponde a una del tipo «up-chirp»</w:t>
+      </w:r>
+    </w:p>
+    <w:p>
+      <w:r/>
+    </w:p>
+    <w:p>
+      <w:r>
+        <w:t>3) Continua modulada en fase</w:t>
+      </w:r>
+    </w:p>
+    <w:p>
+      <w:r>
+        <w:t xml:space="preserve">               </w:t>
+      </w:r>
+      <w:r>
+        <w:rPr>
+          <w:noProof/>
+        </w:rPr>
+        <w:drawing>
+          <wp:inline distT="0" distB="0" distL="0" distR="0">
+            <wp:extent cx="4780915" cy="687705"/>
+            <wp:effectExtent l="0" t="0" r="0" b="0"/>
+            <wp:docPr id="4" name="Imagen36"/>
+            <wp:cNvGraphicFramePr/>
+            <a:graphic xmlns:a="http://schemas.openxmlformats.org/drawingml/2006/main">
+              <a:graphicData uri="http://schemas.openxmlformats.org/drawingml/2006/picture">
+                <pic:pic xmlns:pic="http://schemas.openxmlformats.org/drawingml/2006/picture">
+                  <pic:nvPicPr>
+                    <pic:cNvPr id="4" name="Imagen36"/>
+                    <pic:cNvPicPr>
+                      <a:extLst>
+                        <a:ext uri="smNativeData">
+                          <sm:smNativeData xmlns:sm="smNativeData" val="SMDATA_14_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"/>
+                        </a:ext>
+                      </a:extLst>
+                    </pic:cNvPicPr>
+                  </pic:nvPicPr>
+                  <pic:blipFill>
+                    <a:blip r:embed="rId10"/>
+                    <a:stretch>
+                      <a:fillRect/>
+                    </a:stretch>
+                  </pic:blipFill>
+                  <pic:spPr>
+                    <a:xfrm>
+                      <a:off x="0" y="0"/>
+                      <a:ext cx="4780915" cy="687705"/>
+                    </a:xfrm>
+                    <a:prstGeom prst="rect">
+                      <a:avLst/>
+                    </a:prstGeom>
+                    <a:noFill/>
+                    <a:ln w="12700">
+                      <a:noFill/>
+                    </a:ln>
+                  </pic:spPr>
+                </pic:pic>
+              </a:graphicData>
+            </a:graphic>
+          </wp:inline>
+        </w:drawing>
+      </w:r>
+      <w:r/>
+    </w:p>
+    <w:p>
+      <w:r>
+        <w:t>Los requerimientos del trabajo final establecen la implementación de una módulación en fasa conocida como «códigos Barker». Estos códigos corresponden con una secuencia de cambios de fase de una señal, que presentan un pico máximo de autocorrelación bien definido.</w:t>
+      </w:r>
+    </w:p>
+    <w:p>
+      <w:r/>
+    </w:p>
+    <w:p>
+      <w:r>
+        <w:t>Los códigos son los siguientes, teniendo para un «1»  y para un «-1» un cambio de fase de 180° de la señal senoidal.</w:t>
+      </w:r>
+    </w:p>
+    <w:tbl>
+      <w:tblPr>
+        <w:tblStyle w:val="TableGrid"/>
+        <w:name w:val="Tabla1"/>
+        <w:tabOrder w:val="0"/>
+        <w:jc w:val="center"/>
+        <w:tblInd w:w="0" w:type="dxa"/>
+        <w:tblW w:w="3600" w:type="dxa"/>
+        <w:tblLook w:val="04A0" w:firstRow="1" w:lastRow="0" w:firstColumn="1" w:lastColumn="0" w:noHBand="0" w:noVBand="1"/>
+      </w:tblPr>
+      <w:tblGrid>
+        <w:gridCol w:w="1200"/>
+        <w:gridCol w:w="2400"/>
+      </w:tblGrid>
+      <w:tr>
+        <w:trPr>
+          <w:tblHeader w:val="0"/>
+          <w:cantSplit w:val="0"/>
+          <w:trHeight w:val="0" w:hRule="auto"/>
+        </w:trPr>
+        <w:tc>
+          <w:tcPr>
+            <w:tcW w:w="1200" w:type="dxa"/>
+            <w:tmTcPr id="1592275033" protected="0"/>
+          </w:tcPr>
+          <w:p>
+            <w:pPr>
+              <w:spacing/>
+              <w:jc w:val="center"/>
+            </w:pPr>
+            <w:r>
+              <w:t>Longitud</w:t>
+            </w:r>
+          </w:p>
+        </w:tc>
+        <w:tc>
+          <w:tcPr>
+            <w:tcW w:w="2400" w:type="dxa"/>
+            <w:tmTcPr id="1592275033" protected="0"/>
+          </w:tcPr>
+          <w:p>
+            <w:pPr>
+              <w:spacing/>
+              <w:jc w:val="center"/>
+            </w:pPr>
+            <w:r>
+              <w:t>Código</w:t>
+            </w:r>
+          </w:p>
+        </w:tc>
+      </w:tr>
+      <w:tr>
+        <w:trPr>
+          <w:tblHeader w:val="0"/>
+          <w:cantSplit w:val="0"/>
+          <w:trHeight w:val="0" w:hRule="auto"/>
+        </w:trPr>
+        <w:tc>
+          <w:tcPr>
+            <w:tcW w:w="1200" w:type="dxa"/>
+            <w:tmTcPr id="1592275033" protected="0"/>
+          </w:tcPr>
+          <w:p>
+            <w:pPr>
+              <w:spacing/>
+              <w:jc w:val="center"/>
+            </w:pPr>
+            <w:r>
+              <w:t>2</w:t>
+            </w:r>
+          </w:p>
+        </w:tc>
+        <w:tc>
+          <w:tcPr>
+            <w:tcW w:w="2400" w:type="dxa"/>
+            <w:tmTcPr id="1592275033" protected="0"/>
+          </w:tcPr>
+          <w:p>
+            <w:pPr/>
+            <w:r>
+              <w:t>+ -</w:t>
+            </w:r>
+          </w:p>
+        </w:tc>
+      </w:tr>
+      <w:tr>
+        <w:trPr>
+          <w:tblHeader w:val="0"/>
+          <w:cantSplit w:val="0"/>
+          <w:trHeight w:val="0" w:hRule="auto"/>
+        </w:trPr>
+        <w:tc>
+          <w:tcPr>
+            <w:tcW w:w="1200" w:type="dxa"/>
+            <w:tmTcPr id="1592275033" protected="0"/>
+          </w:tcPr>
+          <w:p>
+            <w:pPr>
+              <w:spacing/>
+              <w:jc w:val="center"/>
+            </w:pPr>
+            <w:r>
+              <w:t>3</w:t>
+            </w:r>
+          </w:p>
+        </w:tc>
+        <w:tc>
+          <w:tcPr>
+            <w:tcW w:w="2400" w:type="dxa"/>
+            <w:tmTcPr id="1592275033" protected="0"/>
+          </w:tcPr>
+          <w:p>
+            <w:pPr/>
+            <w:r>
+              <w:t>+ + -</w:t>
+            </w:r>
+          </w:p>
+        </w:tc>
+      </w:tr>
+      <w:tr>
+        <w:trPr>
+          <w:tblHeader w:val="0"/>
+          <w:cantSplit w:val="0"/>
+          <w:trHeight w:val="0" w:hRule="auto"/>
+        </w:trPr>
+        <w:tc>
+          <w:tcPr>
+            <w:tcW w:w="1200" w:type="dxa"/>
+            <w:tmTcPr id="1592275033" protected="0"/>
+          </w:tcPr>
+          <w:p>
+            <w:pPr>
+              <w:spacing/>
+              <w:jc w:val="center"/>
+            </w:pPr>
+            <w:r>
+              <w:t>4</w:t>
+            </w:r>
+          </w:p>
+        </w:tc>
+        <w:tc>
+          <w:tcPr>
+            <w:tcW w:w="2400" w:type="dxa"/>
+            <w:tmTcPr id="1592275033" protected="0"/>
+          </w:tcPr>
+          <w:p>
+            <w:pPr/>
+            <w:r>
+              <w:t>+ - + +</w:t>
+            </w:r>
+          </w:p>
+        </w:tc>
+      </w:tr>
+      <w:tr>
+        <w:trPr>
+          <w:tblHeader w:val="0"/>
+          <w:cantSplit w:val="0"/>
+          <w:trHeight w:val="0" w:hRule="auto"/>
+        </w:trPr>
+        <w:tc>
+          <w:tcPr>
+            <w:tcW w:w="1200" w:type="dxa"/>
+            <w:tmTcPr id="1592275033" protected="0"/>
+          </w:tcPr>
+          <w:p>
+            <w:pPr>
+              <w:spacing/>
+              <w:jc w:val="center"/>
+            </w:pPr>
+            <w:r>
+              <w:t>5</w:t>
+            </w:r>
+          </w:p>
+        </w:tc>
+        <w:tc>
+          <w:tcPr>
+            <w:tcW w:w="2400" w:type="dxa"/>
+            <w:tmTcPr id="1592275033" protected="0"/>
+          </w:tcPr>
+          <w:p>
+            <w:pPr/>
+            <w:r>
+              <w:t>+ + + - +</w:t>
+            </w:r>
+          </w:p>
+        </w:tc>
+      </w:tr>
+      <w:tr>
+        <w:trPr>
+          <w:tblHeader w:val="0"/>
+          <w:cantSplit w:val="0"/>
+          <w:trHeight w:val="0" w:hRule="auto"/>
+        </w:trPr>
+        <w:tc>
+          <w:tcPr>
+            <w:tcW w:w="1200" w:type="dxa"/>
+            <w:tmTcPr id="1592275033" protected="0"/>
+          </w:tcPr>
+          <w:p>
+            <w:pPr>
+              <w:spacing/>
+              <w:jc w:val="center"/>
+            </w:pPr>
+            <w:r>
+              <w:t>7</w:t>
+            </w:r>
+          </w:p>
+        </w:tc>
+        <w:tc>
+          <w:tcPr>
+            <w:tcW w:w="2400" w:type="dxa"/>
+            <w:tmTcPr id="1592275033" protected="0"/>
+          </w:tcPr>
+          <w:p>
+            <w:pPr/>
+            <w:r>
+              <w:t>+ + + - - + -</w:t>
+            </w:r>
+          </w:p>
+        </w:tc>
+      </w:tr>
+      <w:tr>
+        <w:trPr>
+          <w:tblHeader w:val="0"/>
+          <w:cantSplit w:val="0"/>
+          <w:trHeight w:val="0" w:hRule="auto"/>
+        </w:trPr>
+        <w:tc>
+          <w:tcPr>
+            <w:tcW w:w="1200" w:type="dxa"/>
+            <w:tmTcPr id="1592275033" protected="0"/>
+          </w:tcPr>
+          <w:p>
+            <w:pPr>
+              <w:spacing/>
+              <w:jc w:val="center"/>
+            </w:pPr>
+            <w:r>
+              <w:t>11</w:t>
+            </w:r>
+          </w:p>
+        </w:tc>
+        <w:tc>
+          <w:tcPr>
+            <w:tcW w:w="2400" w:type="dxa"/>
+            <w:tmTcPr id="1592275033" protected="0"/>
+          </w:tcPr>
+          <w:p>
+            <w:pPr/>
+            <w:r>
+              <w:t>+ + + - - - + - - + -</w:t>
+            </w:r>
+          </w:p>
+        </w:tc>
+      </w:tr>
+      <w:tr>
+        <w:trPr>
+          <w:tblHeader w:val="0"/>
+          <w:cantSplit w:val="0"/>
+          <w:trHeight w:val="0" w:hRule="auto"/>
+        </w:trPr>
+        <w:tc>
+          <w:tcPr>
+            <w:tcW w:w="1200" w:type="dxa"/>
+            <w:tmTcPr id="1592275033" protected="0"/>
+          </w:tcPr>
+          <w:p>
+            <w:pPr>
+              <w:spacing/>
+              <w:jc w:val="center"/>
+            </w:pPr>
+            <w:r>
+              <w:t>13</w:t>
+            </w:r>
+          </w:p>
+        </w:tc>
+        <w:tc>
+          <w:tcPr>
+            <w:tcW w:w="2400" w:type="dxa"/>
+            <w:tmTcPr id="1592275033" protected="0"/>
+          </w:tcPr>
+          <w:p>
+            <w:pPr/>
+            <w:r>
+              <w:t>+ + + + + - - + + - + - +</w:t>
+            </w:r>
+          </w:p>
+        </w:tc>
+      </w:tr>
+    </w:tbl>
+    <w:p>
+      <w:r/>
+    </w:p>
+    <w:p>
+      <w:r>
+        <w:rPr>
+          <w:noProof/>
+        </w:rPr>
+        <w:drawing>
+          <wp:inline distT="0" distB="0" distL="0" distR="0">
+            <wp:extent cx="5892165" cy="2315210"/>
+            <wp:effectExtent l="0" t="0" r="0" b="0"/>
+            <wp:docPr id="5" name="Imagen36"/>
+            <wp:cNvGraphicFramePr>
+              <a:graphicFrameLocks xmlns:a="http://schemas.openxmlformats.org/drawingml/2006/main" noChangeAspect="1"/>
+            </wp:cNvGraphicFramePr>
+            <a:graphic xmlns:a="http://schemas.openxmlformats.org/drawingml/2006/main">
+              <a:graphicData uri="http://schemas.openxmlformats.org/drawingml/2006/picture">
+                <pic:pic xmlns:pic="http://schemas.openxmlformats.org/drawingml/2006/picture">
+                  <pic:nvPicPr>
+                    <pic:cNvPr id="5" name="Imagen36"/>
+                    <pic:cNvPicPr>
+                      <a:picLocks noChangeAspect="1"/>
+                      <a:extLst>
+                        <a:ext uri="smNativeData">
+                          <sm:smNativeData xmlns:sm="smNativeData" val="SMDATA_14_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"/>
+                        </a:ext>
+                      </a:extLst>
+                    </pic:cNvPicPr>
+                  </pic:nvPicPr>
+                  <pic:blipFill>
+                    <a:blip r:embed="rId11"/>
+                    <a:stretch>
+                      <a:fillRect/>
+                    </a:stretch>
+                  </pic:blipFill>
+                  <pic:spPr>
+                    <a:xfrm>
+                      <a:off x="0" y="0"/>
+                      <a:ext cx="5892165" cy="2315210"/>
+                    </a:xfrm>
+                    <a:prstGeom prst="rect">
+                      <a:avLst/>
+                    </a:prstGeom>
+                    <a:noFill/>
+                    <a:ln w="12700">
+                      <a:noFill/>
+                    </a:ln>
+                  </pic:spPr>
+                </pic:pic>
+              </a:graphicData>
+            </a:graphic>
+          </wp:inline>
+        </w:drawing>
+      </w:r>
       <w:r/>
     </w:p>
     <w:p>
@@ -125,31 +706,2741 @@
         <w:pStyle w:val="para3"/>
       </w:pPr>
       <w:r>
+        <w:t>Formas de onda - Pulsada</w:t>
+      </w:r>
+    </w:p>
+    <w:p>
+      <w:r>
+        <w:t>En este modo de operación se generan pulsos de las distintas formas de onda mostradas anteriormentes. Es necesario configurar el ancho de cada pulso, y el intervalo de repetición entre pulsos (período).</w:t>
+      </w:r>
+    </w:p>
+    <w:p>
+      <w:r>
+        <w:t>4) Pulsada sin modulación</w:t>
+      </w:r>
+    </w:p>
+    <w:p>
+      <w:r>
+        <w:rPr>
+          <w:noProof/>
+        </w:rPr>
+        <w:drawing>
+          <wp:inline distT="0" distB="0" distL="0" distR="0">
+            <wp:extent cx="5892165" cy="775970"/>
+            <wp:effectExtent l="0" t="0" r="0" b="0"/>
+            <wp:docPr id="6" name="Imagen37"/>
+            <wp:cNvGraphicFramePr>
+              <a:graphicFrameLocks xmlns:a="http://schemas.openxmlformats.org/drawingml/2006/main" noChangeAspect="1"/>
+            </wp:cNvGraphicFramePr>
+            <a:graphic xmlns:a="http://schemas.openxmlformats.org/drawingml/2006/main">
+              <a:graphicData uri="http://schemas.openxmlformats.org/drawingml/2006/picture">
+                <pic:pic xmlns:pic="http://schemas.openxmlformats.org/drawingml/2006/picture">
+                  <pic:nvPicPr>
+                    <pic:cNvPr id="6" name="Imagen37"/>
+                    <pic:cNvPicPr>
+                      <a:picLocks noChangeAspect="1"/>
+                      <a:extLst>
+                        <a:ext uri="smNativeData">
+                          <sm:smNativeData xmlns:sm="smNativeData" val="SMDATA_14_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"/>
+                        </a:ext>
+                      </a:extLst>
+                    </pic:cNvPicPr>
+                  </pic:nvPicPr>
+                  <pic:blipFill>
+                    <a:blip r:embed="rId12"/>
+                    <a:stretch>
+                      <a:fillRect/>
+                    </a:stretch>
+                  </pic:blipFill>
+                  <pic:spPr>
+                    <a:xfrm>
+                      <a:off x="0" y="0"/>
+                      <a:ext cx="5892165" cy="775970"/>
+                    </a:xfrm>
+                    <a:prstGeom prst="rect">
+                      <a:avLst/>
+                    </a:prstGeom>
+                    <a:noFill/>
+                    <a:ln w="12700">
+                      <a:noFill/>
+                    </a:ln>
+                  </pic:spPr>
+                </pic:pic>
+              </a:graphicData>
+            </a:graphic>
+          </wp:inline>
+        </w:drawing>
+      </w:r>
+      <w:r/>
+    </w:p>
+    <w:p>
+      <w:r>
+        <w:t>5) Pulsada modulada en frecuencia</w:t>
+      </w:r>
+    </w:p>
+    <w:p>
+      <w:r/>
+    </w:p>
+    <w:p>
+      <w:r>
+        <w:rPr>
+          <w:noProof/>
+        </w:rPr>
+        <w:drawing>
+          <wp:inline distT="0" distB="0" distL="0" distR="0">
+            <wp:extent cx="5892165" cy="739775"/>
+            <wp:effectExtent l="0" t="0" r="0" b="0"/>
+            <wp:docPr id="7" name="Imagen37"/>
+            <wp:cNvGraphicFramePr>
+              <a:graphicFrameLocks xmlns:a="http://schemas.openxmlformats.org/drawingml/2006/main" noChangeAspect="1"/>
+            </wp:cNvGraphicFramePr>
+            <a:graphic xmlns:a="http://schemas.openxmlformats.org/drawingml/2006/main">
+              <a:graphicData uri="http://schemas.openxmlformats.org/drawingml/2006/picture">
+                <pic:pic xmlns:pic="http://schemas.openxmlformats.org/drawingml/2006/picture">
+                  <pic:nvPicPr>
+                    <pic:cNvPr id="7" name="Imagen37"/>
+                    <pic:cNvPicPr>
+                      <a:picLocks noChangeAspect="1"/>
+                      <a:extLst>
+                        <a:ext uri="smNativeData">
+                          <sm:smNativeData xmlns:sm="smNativeData" val="SMDATA_14_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"/>
+                        </a:ext>
+                      </a:extLst>
+                    </pic:cNvPicPr>
+                  </pic:nvPicPr>
+                  <pic:blipFill>
+                    <a:blip r:embed="rId13"/>
+                    <a:stretch>
+                      <a:fillRect/>
+                    </a:stretch>
+                  </pic:blipFill>
+                  <pic:spPr>
+                    <a:xfrm>
+                      <a:off x="0" y="0"/>
+                      <a:ext cx="5892165" cy="739775"/>
+                    </a:xfrm>
+                    <a:prstGeom prst="rect">
+                      <a:avLst/>
+                    </a:prstGeom>
+                    <a:noFill/>
+                    <a:ln w="12700">
+                      <a:noFill/>
+                    </a:ln>
+                  </pic:spPr>
+                </pic:pic>
+              </a:graphicData>
+            </a:graphic>
+          </wp:inline>
+        </w:drawing>
+      </w:r>
+      <w:r/>
+    </w:p>
+    <w:p>
+      <w:r/>
+    </w:p>
+    <w:p>
+      <w:r>
+        <w:t>6) Pulsada modulada en fase</w:t>
+      </w:r>
+    </w:p>
+    <w:p>
+      <w:r/>
+    </w:p>
+    <w:p>
+      <w:r>
+        <w:rPr>
+          <w:noProof/>
+        </w:rPr>
+        <w:drawing>
+          <wp:inline distT="0" distB="0" distL="0" distR="0">
+            <wp:extent cx="5892165" cy="756920"/>
+            <wp:effectExtent l="0" t="0" r="0" b="0"/>
+            <wp:docPr id="8" name="Imagen37"/>
+            <wp:cNvGraphicFramePr>
+              <a:graphicFrameLocks xmlns:a="http://schemas.openxmlformats.org/drawingml/2006/main" noChangeAspect="1"/>
+            </wp:cNvGraphicFramePr>
+            <a:graphic xmlns:a="http://schemas.openxmlformats.org/drawingml/2006/main">
+              <a:graphicData uri="http://schemas.openxmlformats.org/drawingml/2006/picture">
+                <pic:pic xmlns:pic="http://schemas.openxmlformats.org/drawingml/2006/picture">
+                  <pic:nvPicPr>
+                    <pic:cNvPr id="8" name="Imagen37"/>
+                    <pic:cNvPicPr>
+                      <a:picLocks noChangeAspect="1"/>
+                      <a:extLst>
+                        <a:ext uri="smNativeData">
+                          <sm:smNativeData xmlns:sm="smNativeData" val="SMDATA_14_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"/>
+                        </a:ext>
+                      </a:extLst>
+                    </pic:cNvPicPr>
+                  </pic:nvPicPr>
+                  <pic:blipFill>
+                    <a:blip r:embed="rId14"/>
+                    <a:stretch>
+                      <a:fillRect/>
+                    </a:stretch>
+                  </pic:blipFill>
+                  <pic:spPr>
+                    <a:xfrm>
+                      <a:off x="0" y="0"/>
+                      <a:ext cx="5892165" cy="756920"/>
+                    </a:xfrm>
+                    <a:prstGeom prst="rect">
+                      <a:avLst/>
+                    </a:prstGeom>
+                    <a:noFill/>
+                    <a:ln w="12700">
+                      <a:noFill/>
+                    </a:ln>
+                  </pic:spPr>
+                </pic:pic>
+              </a:graphicData>
+            </a:graphic>
+          </wp:inline>
+        </w:drawing>
+      </w:r>
+      <w:r/>
+    </w:p>
+    <w:p>
+      <w:r/>
+    </w:p>
+    <w:p>
+      <w:pPr>
+        <w:pStyle w:val="para3"/>
+      </w:pPr>
+      <w:r>
+        <w:t>DDS Compiler</w:t>
+      </w:r>
+    </w:p>
+    <w:p>
+      <w:r>
+        <w:t>El IP Core «DDS Compiler» es un sintetizador digital de señales senoidales (Direct Digital Synthesizer), que, básicamente, cuenta con un acumulador de fase y una memoria de look up.</w:t>
+      </w:r>
+    </w:p>
+    <w:p>
+      <w:pPr>
+        <w:spacing/>
+        <w:jc w:val="center"/>
+      </w:pPr>
+      <w:r>
+        <w:rPr>
+          <w:noProof/>
+        </w:rPr>
+        <w:drawing>
+          <wp:inline distT="0" distB="0" distL="0" distR="0">
+            <wp:extent cx="5892165" cy="1588135"/>
+            <wp:effectExtent l="0" t="0" r="0" b="0"/>
+            <wp:docPr id="9" name="Imagen36"/>
+            <wp:cNvGraphicFramePr>
+              <a:graphicFrameLocks xmlns:a="http://schemas.openxmlformats.org/drawingml/2006/main" noChangeAspect="1"/>
+            </wp:cNvGraphicFramePr>
+            <a:graphic xmlns:a="http://schemas.openxmlformats.org/drawingml/2006/main">
+              <a:graphicData uri="http://schemas.openxmlformats.org/drawingml/2006/picture">
+                <pic:pic xmlns:pic="http://schemas.openxmlformats.org/drawingml/2006/picture">
+                  <pic:nvPicPr>
+                    <pic:cNvPr id="9" name="Imagen36"/>
+                    <pic:cNvPicPr>
+                      <a:picLocks noChangeAspect="1"/>
+                      <a:extLst>
+                        <a:ext uri="smNativeData">
+                          <sm:smNativeData xmlns:sm="smNativeData" val="SMDATA_14_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"/>
+                        </a:ext>
+                      </a:extLst>
+                    </pic:cNvPicPr>
+                  </pic:nvPicPr>
+                  <pic:blipFill>
+                    <a:blip r:embed="rId15"/>
+                    <a:stretch>
+                      <a:fillRect/>
+                    </a:stretch>
+                  </pic:blipFill>
+                  <pic:spPr>
+                    <a:xfrm>
+                      <a:off x="0" y="0"/>
+                      <a:ext cx="5892165" cy="1588135"/>
+                    </a:xfrm>
+                    <a:prstGeom prst="rect">
+                      <a:avLst/>
+                    </a:prstGeom>
+                    <a:noFill/>
+                    <a:ln w="12700">
+                      <a:noFill/>
+                    </a:ln>
+                  </pic:spPr>
+                </pic:pic>
+              </a:graphicData>
+            </a:graphic>
+          </wp:inline>
+        </w:drawing>
+      </w:r>
+      <w:r/>
+    </w:p>
+    <w:p>
+      <w:r>
+        <w:t>A la salida del DDS se generan señales senoidales con una frecuencia dada por:</w:t>
+      </w:r>
+    </w:p>
+    <w:p>
+      <w:pPr>
+        <w:spacing/>
+        <w:jc w:val="center"/>
+      </w:pPr>
+      <w:r>
+        <w:rPr>
+          <w:noProof/>
+        </w:rPr>
+        <w:drawing>
+          <wp:inline distT="0" distB="0" distL="0" distR="0">
+            <wp:extent cx="774700" cy="410210"/>
+            <wp:effectExtent l="0" t="0" r="0" b="0"/>
+            <wp:docPr id="10" name="Imagen37"/>
+            <wp:cNvGraphicFramePr>
+              <a:graphicFrameLocks xmlns:a="http://schemas.openxmlformats.org/drawingml/2006/main" noChangeAspect="1"/>
+            </wp:cNvGraphicFramePr>
+            <a:graphic xmlns:a="http://schemas.openxmlformats.org/drawingml/2006/main">
+              <a:graphicData uri="http://schemas.openxmlformats.org/drawingml/2006/picture">
+                <pic:pic xmlns:pic="http://schemas.openxmlformats.org/drawingml/2006/picture">
+                  <pic:nvPicPr>
+                    <pic:cNvPr id="10" name="Imagen37"/>
+                    <pic:cNvPicPr>
+                      <a:picLocks noChangeAspect="1"/>
+                      <a:extLst>
+                        <a:ext uri="smNativeData">
+                          <sm:smNativeData xmlns:sm="smNativeData" val="SMDATA_14_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"/>
+                        </a:ext>
+                      </a:extLst>
+                    </pic:cNvPicPr>
+                  </pic:nvPicPr>
+                  <pic:blipFill>
+                    <a:blip r:embed="rId16"/>
+                    <a:stretch>
+                      <a:fillRect/>
+                    </a:stretch>
+                  </pic:blipFill>
+                  <pic:spPr>
+                    <a:xfrm>
+                      <a:off x="0" y="0"/>
+                      <a:ext cx="774700" cy="410210"/>
+                    </a:xfrm>
+                    <a:prstGeom prst="rect">
+                      <a:avLst/>
+                    </a:prstGeom>
+                    <a:noFill/>
+                    <a:ln w="12700">
+                      <a:noFill/>
+                    </a:ln>
+                  </pic:spPr>
+                </pic:pic>
+              </a:graphicData>
+            </a:graphic>
+          </wp:inline>
+        </w:drawing>
+      </w:r>
+      <w:r/>
+    </w:p>
+    <w:p>
+      <w:r>
+        <w:t xml:space="preserve">Con: </w:t>
+      </w:r>
+    </w:p>
+    <w:p>
+      <w:pPr>
+        <w:ind w:left="405"/>
+      </w:pPr>
+      <w:r>
+        <w:rPr>
+          <w:b/>
+          <w:bCs/>
+          <w:i/>
+          <w:iCs/>
+        </w:rPr>
+        <w:t>fclk</w:t>
+      </w:r>
+      <w:r>
+        <w:t>: Frecuencia de reloj.</w:t>
+      </w:r>
+    </w:p>
+    <w:p>
+      <w:pPr>
+        <w:ind w:left="765" w:hanging="360"/>
+      </w:pPr>
+      <w:r>
+        <w:rPr>
+          <w:b/>
+          <w:bCs/>
+          <w:i/>
+          <w:iCs/>
+        </w:rPr>
+        <w:t>Δθ</w:t>
+      </w:r>
+      <w:r>
+        <w:t>: Incremento de fase. Este es el parámetro de entrada principal, y nos va a dar la posibilidad de configurar dinámicamente la frecuencia de las señales generadas.</w:t>
+      </w:r>
+    </w:p>
+    <w:p>
+      <w:pPr>
+        <w:ind w:left="810" w:hanging="405"/>
+      </w:pPr>
+      <w:r>
+        <w:rPr>
+          <w:b/>
+          <w:bCs/>
+          <w:i/>
+          <w:iCs/>
+        </w:rPr>
+        <w:t>B</w:t>
+      </w:r>
+      <w:r>
+        <w:rPr>
+          <w:b/>
+          <w:bCs/>
+          <w:i/>
+          <w:iCs/>
+          <w:vertAlign w:val="subscript"/>
+        </w:rPr>
+        <w:t>θ(n)</w:t>
+      </w:r>
+      <w:r>
+        <w:t>: Cantidad de bits del acumulador de fase.</w:t>
+      </w:r>
+    </w:p>
+    <w:p>
+      <w:r/>
+    </w:p>
+    <w:p>
+      <w:r>
+        <w:t>El bloque IP, se configuró según se muestra en la siguiente imagen:</w:t>
+      </w:r>
+    </w:p>
+    <w:p>
+      <w:r>
+        <w:rPr>
+          <w:noProof/>
+        </w:rPr>
+        <w:drawing>
+          <wp:inline distT="0" distB="0" distL="0" distR="0">
+            <wp:extent cx="6101715" cy="4445000"/>
+            <wp:effectExtent l="0" t="0" r="0" b="0"/>
+            <wp:docPr id="11" name="Imagen37"/>
+            <wp:cNvGraphicFramePr>
+              <a:graphicFrameLocks xmlns:a="http://schemas.openxmlformats.org/drawingml/2006/main" noChangeAspect="1"/>
+            </wp:cNvGraphicFramePr>
+            <a:graphic xmlns:a="http://schemas.openxmlformats.org/drawingml/2006/main">
+              <a:graphicData uri="http://schemas.openxmlformats.org/drawingml/2006/picture">
+                <pic:pic xmlns:pic="http://schemas.openxmlformats.org/drawingml/2006/picture">
+                  <pic:nvPicPr>
+                    <pic:cNvPr id="11" name="Imagen37"/>
+                    <pic:cNvPicPr>
+                      <a:picLocks noChangeAspect="1"/>
+                      <a:extLst>
+                        <a:ext uri="smNativeData">
+                          <sm:smNativeData xmlns:sm="smNativeData" val="SMDATA_14_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"/>
+                        </a:ext>
+                      </a:extLst>
+                    </pic:cNvPicPr>
+                  </pic:nvPicPr>
+                  <pic:blipFill>
+                    <a:blip r:embed="rId17"/>
+                    <a:stretch>
+                      <a:fillRect/>
+                    </a:stretch>
+                  </pic:blipFill>
+                  <pic:spPr>
+                    <a:xfrm>
+                      <a:off x="0" y="0"/>
+                      <a:ext cx="6101715" cy="4445000"/>
+                    </a:xfrm>
+                    <a:prstGeom prst="rect">
+                      <a:avLst/>
+                    </a:prstGeom>
+                    <a:noFill/>
+                    <a:ln w="12700">
+                      <a:noFill/>
+                    </a:ln>
+                  </pic:spPr>
+                </pic:pic>
+              </a:graphicData>
+            </a:graphic>
+          </wp:inline>
+        </w:drawing>
+      </w:r>
+      <w:r/>
+    </w:p>
+    <w:p>
+      <w:r>
+        <w:t>La interfaz de entrada y salida del Core es compatible con el bus AXI4-Stream, y es a través de este bus que el bloque de lógica desarrollado en el trabajo, configura la modulación de las señales.</w:t>
+      </w:r>
+    </w:p>
+    <w:p>
+      <w:pPr>
+        <w:pStyle w:val="para3"/>
+      </w:pPr>
+      <w:r>
         <w:t>Bloque Modulador</w:t>
       </w:r>
     </w:p>
     <w:p>
-      <w:r/>
-    </w:p>
-    <w:p>
-      <w:r>
-        <w:t>Imagen registros + modulador</w:t>
-      </w:r>
-    </w:p>
-    <w:p>
-      <w:r/>
-    </w:p>
-    <w:p>
-      <w:r>
-        <w:t>Modo continuo</w:t>
-      </w:r>
-    </w:p>
-    <w:p>
-      <w:r/>
-    </w:p>
-    <w:p>
-      <w:r>
-        <w:t>Modo pulsado</w:t>
+      <w:r>
+        <w:t>El bloque modulador que se muestra en este trabajo, forma parte de la sección de Generación del trabajo final, pero a su vez forma parte de un bloque que contiene una serie de registros de configuración mapeados a memoria y accesibles a través de un bus AXI-Lite.</w:t>
+      </w:r>
+    </w:p>
+    <w:p>
+      <w:r>
+        <w:t>El bloque desarrollado es el que se muestra en gris en la imagen a continuación.</w:t>
+      </w:r>
+    </w:p>
+    <w:p>
+      <w:pPr>
+        <w:spacing/>
+        <w:jc w:val="center"/>
+      </w:pPr>
+      <w:r>
+        <w:rPr>
+          <w:noProof/>
+        </w:rPr>
+        <w:drawing>
+          <wp:inline distT="0" distB="0" distL="0" distR="0">
+            <wp:extent cx="5073015" cy="2172970"/>
+            <wp:effectExtent l="0" t="0" r="0" b="0"/>
+            <wp:docPr id="12" name="Imagen37"/>
+            <wp:cNvGraphicFramePr>
+              <a:graphicFrameLocks xmlns:a="http://schemas.openxmlformats.org/drawingml/2006/main" noChangeAspect="1"/>
+            </wp:cNvGraphicFramePr>
+            <a:graphic xmlns:a="http://schemas.openxmlformats.org/drawingml/2006/main">
+              <a:graphicData uri="http://schemas.openxmlformats.org/drawingml/2006/picture">
+                <pic:pic xmlns:pic="http://schemas.openxmlformats.org/drawingml/2006/picture">
+                  <pic:nvPicPr>
+                    <pic:cNvPr id="12" name="Imagen37"/>
+                    <pic:cNvPicPr>
+                      <a:picLocks noChangeAspect="1"/>
+                      <a:extLst>
+                        <a:ext uri="smNativeData">
+                          <sm:smNativeData xmlns:sm="smNativeData" val="SMDATA_14_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"/>
+                        </a:ext>
+                      </a:extLst>
+                    </pic:cNvPicPr>
+                  </pic:nvPicPr>
+                  <pic:blipFill>
+                    <a:blip r:embed="rId18"/>
+                    <a:stretch>
+                      <a:fillRect/>
+                    </a:stretch>
+                  </pic:blipFill>
+                  <pic:spPr>
+                    <a:xfrm>
+                      <a:off x="0" y="0"/>
+                      <a:ext cx="5073015" cy="2172970"/>
+                    </a:xfrm>
+                    <a:prstGeom prst="rect">
+                      <a:avLst/>
+                    </a:prstGeom>
+                    <a:noFill/>
+                    <a:ln w="12700">
+                      <a:noFill/>
+                    </a:ln>
+                  </pic:spPr>
+                </pic:pic>
+              </a:graphicData>
+            </a:graphic>
+          </wp:inline>
+        </w:drawing>
+      </w:r>
+      <w:r/>
+    </w:p>
+    <w:p>
+      <w:pPr>
+        <w:pStyle w:val="para3"/>
+      </w:pPr>
+      <w:r>
+        <w:t>Mapa de memoria</w:t>
+      </w:r>
+    </w:p>
+    <w:p>
+      <w:r>
+        <w:t>A través de los registros se establece la configuración del modulador, con los campos de cada registro organizados de la siguiente manera:</w:t>
+      </w:r>
+    </w:p>
+    <w:p>
+      <w:pPr>
+        <w:spacing/>
+        <w:jc w:val="center"/>
+      </w:pPr>
+      <w:r>
+        <w:rPr>
+          <w:noProof/>
+        </w:rPr>
+        <w:drawing>
+          <wp:inline distT="0" distB="0" distL="0" distR="0">
+            <wp:extent cx="5577205" cy="3836670"/>
+            <wp:effectExtent l="0" t="0" r="0" b="0"/>
+            <wp:docPr id="13" name="Imagen37"/>
+            <wp:cNvGraphicFramePr>
+              <a:graphicFrameLocks xmlns:a="http://schemas.openxmlformats.org/drawingml/2006/main" noChangeAspect="1"/>
+            </wp:cNvGraphicFramePr>
+            <a:graphic xmlns:a="http://schemas.openxmlformats.org/drawingml/2006/main">
+              <a:graphicData uri="http://schemas.openxmlformats.org/drawingml/2006/picture">
+                <pic:pic xmlns:pic="http://schemas.openxmlformats.org/drawingml/2006/picture">
+                  <pic:nvPicPr>
+                    <pic:cNvPr id="13" name="Imagen37"/>
+                    <pic:cNvPicPr>
+                      <a:picLocks noChangeAspect="1"/>
+                      <a:extLst>
+                        <a:ext uri="smNativeData">
+                          <sm:smNativeData xmlns:sm="smNativeData" val="SMDATA_14_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"/>
+                        </a:ext>
+                      </a:extLst>
+                    </pic:cNvPicPr>
+                  </pic:nvPicPr>
+                  <pic:blipFill>
+                    <a:blip r:embed="rId19"/>
+                    <a:stretch>
+                      <a:fillRect/>
+                    </a:stretch>
+                  </pic:blipFill>
+                  <pic:spPr>
+                    <a:xfrm>
+                      <a:off x="0" y="0"/>
+                      <a:ext cx="5577205" cy="3836670"/>
+                    </a:xfrm>
+                    <a:prstGeom prst="rect">
+                      <a:avLst/>
+                    </a:prstGeom>
+                    <a:noFill/>
+                    <a:ln w="12700">
+                      <a:noFill/>
+                    </a:ln>
+                  </pic:spPr>
+                </pic:pic>
+              </a:graphicData>
+            </a:graphic>
+          </wp:inline>
+        </w:drawing>
+      </w:r>
+      <w:r/>
+    </w:p>
+    <w:p>
+      <w:r/>
+    </w:p>
+    <w:tbl>
+      <w:tblPr>
+        <w:tblStyle w:val="TableNormal"/>
+        <w:name w:val="Tabla2"/>
+        <w:tabOrder w:val="0"/>
+        <w:jc w:val="left"/>
+        <w:tblInd w:w="0" w:type="dxa"/>
+        <w:tblW w:w="9639" w:type="dxa"/>
+        <w:tblLook w:val="0600" w:firstRow="0" w:lastRow="0" w:firstColumn="0" w:lastColumn="0" w:noHBand="1" w:noVBand="1"/>
+      </w:tblPr>
+      <w:tblGrid>
+        <w:gridCol w:w="694"/>
+        <w:gridCol w:w="8945"/>
+      </w:tblGrid>
+      <w:tr>
+        <w:trPr>
+          <w:tblHeader w:val="0"/>
+          <w:cantSplit w:val="0"/>
+          <w:trHeight w:val="155" w:hRule="atLeast"/>
+        </w:trPr>
+        <w:tc>
+          <w:tcPr>
+            <w:tcW w:w="694" w:type="dxa"/>
+            <w:shd w:val="none"/>
+            <w:tcMar>
+              <w:top w:w="30" w:type="dxa"/>
+              <w:left w:w="45" w:type="dxa"/>
+              <w:bottom w:w="30" w:type="dxa"/>
+              <w:right w:w="45" w:type="dxa"/>
+            </w:tcMar>
+            <w:tcBorders>
+              <w:top w:val="single" w:sz="8" w:space="0" w:color="000000" tmln="20, 20, 20, 0, 0"/>
+              <w:left w:val="single" w:sz="8" w:space="0" w:color="000000" tmln="20, 20, 20, 0, 0"/>
+              <w:bottom w:val="nil" w:sz="0" w:space="0" w:color="000000" tmln="20, 20, 20, 0, 0"/>
+              <w:right w:val="nil" w:sz="0" w:space="0" w:color="000000" tmln="20, 20, 20, 0, 0"/>
+              <w:tl2br w:val="nil" w:sz="0" w:space="0" w:color="000000" tmln="20, 20, 20, 0, 0"/>
+              <w:tr2bl w:val="nil" w:sz="0" w:space="0" w:color="000000" tmln="20, 20, 20, 0, 0"/>
+            </w:tcBorders>
+            <w:tmTcPr id="1592275033" protected="0"/>
+          </w:tcPr>
+          <w:p>
+            <w:pPr>
+              <w:spacing w:line="240" w:lineRule="auto"/>
+              <w:tabs defTabSz="720"/>
+              <w:pBdr>
+                <w:top w:val="nil" w:sz="0" w:space="0" w:color="000000" tmln="20, 20, 20, 0, 0"/>
+                <w:left w:val="nil" w:sz="0" w:space="0" w:color="000000" tmln="20, 20, 20, 0, 0"/>
+                <w:bottom w:val="nil" w:sz="0" w:space="0" w:color="000000" tmln="20, 20, 20, 0, 0"/>
+                <w:right w:val="nil" w:sz="0" w:space="0" w:color="000000" tmln="20, 20, 20, 0, 0"/>
+                <w:between w:val="nil" w:sz="0" w:space="0" w:color="000000" tmln="20, 20, 20, 0, 0"/>
+              </w:pBdr>
+              <w:shd w:val="none"/>
+              <w:rPr>
+                <w:rFonts w:eastAsia="Basic Roman" w:cs="Basic Roman"/>
+              </w:rPr>
+            </w:pPr>
+            <w:r>
+              <w:rPr>
+                <w:rFonts w:eastAsia="Basic Roman" w:cs="Basic Roman"/>
+              </w:rPr>
+              <w:t>reg_0</w:t>
+            </w:r>
+          </w:p>
+        </w:tc>
+        <w:tc>
+          <w:tcPr>
+            <w:tcW w:w="8945" w:type="dxa"/>
+            <w:shd w:val="none"/>
+            <w:tcMar>
+              <w:top w:w="30" w:type="dxa"/>
+              <w:left w:w="56" w:type="dxa"/>
+              <w:bottom w:w="30" w:type="dxa"/>
+              <w:right w:w="56" w:type="dxa"/>
+            </w:tcMar>
+            <w:tcBorders>
+              <w:top w:val="single" w:sz="8" w:space="0" w:color="000000" tmln="20, 20, 20, 0, 0"/>
+              <w:left w:val="nil" w:sz="0" w:space="0" w:color="000000" tmln="20, 20, 20, 0, 0"/>
+              <w:bottom w:val="nil" w:sz="0" w:space="0" w:color="000000" tmln="20, 20, 20, 0, 0"/>
+              <w:right w:val="single" w:sz="8" w:space="0" w:color="000000" tmln="20, 20, 20, 0, 0"/>
+              <w:tl2br w:val="nil" w:sz="0" w:space="0" w:color="000000" tmln="20, 20, 20, 0, 0"/>
+              <w:tr2bl w:val="nil" w:sz="0" w:space="0" w:color="000000" tmln="20, 20, 20, 0, 0"/>
+            </w:tcBorders>
+            <w:tmTcPr id="1592275033" protected="0"/>
+          </w:tcPr>
+          <w:p>
+            <w:pPr>
+              <w:spacing w:line="240" w:lineRule="auto"/>
+              <w:tabs defTabSz="720"/>
+              <w:pBdr>
+                <w:top w:val="nil" w:sz="0" w:space="0" w:color="000000" tmln="20, 20, 20, 0, 0"/>
+                <w:left w:val="nil" w:sz="0" w:space="0" w:color="000000" tmln="20, 20, 20, 0, 0"/>
+                <w:bottom w:val="nil" w:sz="0" w:space="0" w:color="000000" tmln="20, 20, 20, 0, 0"/>
+                <w:right w:val="nil" w:sz="0" w:space="0" w:color="000000" tmln="20, 20, 20, 0, 0"/>
+                <w:between w:val="nil" w:sz="0" w:space="0" w:color="000000" tmln="20, 20, 20, 0, 0"/>
+              </w:pBdr>
+              <w:shd w:val="none"/>
+              <w:rPr>
+                <w:rFonts w:eastAsia="Basic Roman" w:cs="Basic Roman"/>
+              </w:rPr>
+            </w:pPr>
+            <w:r>
+              <w:rPr>
+                <w:rFonts w:eastAsia="Basic Roman" w:cs="Basic Roman"/>
+              </w:rPr>
+              <w:t>Habilitación/Deshabilitación del modulador</w:t>
+            </w:r>
+          </w:p>
+        </w:tc>
+      </w:tr>
+      <w:tr>
+        <w:trPr>
+          <w:tblHeader w:val="0"/>
+          <w:cantSplit w:val="0"/>
+          <w:trHeight w:val="128" w:hRule="atLeast"/>
+        </w:trPr>
+        <w:tc>
+          <w:tcPr>
+            <w:tcW w:w="694" w:type="dxa"/>
+            <w:shd w:val="none"/>
+            <w:tcMar>
+              <w:top w:w="30" w:type="dxa"/>
+              <w:left w:w="45" w:type="dxa"/>
+              <w:bottom w:w="30" w:type="dxa"/>
+              <w:right w:w="45" w:type="dxa"/>
+            </w:tcMar>
+            <w:tcBorders>
+              <w:top w:val="nil" w:sz="0" w:space="0" w:color="000000" tmln="20, 20, 20, 0, 0"/>
+              <w:left w:val="single" w:sz="8" w:space="0" w:color="000000" tmln="20, 20, 20, 0, 0"/>
+              <w:bottom w:val="nil" w:sz="0" w:space="0" w:color="000000" tmln="20, 20, 20, 0, 0"/>
+              <w:right w:val="nil" w:sz="0" w:space="0" w:color="000000" tmln="20, 20, 20, 0, 0"/>
+              <w:tl2br w:val="nil" w:sz="0" w:space="0" w:color="000000" tmln="20, 20, 20, 0, 0"/>
+              <w:tr2bl w:val="nil" w:sz="0" w:space="0" w:color="000000" tmln="20, 20, 20, 0, 0"/>
+            </w:tcBorders>
+            <w:tmTcPr id="1592275033" protected="0"/>
+          </w:tcPr>
+          <w:p>
+            <w:pPr>
+              <w:spacing w:line="240" w:lineRule="auto"/>
+              <w:tabs defTabSz="720"/>
+              <w:pBdr>
+                <w:top w:val="nil" w:sz="0" w:space="0" w:color="000000" tmln="20, 20, 20, 0, 0"/>
+                <w:left w:val="nil" w:sz="0" w:space="0" w:color="000000" tmln="20, 20, 20, 0, 0"/>
+                <w:bottom w:val="nil" w:sz="0" w:space="0" w:color="000000" tmln="20, 20, 20, 0, 0"/>
+                <w:right w:val="nil" w:sz="0" w:space="0" w:color="000000" tmln="20, 20, 20, 0, 0"/>
+                <w:between w:val="nil" w:sz="0" w:space="0" w:color="000000" tmln="20, 20, 20, 0, 0"/>
+              </w:pBdr>
+              <w:shd w:val="none"/>
+              <w:rPr>
+                <w:rFonts w:eastAsia="Basic Roman" w:cs="Basic Roman"/>
+              </w:rPr>
+            </w:pPr>
+            <w:r>
+              <w:rPr>
+                <w:rFonts w:eastAsia="Basic Roman" w:cs="Basic Roman"/>
+              </w:rPr>
+            </w:r>
+          </w:p>
+        </w:tc>
+        <w:tc>
+          <w:tcPr>
+            <w:tcW w:w="8945" w:type="dxa"/>
+            <w:shd w:val="none"/>
+            <w:tcMar>
+              <w:top w:w="30" w:type="dxa"/>
+              <w:left w:w="56" w:type="dxa"/>
+              <w:bottom w:w="30" w:type="dxa"/>
+              <w:right w:w="56" w:type="dxa"/>
+            </w:tcMar>
+            <w:tcBorders>
+              <w:top w:val="nil" w:sz="0" w:space="0" w:color="000000" tmln="20, 20, 20, 0, 0"/>
+              <w:left w:val="nil" w:sz="0" w:space="0" w:color="000000" tmln="20, 20, 20, 0, 0"/>
+              <w:bottom w:val="nil" w:sz="0" w:space="0" w:color="000000" tmln="20, 20, 20, 0, 0"/>
+              <w:right w:val="single" w:sz="8" w:space="0" w:color="000000" tmln="20, 20, 20, 0, 0"/>
+              <w:tl2br w:val="nil" w:sz="0" w:space="0" w:color="000000" tmln="20, 20, 20, 0, 0"/>
+              <w:tr2bl w:val="nil" w:sz="0" w:space="0" w:color="000000" tmln="20, 20, 20, 0, 0"/>
+            </w:tcBorders>
+            <w:tmTcPr id="1592275033" protected="0"/>
+          </w:tcPr>
+          <w:p>
+            <w:pPr>
+              <w:spacing w:line="240" w:lineRule="auto"/>
+              <w:tabs defTabSz="720"/>
+              <w:pBdr>
+                <w:top w:val="nil" w:sz="0" w:space="0" w:color="000000" tmln="20, 20, 20, 0, 0"/>
+                <w:left w:val="nil" w:sz="0" w:space="0" w:color="000000" tmln="20, 20, 20, 0, 0"/>
+                <w:bottom w:val="nil" w:sz="0" w:space="0" w:color="000000" tmln="20, 20, 20, 0, 0"/>
+                <w:right w:val="nil" w:sz="0" w:space="0" w:color="000000" tmln="20, 20, 20, 0, 0"/>
+                <w:between w:val="nil" w:sz="0" w:space="0" w:color="000000" tmln="20, 20, 20, 0, 0"/>
+              </w:pBdr>
+              <w:shd w:val="none"/>
+              <w:rPr>
+                <w:rFonts w:eastAsia="Basic Roman" w:cs="Basic Roman"/>
+              </w:rPr>
+            </w:pPr>
+            <w:r>
+              <w:rPr>
+                <w:rFonts w:eastAsia="Basic Roman" w:cs="Basic Roman"/>
+              </w:rPr>
+            </w:r>
+          </w:p>
+        </w:tc>
+      </w:tr>
+      <w:tr>
+        <w:trPr>
+          <w:tblHeader w:val="0"/>
+          <w:cantSplit w:val="0"/>
+          <w:trHeight w:val="120" w:hRule="atLeast"/>
+        </w:trPr>
+        <w:tc>
+          <w:tcPr>
+            <w:tcW w:w="694" w:type="dxa"/>
+            <w:shd w:val="none"/>
+            <w:tcMar>
+              <w:top w:w="30" w:type="dxa"/>
+              <w:left w:w="45" w:type="dxa"/>
+              <w:bottom w:w="30" w:type="dxa"/>
+              <w:right w:w="45" w:type="dxa"/>
+            </w:tcMar>
+            <w:tcBorders>
+              <w:top w:val="nil" w:sz="0" w:space="0" w:color="000000" tmln="20, 20, 20, 0, 0"/>
+              <w:left w:val="single" w:sz="8" w:space="0" w:color="000000" tmln="20, 20, 20, 0, 0"/>
+              <w:bottom w:val="nil" w:sz="0" w:space="0" w:color="000000" tmln="20, 20, 20, 0, 0"/>
+              <w:right w:val="nil" w:sz="0" w:space="0" w:color="000000" tmln="20, 20, 20, 0, 0"/>
+              <w:tl2br w:val="nil" w:sz="0" w:space="0" w:color="000000" tmln="20, 20, 20, 0, 0"/>
+              <w:tr2bl w:val="nil" w:sz="0" w:space="0" w:color="000000" tmln="20, 20, 20, 0, 0"/>
+            </w:tcBorders>
+            <w:tmTcPr id="1592275033" protected="0"/>
+          </w:tcPr>
+          <w:p>
+            <w:pPr>
+              <w:spacing w:line="240" w:lineRule="auto"/>
+              <w:tabs defTabSz="720"/>
+              <w:pBdr>
+                <w:top w:val="nil" w:sz="0" w:space="0" w:color="000000" tmln="20, 20, 20, 0, 0"/>
+                <w:left w:val="nil" w:sz="0" w:space="0" w:color="000000" tmln="20, 20, 20, 0, 0"/>
+                <w:bottom w:val="nil" w:sz="0" w:space="0" w:color="000000" tmln="20, 20, 20, 0, 0"/>
+                <w:right w:val="nil" w:sz="0" w:space="0" w:color="000000" tmln="20, 20, 20, 0, 0"/>
+                <w:between w:val="nil" w:sz="0" w:space="0" w:color="000000" tmln="20, 20, 20, 0, 0"/>
+              </w:pBdr>
+              <w:shd w:val="none"/>
+              <w:rPr>
+                <w:rFonts w:eastAsia="Basic Roman" w:cs="Basic Roman"/>
+              </w:rPr>
+            </w:pPr>
+            <w:r>
+              <w:rPr>
+                <w:rFonts w:eastAsia="Basic Roman" w:cs="Basic Roman"/>
+              </w:rPr>
+              <w:t>reg_1</w:t>
+            </w:r>
+          </w:p>
+        </w:tc>
+        <w:tc>
+          <w:tcPr>
+            <w:tcW w:w="8945" w:type="dxa"/>
+            <w:shd w:val="none"/>
+            <w:tcMar>
+              <w:top w:w="30" w:type="dxa"/>
+              <w:left w:w="56" w:type="dxa"/>
+              <w:bottom w:w="30" w:type="dxa"/>
+              <w:right w:w="56" w:type="dxa"/>
+            </w:tcMar>
+            <w:tcBorders>
+              <w:top w:val="nil" w:sz="0" w:space="0" w:color="000000" tmln="20, 20, 20, 0, 0"/>
+              <w:left w:val="nil" w:sz="0" w:space="0" w:color="000000" tmln="20, 20, 20, 0, 0"/>
+              <w:bottom w:val="nil" w:sz="0" w:space="0" w:color="000000" tmln="20, 20, 20, 0, 0"/>
+              <w:right w:val="single" w:sz="8" w:space="0" w:color="000000" tmln="20, 20, 20, 0, 0"/>
+              <w:tl2br w:val="nil" w:sz="0" w:space="0" w:color="000000" tmln="20, 20, 20, 0, 0"/>
+              <w:tr2bl w:val="nil" w:sz="0" w:space="0" w:color="000000" tmln="20, 20, 20, 0, 0"/>
+            </w:tcBorders>
+            <w:tmTcPr id="1592275033" protected="0"/>
+          </w:tcPr>
+          <w:p>
+            <w:pPr>
+              <w:spacing w:line="240" w:lineRule="auto"/>
+              <w:tabs defTabSz="720"/>
+              <w:pBdr>
+                <w:top w:val="nil" w:sz="0" w:space="0" w:color="000000" tmln="20, 20, 20, 0, 0"/>
+                <w:left w:val="nil" w:sz="0" w:space="0" w:color="000000" tmln="20, 20, 20, 0, 0"/>
+                <w:bottom w:val="nil" w:sz="0" w:space="0" w:color="000000" tmln="20, 20, 20, 0, 0"/>
+                <w:right w:val="nil" w:sz="0" w:space="0" w:color="000000" tmln="20, 20, 20, 0, 0"/>
+                <w:between w:val="nil" w:sz="0" w:space="0" w:color="000000" tmln="20, 20, 20, 0, 0"/>
+              </w:pBdr>
+              <w:shd w:val="none"/>
+              <w:rPr>
+                <w:rFonts w:eastAsia="Basic Roman" w:cs="Basic Roman"/>
+              </w:rPr>
+            </w:pPr>
+            <w:r>
+              <w:rPr>
+                <w:rFonts w:eastAsia="Basic Roman" w:cs="Basic Roman"/>
+              </w:rPr>
+              <w:t>Bits de configuración de modo continuo o pulsado, y tipo de modulación.</w:t>
+            </w:r>
+          </w:p>
+        </w:tc>
+      </w:tr>
+      <w:tr>
+        <w:trPr>
+          <w:tblHeader w:val="0"/>
+          <w:cantSplit w:val="0"/>
+          <w:trHeight w:val="120" w:hRule="atLeast"/>
+        </w:trPr>
+        <w:tc>
+          <w:tcPr>
+            <w:tcW w:w="694" w:type="dxa"/>
+            <w:shd w:val="none"/>
+            <w:tcMar>
+              <w:top w:w="30" w:type="dxa"/>
+              <w:left w:w="45" w:type="dxa"/>
+              <w:bottom w:w="30" w:type="dxa"/>
+              <w:right w:w="45" w:type="dxa"/>
+            </w:tcMar>
+            <w:tcBorders>
+              <w:top w:val="nil" w:sz="0" w:space="0" w:color="000000" tmln="20, 20, 20, 0, 0"/>
+              <w:left w:val="single" w:sz="8" w:space="0" w:color="000000" tmln="20, 20, 20, 0, 0"/>
+              <w:bottom w:val="nil" w:sz="0" w:space="0" w:color="000000" tmln="20, 20, 20, 0, 0"/>
+              <w:right w:val="nil" w:sz="0" w:space="0" w:color="000000" tmln="20, 20, 20, 0, 0"/>
+              <w:tl2br w:val="nil" w:sz="0" w:space="0" w:color="000000" tmln="20, 20, 20, 0, 0"/>
+              <w:tr2bl w:val="nil" w:sz="0" w:space="0" w:color="000000" tmln="20, 20, 20, 0, 0"/>
+            </w:tcBorders>
+            <w:tmTcPr id="1592275033" protected="0"/>
+          </w:tcPr>
+          <w:p>
+            <w:pPr>
+              <w:spacing w:line="240" w:lineRule="auto"/>
+              <w:tabs defTabSz="720"/>
+              <w:pBdr>
+                <w:top w:val="nil" w:sz="0" w:space="0" w:color="000000" tmln="20, 20, 20, 0, 0"/>
+                <w:left w:val="nil" w:sz="0" w:space="0" w:color="000000" tmln="20, 20, 20, 0, 0"/>
+                <w:bottom w:val="nil" w:sz="0" w:space="0" w:color="000000" tmln="20, 20, 20, 0, 0"/>
+                <w:right w:val="nil" w:sz="0" w:space="0" w:color="000000" tmln="20, 20, 20, 0, 0"/>
+                <w:between w:val="nil" w:sz="0" w:space="0" w:color="000000" tmln="20, 20, 20, 0, 0"/>
+              </w:pBdr>
+              <w:shd w:val="none"/>
+              <w:rPr>
+                <w:rFonts w:eastAsia="Basic Roman" w:cs="Basic Roman"/>
+              </w:rPr>
+            </w:pPr>
+            <w:r>
+              <w:rPr>
+                <w:rFonts w:eastAsia="Basic Roman" w:cs="Basic Roman"/>
+              </w:rPr>
+            </w:r>
+          </w:p>
+        </w:tc>
+        <w:tc>
+          <w:tcPr>
+            <w:tcW w:w="8945" w:type="dxa"/>
+            <w:shd w:val="none"/>
+            <w:tcMar>
+              <w:top w:w="30" w:type="dxa"/>
+              <w:left w:w="56" w:type="dxa"/>
+              <w:bottom w:w="30" w:type="dxa"/>
+              <w:right w:w="56" w:type="dxa"/>
+            </w:tcMar>
+            <w:tcBorders>
+              <w:top w:val="nil" w:sz="0" w:space="0" w:color="000000" tmln="20, 20, 20, 0, 0"/>
+              <w:left w:val="nil" w:sz="0" w:space="0" w:color="000000" tmln="20, 20, 20, 0, 0"/>
+              <w:bottom w:val="nil" w:sz="0" w:space="0" w:color="000000" tmln="20, 20, 20, 0, 0"/>
+              <w:right w:val="single" w:sz="8" w:space="0" w:color="000000" tmln="20, 20, 20, 0, 0"/>
+              <w:tl2br w:val="nil" w:sz="0" w:space="0" w:color="000000" tmln="20, 20, 20, 0, 0"/>
+              <w:tr2bl w:val="nil" w:sz="0" w:space="0" w:color="000000" tmln="20, 20, 20, 0, 0"/>
+            </w:tcBorders>
+            <w:tmTcPr id="1592275033" protected="0"/>
+          </w:tcPr>
+          <w:p>
+            <w:pPr>
+              <w:spacing w:line="240" w:lineRule="auto"/>
+              <w:tabs defTabSz="720"/>
+              <w:pBdr>
+                <w:top w:val="nil" w:sz="0" w:space="0" w:color="000000" tmln="20, 20, 20, 0, 0"/>
+                <w:left w:val="nil" w:sz="0" w:space="0" w:color="000000" tmln="20, 20, 20, 0, 0"/>
+                <w:bottom w:val="nil" w:sz="0" w:space="0" w:color="000000" tmln="20, 20, 20, 0, 0"/>
+                <w:right w:val="nil" w:sz="0" w:space="0" w:color="000000" tmln="20, 20, 20, 0, 0"/>
+                <w:between w:val="nil" w:sz="0" w:space="0" w:color="000000" tmln="20, 20, 20, 0, 0"/>
+              </w:pBdr>
+              <w:shd w:val="none"/>
+              <w:rPr>
+                <w:rFonts w:eastAsia="Basic Roman" w:cs="Basic Roman"/>
+              </w:rPr>
+            </w:pPr>
+            <w:r>
+              <w:rPr>
+                <w:rFonts w:eastAsia="Basic Roman" w:cs="Basic Roman"/>
+              </w:rPr>
+            </w:r>
+          </w:p>
+        </w:tc>
+      </w:tr>
+      <w:tr>
+        <w:trPr>
+          <w:tblHeader w:val="0"/>
+          <w:cantSplit w:val="0"/>
+          <w:trHeight w:val="120" w:hRule="atLeast"/>
+        </w:trPr>
+        <w:tc>
+          <w:tcPr>
+            <w:tcW w:w="694" w:type="dxa"/>
+            <w:shd w:val="none"/>
+            <w:tcMar>
+              <w:top w:w="30" w:type="dxa"/>
+              <w:left w:w="45" w:type="dxa"/>
+              <w:bottom w:w="30" w:type="dxa"/>
+              <w:right w:w="45" w:type="dxa"/>
+            </w:tcMar>
+            <w:tcBorders>
+              <w:top w:val="nil" w:sz="0" w:space="0" w:color="000000" tmln="20, 20, 20, 0, 0"/>
+              <w:left w:val="single" w:sz="8" w:space="0" w:color="000000" tmln="20, 20, 20, 0, 0"/>
+              <w:bottom w:val="nil" w:sz="0" w:space="0" w:color="000000" tmln="20, 20, 20, 0, 0"/>
+              <w:right w:val="nil" w:sz="0" w:space="0" w:color="000000" tmln="20, 20, 20, 0, 0"/>
+              <w:tl2br w:val="nil" w:sz="0" w:space="0" w:color="000000" tmln="20, 20, 20, 0, 0"/>
+              <w:tr2bl w:val="nil" w:sz="0" w:space="0" w:color="000000" tmln="20, 20, 20, 0, 0"/>
+            </w:tcBorders>
+            <w:tmTcPr id="1592275033" protected="0"/>
+          </w:tcPr>
+          <w:p>
+            <w:pPr>
+              <w:spacing w:line="240" w:lineRule="auto"/>
+              <w:tabs defTabSz="720"/>
+              <w:pBdr>
+                <w:top w:val="nil" w:sz="0" w:space="0" w:color="000000" tmln="20, 20, 20, 0, 0"/>
+                <w:left w:val="nil" w:sz="0" w:space="0" w:color="000000" tmln="20, 20, 20, 0, 0"/>
+                <w:bottom w:val="nil" w:sz="0" w:space="0" w:color="000000" tmln="20, 20, 20, 0, 0"/>
+                <w:right w:val="nil" w:sz="0" w:space="0" w:color="000000" tmln="20, 20, 20, 0, 0"/>
+                <w:between w:val="nil" w:sz="0" w:space="0" w:color="000000" tmln="20, 20, 20, 0, 0"/>
+              </w:pBdr>
+              <w:shd w:val="none"/>
+              <w:rPr>
+                <w:rFonts w:eastAsia="Basic Roman" w:cs="Basic Roman"/>
+              </w:rPr>
+            </w:pPr>
+            <w:r>
+              <w:rPr>
+                <w:rFonts w:eastAsia="Basic Roman" w:cs="Basic Roman"/>
+              </w:rPr>
+              <w:t>reg_2</w:t>
+            </w:r>
+          </w:p>
+        </w:tc>
+        <w:tc>
+          <w:tcPr>
+            <w:tcW w:w="8945" w:type="dxa"/>
+            <w:shd w:val="none"/>
+            <w:tcMar>
+              <w:top w:w="30" w:type="dxa"/>
+              <w:left w:w="56" w:type="dxa"/>
+              <w:bottom w:w="30" w:type="dxa"/>
+              <w:right w:w="56" w:type="dxa"/>
+            </w:tcMar>
+            <w:tcBorders>
+              <w:top w:val="nil" w:sz="0" w:space="0" w:color="000000" tmln="20, 20, 20, 0, 0"/>
+              <w:left w:val="nil" w:sz="0" w:space="0" w:color="000000" tmln="20, 20, 20, 0, 0"/>
+              <w:bottom w:val="nil" w:sz="0" w:space="0" w:color="000000" tmln="20, 20, 20, 0, 0"/>
+              <w:right w:val="single" w:sz="8" w:space="0" w:color="000000" tmln="20, 20, 20, 0, 0"/>
+              <w:tl2br w:val="nil" w:sz="0" w:space="0" w:color="000000" tmln="20, 20, 20, 0, 0"/>
+              <w:tr2bl w:val="nil" w:sz="0" w:space="0" w:color="000000" tmln="20, 20, 20, 0, 0"/>
+            </w:tcBorders>
+            <w:tmTcPr id="1592275033" protected="0"/>
+          </w:tcPr>
+          <w:p>
+            <w:pPr>
+              <w:spacing w:line="240" w:lineRule="auto"/>
+              <w:tabs defTabSz="720"/>
+              <w:pBdr>
+                <w:top w:val="nil" w:sz="0" w:space="0" w:color="000000" tmln="20, 20, 20, 0, 0"/>
+                <w:left w:val="nil" w:sz="0" w:space="0" w:color="000000" tmln="20, 20, 20, 0, 0"/>
+                <w:bottom w:val="nil" w:sz="0" w:space="0" w:color="000000" tmln="20, 20, 20, 0, 0"/>
+                <w:right w:val="nil" w:sz="0" w:space="0" w:color="000000" tmln="20, 20, 20, 0, 0"/>
+                <w:between w:val="nil" w:sz="0" w:space="0" w:color="000000" tmln="20, 20, 20, 0, 0"/>
+              </w:pBdr>
+              <w:shd w:val="none"/>
+              <w:rPr>
+                <w:rFonts w:eastAsia="Basic Roman" w:cs="Basic Roman"/>
+              </w:rPr>
+            </w:pPr>
+            <w:r>
+              <w:rPr>
+                <w:rFonts w:eastAsia="Basic Roman" w:cs="Basic Roman"/>
+                <w:b/>
+              </w:rPr>
+              <w:t>period:</w:t>
+            </w:r>
+            <w:r>
+              <w:rPr>
+                <w:rFonts w:eastAsia="Basic Roman" w:cs="Basic Roman"/>
+              </w:rPr>
+              <w:t xml:space="preserve"> En modo pulsado, Período del pulso</w:t>
+            </w:r>
+          </w:p>
+        </w:tc>
+      </w:tr>
+      <w:tr>
+        <w:trPr>
+          <w:tblHeader w:val="0"/>
+          <w:cantSplit w:val="0"/>
+          <w:trHeight w:val="120" w:hRule="atLeast"/>
+        </w:trPr>
+        <w:tc>
+          <w:tcPr>
+            <w:tcW w:w="694" w:type="dxa"/>
+            <w:shd w:val="none"/>
+            <w:tcMar>
+              <w:top w:w="30" w:type="dxa"/>
+              <w:left w:w="45" w:type="dxa"/>
+              <w:bottom w:w="30" w:type="dxa"/>
+              <w:right w:w="45" w:type="dxa"/>
+            </w:tcMar>
+            <w:tcBorders>
+              <w:top w:val="nil" w:sz="0" w:space="0" w:color="000000" tmln="20, 20, 20, 0, 0"/>
+              <w:left w:val="single" w:sz="8" w:space="0" w:color="000000" tmln="20, 20, 20, 0, 0"/>
+              <w:bottom w:val="nil" w:sz="0" w:space="0" w:color="000000" tmln="20, 20, 20, 0, 0"/>
+              <w:right w:val="nil" w:sz="0" w:space="0" w:color="000000" tmln="20, 20, 20, 0, 0"/>
+              <w:tl2br w:val="nil" w:sz="0" w:space="0" w:color="000000" tmln="20, 20, 20, 0, 0"/>
+              <w:tr2bl w:val="nil" w:sz="0" w:space="0" w:color="000000" tmln="20, 20, 20, 0, 0"/>
+            </w:tcBorders>
+            <w:tmTcPr id="1592275033" protected="0"/>
+          </w:tcPr>
+          <w:p>
+            <w:pPr>
+              <w:spacing w:line="240" w:lineRule="auto"/>
+              <w:tabs defTabSz="720"/>
+              <w:pBdr>
+                <w:top w:val="nil" w:sz="0" w:space="0" w:color="000000" tmln="20, 20, 20, 0, 0"/>
+                <w:left w:val="nil" w:sz="0" w:space="0" w:color="000000" tmln="20, 20, 20, 0, 0"/>
+                <w:bottom w:val="nil" w:sz="0" w:space="0" w:color="000000" tmln="20, 20, 20, 0, 0"/>
+                <w:right w:val="nil" w:sz="0" w:space="0" w:color="000000" tmln="20, 20, 20, 0, 0"/>
+                <w:between w:val="nil" w:sz="0" w:space="0" w:color="000000" tmln="20, 20, 20, 0, 0"/>
+              </w:pBdr>
+              <w:shd w:val="none"/>
+              <w:rPr>
+                <w:rFonts w:eastAsia="Basic Roman" w:cs="Basic Roman"/>
+              </w:rPr>
+            </w:pPr>
+            <w:r>
+              <w:rPr>
+                <w:rFonts w:eastAsia="Basic Roman" w:cs="Basic Roman"/>
+              </w:rPr>
+            </w:r>
+          </w:p>
+        </w:tc>
+        <w:tc>
+          <w:tcPr>
+            <w:tcW w:w="8945" w:type="dxa"/>
+            <w:shd w:val="none"/>
+            <w:tcMar>
+              <w:top w:w="30" w:type="dxa"/>
+              <w:left w:w="56" w:type="dxa"/>
+              <w:bottom w:w="30" w:type="dxa"/>
+              <w:right w:w="56" w:type="dxa"/>
+            </w:tcMar>
+            <w:tcBorders>
+              <w:top w:val="nil" w:sz="0" w:space="0" w:color="000000" tmln="20, 20, 20, 0, 0"/>
+              <w:left w:val="nil" w:sz="0" w:space="0" w:color="000000" tmln="20, 20, 20, 0, 0"/>
+              <w:bottom w:val="nil" w:sz="0" w:space="0" w:color="000000" tmln="20, 20, 20, 0, 0"/>
+              <w:right w:val="single" w:sz="8" w:space="0" w:color="000000" tmln="20, 20, 20, 0, 0"/>
+              <w:tl2br w:val="nil" w:sz="0" w:space="0" w:color="000000" tmln="20, 20, 20, 0, 0"/>
+              <w:tr2bl w:val="nil" w:sz="0" w:space="0" w:color="000000" tmln="20, 20, 20, 0, 0"/>
+            </w:tcBorders>
+            <w:tmTcPr id="1592275033" protected="0"/>
+          </w:tcPr>
+          <w:p>
+            <w:pPr>
+              <w:spacing w:line="240" w:lineRule="auto"/>
+              <w:tabs defTabSz="720"/>
+              <w:pBdr>
+                <w:top w:val="nil" w:sz="0" w:space="0" w:color="000000" tmln="20, 20, 20, 0, 0"/>
+                <w:left w:val="nil" w:sz="0" w:space="0" w:color="000000" tmln="20, 20, 20, 0, 0"/>
+                <w:bottom w:val="nil" w:sz="0" w:space="0" w:color="000000" tmln="20, 20, 20, 0, 0"/>
+                <w:right w:val="nil" w:sz="0" w:space="0" w:color="000000" tmln="20, 20, 20, 0, 0"/>
+                <w:between w:val="nil" w:sz="0" w:space="0" w:color="000000" tmln="20, 20, 20, 0, 0"/>
+              </w:pBdr>
+              <w:shd w:val="none"/>
+              <w:rPr>
+                <w:rFonts w:eastAsia="Basic Roman" w:cs="Basic Roman"/>
+              </w:rPr>
+            </w:pPr>
+            <w:r>
+              <w:rPr>
+                <w:rFonts w:eastAsia="Basic Roman" w:cs="Basic Roman"/>
+                <w:b/>
+              </w:rPr>
+              <w:t>tau:</w:t>
+            </w:r>
+            <w:r>
+              <w:rPr>
+                <w:rFonts w:eastAsia="Basic Roman" w:cs="Basic Roman"/>
+              </w:rPr>
+              <w:t xml:space="preserve"> En modo pulsado, Ancho del pulso</w:t>
+            </w:r>
+          </w:p>
+        </w:tc>
+      </w:tr>
+      <w:tr>
+        <w:trPr>
+          <w:tblHeader w:val="0"/>
+          <w:cantSplit w:val="0"/>
+          <w:trHeight w:val="120" w:hRule="atLeast"/>
+        </w:trPr>
+        <w:tc>
+          <w:tcPr>
+            <w:tcW w:w="694" w:type="dxa"/>
+            <w:shd w:val="none"/>
+            <w:tcMar>
+              <w:top w:w="30" w:type="dxa"/>
+              <w:left w:w="45" w:type="dxa"/>
+              <w:bottom w:w="30" w:type="dxa"/>
+              <w:right w:w="45" w:type="dxa"/>
+            </w:tcMar>
+            <w:tcBorders>
+              <w:top w:val="nil" w:sz="0" w:space="0" w:color="000000" tmln="20, 20, 20, 0, 0"/>
+              <w:left w:val="single" w:sz="8" w:space="0" w:color="000000" tmln="20, 20, 20, 0, 0"/>
+              <w:bottom w:val="nil" w:sz="0" w:space="0" w:color="000000" tmln="20, 20, 20, 0, 0"/>
+              <w:right w:val="nil" w:sz="0" w:space="0" w:color="000000" tmln="20, 20, 20, 0, 0"/>
+              <w:tl2br w:val="nil" w:sz="0" w:space="0" w:color="000000" tmln="20, 20, 20, 0, 0"/>
+              <w:tr2bl w:val="nil" w:sz="0" w:space="0" w:color="000000" tmln="20, 20, 20, 0, 0"/>
+            </w:tcBorders>
+            <w:tmTcPr id="1592275033" protected="0"/>
+          </w:tcPr>
+          <w:p>
+            <w:pPr>
+              <w:spacing w:line="240" w:lineRule="auto"/>
+              <w:tabs defTabSz="720"/>
+              <w:pBdr>
+                <w:top w:val="nil" w:sz="0" w:space="0" w:color="000000" tmln="20, 20, 20, 0, 0"/>
+                <w:left w:val="nil" w:sz="0" w:space="0" w:color="000000" tmln="20, 20, 20, 0, 0"/>
+                <w:bottom w:val="nil" w:sz="0" w:space="0" w:color="000000" tmln="20, 20, 20, 0, 0"/>
+                <w:right w:val="nil" w:sz="0" w:space="0" w:color="000000" tmln="20, 20, 20, 0, 0"/>
+                <w:between w:val="nil" w:sz="0" w:space="0" w:color="000000" tmln="20, 20, 20, 0, 0"/>
+              </w:pBdr>
+              <w:shd w:val="none"/>
+              <w:rPr>
+                <w:rFonts w:eastAsia="Basic Roman" w:cs="Basic Roman"/>
+              </w:rPr>
+            </w:pPr>
+            <w:r>
+              <w:rPr>
+                <w:rFonts w:eastAsia="Basic Roman" w:cs="Basic Roman"/>
+              </w:rPr>
+            </w:r>
+          </w:p>
+        </w:tc>
+        <w:tc>
+          <w:tcPr>
+            <w:tcW w:w="8945" w:type="dxa"/>
+            <w:shd w:val="none"/>
+            <w:tcMar>
+              <w:top w:w="30" w:type="dxa"/>
+              <w:left w:w="45" w:type="dxa"/>
+              <w:bottom w:w="30" w:type="dxa"/>
+              <w:right w:w="45" w:type="dxa"/>
+            </w:tcMar>
+            <w:tcBorders>
+              <w:top w:val="nil" w:sz="0" w:space="0" w:color="000000" tmln="20, 20, 20, 0, 0"/>
+              <w:left w:val="nil" w:sz="0" w:space="0" w:color="000000" tmln="20, 20, 20, 0, 0"/>
+              <w:bottom w:val="nil" w:sz="0" w:space="0" w:color="000000" tmln="20, 20, 20, 0, 0"/>
+              <w:right w:val="single" w:sz="8" w:space="0" w:color="000000" tmln="20, 20, 20, 0, 0"/>
+              <w:tl2br w:val="nil" w:sz="0" w:space="0" w:color="000000" tmln="20, 20, 20, 0, 0"/>
+              <w:tr2bl w:val="nil" w:sz="0" w:space="0" w:color="000000" tmln="20, 20, 20, 0, 0"/>
+            </w:tcBorders>
+            <w:tmTcPr id="1592275033" protected="0"/>
+          </w:tcPr>
+          <w:p>
+            <w:pPr>
+              <w:spacing w:line="240" w:lineRule="auto"/>
+              <w:tabs defTabSz="720"/>
+              <w:pBdr>
+                <w:top w:val="nil" w:sz="0" w:space="0" w:color="000000" tmln="20, 20, 20, 0, 0"/>
+                <w:left w:val="nil" w:sz="0" w:space="0" w:color="000000" tmln="20, 20, 20, 0, 0"/>
+                <w:bottom w:val="nil" w:sz="0" w:space="0" w:color="000000" tmln="20, 20, 20, 0, 0"/>
+                <w:right w:val="nil" w:sz="0" w:space="0" w:color="000000" tmln="20, 20, 20, 0, 0"/>
+                <w:between w:val="nil" w:sz="0" w:space="0" w:color="000000" tmln="20, 20, 20, 0, 0"/>
+              </w:pBdr>
+              <w:shd w:val="none"/>
+              <w:rPr>
+                <w:rFonts w:eastAsia="Basic Roman" w:cs="Basic Roman"/>
+              </w:rPr>
+            </w:pPr>
+            <w:r>
+              <w:rPr>
+                <w:rFonts w:eastAsia="Basic Roman" w:cs="Basic Roman"/>
+              </w:rPr>
+            </w:r>
+          </w:p>
+        </w:tc>
+      </w:tr>
+      <w:tr>
+        <w:trPr>
+          <w:tblHeader w:val="0"/>
+          <w:cantSplit w:val="0"/>
+          <w:trHeight w:val="120" w:hRule="atLeast"/>
+        </w:trPr>
+        <w:tc>
+          <w:tcPr>
+            <w:tcW w:w="694" w:type="dxa"/>
+            <w:shd w:val="none"/>
+            <w:tcMar>
+              <w:top w:w="30" w:type="dxa"/>
+              <w:left w:w="45" w:type="dxa"/>
+              <w:bottom w:w="30" w:type="dxa"/>
+              <w:right w:w="45" w:type="dxa"/>
+            </w:tcMar>
+            <w:tcBorders>
+              <w:top w:val="nil" w:sz="0" w:space="0" w:color="000000" tmln="20, 20, 20, 0, 0"/>
+              <w:left w:val="single" w:sz="8" w:space="0" w:color="000000" tmln="20, 20, 20, 0, 0"/>
+              <w:bottom w:val="nil" w:sz="0" w:space="0" w:color="000000" tmln="20, 20, 20, 0, 0"/>
+              <w:right w:val="nil" w:sz="0" w:space="0" w:color="000000" tmln="20, 20, 20, 0, 0"/>
+              <w:tl2br w:val="nil" w:sz="0" w:space="0" w:color="000000" tmln="20, 20, 20, 0, 0"/>
+              <w:tr2bl w:val="nil" w:sz="0" w:space="0" w:color="000000" tmln="20, 20, 20, 0, 0"/>
+            </w:tcBorders>
+            <w:tmTcPr id="1592275033" protected="0"/>
+          </w:tcPr>
+          <w:p>
+            <w:pPr>
+              <w:spacing w:line="240" w:lineRule="auto"/>
+              <w:tabs defTabSz="720"/>
+              <w:pBdr>
+                <w:top w:val="nil" w:sz="0" w:space="0" w:color="000000" tmln="20, 20, 20, 0, 0"/>
+                <w:left w:val="nil" w:sz="0" w:space="0" w:color="000000" tmln="20, 20, 20, 0, 0"/>
+                <w:bottom w:val="nil" w:sz="0" w:space="0" w:color="000000" tmln="20, 20, 20, 0, 0"/>
+                <w:right w:val="nil" w:sz="0" w:space="0" w:color="000000" tmln="20, 20, 20, 0, 0"/>
+                <w:between w:val="nil" w:sz="0" w:space="0" w:color="000000" tmln="20, 20, 20, 0, 0"/>
+              </w:pBdr>
+              <w:shd w:val="none"/>
+              <w:rPr>
+                <w:rFonts w:eastAsia="Basic Roman" w:cs="Basic Roman"/>
+              </w:rPr>
+            </w:pPr>
+            <w:r>
+              <w:rPr>
+                <w:rFonts w:eastAsia="Basic Roman" w:cs="Basic Roman"/>
+              </w:rPr>
+              <w:t>reg_3</w:t>
+            </w:r>
+          </w:p>
+        </w:tc>
+        <w:tc>
+          <w:tcPr>
+            <w:tcW w:w="8945" w:type="dxa"/>
+            <w:shd w:val="none"/>
+            <w:tcMar>
+              <w:top w:w="30" w:type="dxa"/>
+              <w:left w:w="56" w:type="dxa"/>
+              <w:bottom w:w="30" w:type="dxa"/>
+              <w:right w:w="56" w:type="dxa"/>
+            </w:tcMar>
+            <w:tcBorders>
+              <w:top w:val="nil" w:sz="0" w:space="0" w:color="000000" tmln="20, 20, 20, 0, 0"/>
+              <w:left w:val="nil" w:sz="0" w:space="0" w:color="000000" tmln="20, 20, 20, 0, 0"/>
+              <w:bottom w:val="nil" w:sz="0" w:space="0" w:color="000000" tmln="20, 20, 20, 0, 0"/>
+              <w:right w:val="single" w:sz="8" w:space="0" w:color="000000" tmln="20, 20, 20, 0, 0"/>
+              <w:tl2br w:val="nil" w:sz="0" w:space="0" w:color="000000" tmln="20, 20, 20, 0, 0"/>
+              <w:tr2bl w:val="nil" w:sz="0" w:space="0" w:color="000000" tmln="20, 20, 20, 0, 0"/>
+            </w:tcBorders>
+            <w:tmTcPr id="1592275033" protected="0"/>
+          </w:tcPr>
+          <w:p>
+            <w:pPr>
+              <w:spacing w:line="240" w:lineRule="auto"/>
+              <w:tabs defTabSz="720"/>
+              <w:pBdr>
+                <w:top w:val="nil" w:sz="0" w:space="0" w:color="000000" tmln="20, 20, 20, 0, 0"/>
+                <w:left w:val="nil" w:sz="0" w:space="0" w:color="000000" tmln="20, 20, 20, 0, 0"/>
+                <w:bottom w:val="nil" w:sz="0" w:space="0" w:color="000000" tmln="20, 20, 20, 0, 0"/>
+                <w:right w:val="nil" w:sz="0" w:space="0" w:color="000000" tmln="20, 20, 20, 0, 0"/>
+                <w:between w:val="nil" w:sz="0" w:space="0" w:color="000000" tmln="20, 20, 20, 0, 0"/>
+              </w:pBdr>
+              <w:shd w:val="none"/>
+              <w:rPr>
+                <w:rFonts w:eastAsia="Basic Roman" w:cs="Basic Roman"/>
+              </w:rPr>
+            </w:pPr>
+            <w:r>
+              <w:rPr>
+                <w:rFonts w:eastAsia="Basic Roman" w:cs="Basic Roman"/>
+                <w:b/>
+              </w:rPr>
+              <w:t xml:space="preserve">pinc: </w:t>
+            </w:r>
+            <w:r>
+              <w:rPr>
+                <w:rFonts w:eastAsia="Basic Roman" w:cs="Basic Roman"/>
+              </w:rPr>
+              <w:t>En modo continuo o modulado en fase, Incremento de fase (constante) para el DDS</w:t>
+            </w:r>
+          </w:p>
+        </w:tc>
+      </w:tr>
+      <w:tr>
+        <w:trPr>
+          <w:tblHeader w:val="0"/>
+          <w:cantSplit w:val="0"/>
+          <w:trHeight w:val="120" w:hRule="atLeast"/>
+        </w:trPr>
+        <w:tc>
+          <w:tcPr>
+            <w:tcW w:w="694" w:type="dxa"/>
+            <w:shd w:val="none"/>
+            <w:tcMar>
+              <w:top w:w="30" w:type="dxa"/>
+              <w:left w:w="45" w:type="dxa"/>
+              <w:bottom w:w="30" w:type="dxa"/>
+              <w:right w:w="45" w:type="dxa"/>
+            </w:tcMar>
+            <w:tcBorders>
+              <w:top w:val="nil" w:sz="0" w:space="0" w:color="000000" tmln="20, 20, 20, 0, 0"/>
+              <w:left w:val="single" w:sz="8" w:space="0" w:color="000000" tmln="20, 20, 20, 0, 0"/>
+              <w:bottom w:val="nil" w:sz="0" w:space="0" w:color="000000" tmln="20, 20, 20, 0, 0"/>
+              <w:right w:val="nil" w:sz="0" w:space="0" w:color="000000" tmln="20, 20, 20, 0, 0"/>
+              <w:tl2br w:val="nil" w:sz="0" w:space="0" w:color="000000" tmln="20, 20, 20, 0, 0"/>
+              <w:tr2bl w:val="nil" w:sz="0" w:space="0" w:color="000000" tmln="20, 20, 20, 0, 0"/>
+            </w:tcBorders>
+            <w:tmTcPr id="1592275033" protected="0"/>
+          </w:tcPr>
+          <w:p>
+            <w:pPr>
+              <w:spacing w:line="240" w:lineRule="auto"/>
+              <w:tabs defTabSz="720"/>
+              <w:pBdr>
+                <w:top w:val="nil" w:sz="0" w:space="0" w:color="000000" tmln="20, 20, 20, 0, 0"/>
+                <w:left w:val="nil" w:sz="0" w:space="0" w:color="000000" tmln="20, 20, 20, 0, 0"/>
+                <w:bottom w:val="nil" w:sz="0" w:space="0" w:color="000000" tmln="20, 20, 20, 0, 0"/>
+                <w:right w:val="nil" w:sz="0" w:space="0" w:color="000000" tmln="20, 20, 20, 0, 0"/>
+                <w:between w:val="nil" w:sz="0" w:space="0" w:color="000000" tmln="20, 20, 20, 0, 0"/>
+              </w:pBdr>
+              <w:shd w:val="none"/>
+              <w:rPr>
+                <w:rFonts w:eastAsia="Basic Roman" w:cs="Basic Roman"/>
+                <w:b/>
+              </w:rPr>
+            </w:pPr>
+            <w:r>
+              <w:rPr>
+                <w:rFonts w:eastAsia="Basic Roman" w:cs="Basic Roman"/>
+                <w:b/>
+              </w:rPr>
+            </w:r>
+          </w:p>
+        </w:tc>
+        <w:tc>
+          <w:tcPr>
+            <w:tcW w:w="8945" w:type="dxa"/>
+            <w:shd w:val="none"/>
+            <w:tcMar>
+              <w:top w:w="30" w:type="dxa"/>
+              <w:left w:w="56" w:type="dxa"/>
+              <w:bottom w:w="30" w:type="dxa"/>
+              <w:right w:w="56" w:type="dxa"/>
+            </w:tcMar>
+            <w:tcBorders>
+              <w:top w:val="nil" w:sz="0" w:space="0" w:color="000000" tmln="20, 20, 20, 0, 0"/>
+              <w:left w:val="nil" w:sz="0" w:space="0" w:color="000000" tmln="20, 20, 20, 0, 0"/>
+              <w:bottom w:val="nil" w:sz="0" w:space="0" w:color="000000" tmln="20, 20, 20, 0, 0"/>
+              <w:right w:val="single" w:sz="8" w:space="0" w:color="000000" tmln="20, 20, 20, 0, 0"/>
+              <w:tl2br w:val="nil" w:sz="0" w:space="0" w:color="000000" tmln="20, 20, 20, 0, 0"/>
+              <w:tr2bl w:val="nil" w:sz="0" w:space="0" w:color="000000" tmln="20, 20, 20, 0, 0"/>
+            </w:tcBorders>
+            <w:tmTcPr id="1592275033" protected="0"/>
+          </w:tcPr>
+          <w:p>
+            <w:pPr>
+              <w:spacing w:line="240" w:lineRule="auto"/>
+              <w:tabs defTabSz="720"/>
+              <w:pBdr>
+                <w:top w:val="nil" w:sz="0" w:space="0" w:color="000000" tmln="20, 20, 20, 0, 0"/>
+                <w:left w:val="nil" w:sz="0" w:space="0" w:color="000000" tmln="20, 20, 20, 0, 0"/>
+                <w:bottom w:val="nil" w:sz="0" w:space="0" w:color="000000" tmln="20, 20, 20, 0, 0"/>
+                <w:right w:val="nil" w:sz="0" w:space="0" w:color="000000" tmln="20, 20, 20, 0, 0"/>
+                <w:between w:val="nil" w:sz="0" w:space="0" w:color="000000" tmln="20, 20, 20, 0, 0"/>
+              </w:pBdr>
+              <w:shd w:val="none"/>
+              <w:rPr>
+                <w:rFonts w:eastAsia="Basic Roman" w:cs="Basic Roman"/>
+              </w:rPr>
+            </w:pPr>
+            <w:r>
+              <w:rPr>
+                <w:rFonts w:eastAsia="Basic Roman" w:cs="Basic Roman"/>
+                <w:b/>
+              </w:rPr>
+              <w:t xml:space="preserve">pinc_low: </w:t>
+            </w:r>
+            <w:r>
+              <w:rPr>
+                <w:rFonts w:eastAsia="Basic Roman" w:cs="Basic Roman"/>
+              </w:rPr>
+              <w:t>En modo modulado en frecuencia, equivale al incremento de fase inicial del DDS</w:t>
+            </w:r>
+          </w:p>
+        </w:tc>
+      </w:tr>
+      <w:tr>
+        <w:trPr>
+          <w:tblHeader w:val="0"/>
+          <w:cantSplit w:val="0"/>
+          <w:trHeight w:val="120" w:hRule="atLeast"/>
+        </w:trPr>
+        <w:tc>
+          <w:tcPr>
+            <w:tcW w:w="694" w:type="dxa"/>
+            <w:shd w:val="none"/>
+            <w:tcMar>
+              <w:top w:w="30" w:type="dxa"/>
+              <w:left w:w="45" w:type="dxa"/>
+              <w:bottom w:w="30" w:type="dxa"/>
+              <w:right w:w="45" w:type="dxa"/>
+            </w:tcMar>
+            <w:tcBorders>
+              <w:top w:val="nil" w:sz="0" w:space="0" w:color="000000" tmln="20, 20, 20, 0, 0"/>
+              <w:left w:val="single" w:sz="8" w:space="0" w:color="000000" tmln="20, 20, 20, 0, 0"/>
+              <w:bottom w:val="nil" w:sz="0" w:space="0" w:color="000000" tmln="20, 20, 20, 0, 0"/>
+              <w:right w:val="nil" w:sz="0" w:space="0" w:color="000000" tmln="20, 20, 20, 0, 0"/>
+              <w:tl2br w:val="nil" w:sz="0" w:space="0" w:color="000000" tmln="20, 20, 20, 0, 0"/>
+              <w:tr2bl w:val="nil" w:sz="0" w:space="0" w:color="000000" tmln="20, 20, 20, 0, 0"/>
+            </w:tcBorders>
+            <w:tmTcPr id="1592275033" protected="0"/>
+          </w:tcPr>
+          <w:p>
+            <w:pPr>
+              <w:spacing w:line="240" w:lineRule="auto"/>
+              <w:tabs defTabSz="720"/>
+              <w:pBdr>
+                <w:top w:val="nil" w:sz="0" w:space="0" w:color="000000" tmln="20, 20, 20, 0, 0"/>
+                <w:left w:val="nil" w:sz="0" w:space="0" w:color="000000" tmln="20, 20, 20, 0, 0"/>
+                <w:bottom w:val="nil" w:sz="0" w:space="0" w:color="000000" tmln="20, 20, 20, 0, 0"/>
+                <w:right w:val="nil" w:sz="0" w:space="0" w:color="000000" tmln="20, 20, 20, 0, 0"/>
+                <w:between w:val="nil" w:sz="0" w:space="0" w:color="000000" tmln="20, 20, 20, 0, 0"/>
+              </w:pBdr>
+              <w:shd w:val="none"/>
+              <w:rPr>
+                <w:rFonts w:eastAsia="Basic Roman" w:cs="Basic Roman"/>
+                <w:b/>
+              </w:rPr>
+            </w:pPr>
+            <w:r>
+              <w:rPr>
+                <w:rFonts w:eastAsia="Basic Roman" w:cs="Basic Roman"/>
+                <w:b/>
+              </w:rPr>
+            </w:r>
+          </w:p>
+        </w:tc>
+        <w:tc>
+          <w:tcPr>
+            <w:tcW w:w="8945" w:type="dxa"/>
+            <w:shd w:val="none"/>
+            <w:tcMar>
+              <w:top w:w="30" w:type="dxa"/>
+              <w:left w:w="45" w:type="dxa"/>
+              <w:bottom w:w="30" w:type="dxa"/>
+              <w:right w:w="45" w:type="dxa"/>
+            </w:tcMar>
+            <w:tcBorders>
+              <w:top w:val="nil" w:sz="0" w:space="0" w:color="000000" tmln="20, 20, 20, 0, 0"/>
+              <w:left w:val="nil" w:sz="0" w:space="0" w:color="000000" tmln="20, 20, 20, 0, 0"/>
+              <w:bottom w:val="nil" w:sz="0" w:space="0" w:color="000000" tmln="20, 20, 20, 0, 0"/>
+              <w:right w:val="single" w:sz="8" w:space="0" w:color="000000" tmln="20, 20, 20, 0, 0"/>
+              <w:tl2br w:val="nil" w:sz="0" w:space="0" w:color="000000" tmln="20, 20, 20, 0, 0"/>
+              <w:tr2bl w:val="nil" w:sz="0" w:space="0" w:color="000000" tmln="20, 20, 20, 0, 0"/>
+            </w:tcBorders>
+            <w:tmTcPr id="1592275033" protected="0"/>
+          </w:tcPr>
+          <w:p>
+            <w:pPr>
+              <w:spacing w:line="240" w:lineRule="auto"/>
+              <w:tabs defTabSz="720"/>
+              <w:pBdr>
+                <w:top w:val="nil" w:sz="0" w:space="0" w:color="000000" tmln="20, 20, 20, 0, 0"/>
+                <w:left w:val="nil" w:sz="0" w:space="0" w:color="000000" tmln="20, 20, 20, 0, 0"/>
+                <w:bottom w:val="nil" w:sz="0" w:space="0" w:color="000000" tmln="20, 20, 20, 0, 0"/>
+                <w:right w:val="nil" w:sz="0" w:space="0" w:color="000000" tmln="20, 20, 20, 0, 0"/>
+                <w:between w:val="nil" w:sz="0" w:space="0" w:color="000000" tmln="20, 20, 20, 0, 0"/>
+              </w:pBdr>
+              <w:shd w:val="none"/>
+              <w:rPr>
+                <w:rFonts w:eastAsia="Basic Roman" w:cs="Basic Roman"/>
+                <w:b/>
+              </w:rPr>
+            </w:pPr>
+            <w:r>
+              <w:rPr>
+                <w:rFonts w:eastAsia="Basic Roman" w:cs="Basic Roman"/>
+                <w:b/>
+              </w:rPr>
+            </w:r>
+          </w:p>
+        </w:tc>
+      </w:tr>
+      <w:tr>
+        <w:trPr>
+          <w:tblHeader w:val="0"/>
+          <w:cantSplit w:val="0"/>
+          <w:trHeight w:val="120" w:hRule="atLeast"/>
+        </w:trPr>
+        <w:tc>
+          <w:tcPr>
+            <w:tcW w:w="694" w:type="dxa"/>
+            <w:shd w:val="none"/>
+            <w:tcMar>
+              <w:top w:w="30" w:type="dxa"/>
+              <w:left w:w="45" w:type="dxa"/>
+              <w:bottom w:w="30" w:type="dxa"/>
+              <w:right w:w="45" w:type="dxa"/>
+            </w:tcMar>
+            <w:tcBorders>
+              <w:top w:val="nil" w:sz="0" w:space="0" w:color="000000" tmln="20, 20, 20, 0, 0"/>
+              <w:left w:val="single" w:sz="8" w:space="0" w:color="000000" tmln="20, 20, 20, 0, 0"/>
+              <w:bottom w:val="nil" w:sz="0" w:space="0" w:color="000000" tmln="20, 20, 20, 0, 0"/>
+              <w:right w:val="nil" w:sz="0" w:space="0" w:color="000000" tmln="20, 20, 20, 0, 0"/>
+              <w:tl2br w:val="nil" w:sz="0" w:space="0" w:color="000000" tmln="20, 20, 20, 0, 0"/>
+              <w:tr2bl w:val="nil" w:sz="0" w:space="0" w:color="000000" tmln="20, 20, 20, 0, 0"/>
+            </w:tcBorders>
+            <w:tmTcPr id="1592275033" protected="0"/>
+          </w:tcPr>
+          <w:p>
+            <w:pPr>
+              <w:spacing w:line="240" w:lineRule="auto"/>
+              <w:tabs defTabSz="720"/>
+              <w:pBdr>
+                <w:top w:val="nil" w:sz="0" w:space="0" w:color="000000" tmln="20, 20, 20, 0, 0"/>
+                <w:left w:val="nil" w:sz="0" w:space="0" w:color="000000" tmln="20, 20, 20, 0, 0"/>
+                <w:bottom w:val="nil" w:sz="0" w:space="0" w:color="000000" tmln="20, 20, 20, 0, 0"/>
+                <w:right w:val="nil" w:sz="0" w:space="0" w:color="000000" tmln="20, 20, 20, 0, 0"/>
+                <w:between w:val="nil" w:sz="0" w:space="0" w:color="000000" tmln="20, 20, 20, 0, 0"/>
+              </w:pBdr>
+              <w:shd w:val="none"/>
+              <w:rPr>
+                <w:rFonts w:eastAsia="Basic Roman" w:cs="Basic Roman"/>
+              </w:rPr>
+            </w:pPr>
+            <w:r>
+              <w:rPr>
+                <w:rFonts w:eastAsia="Basic Roman" w:cs="Basic Roman"/>
+              </w:rPr>
+              <w:t>reg_4</w:t>
+            </w:r>
+          </w:p>
+        </w:tc>
+        <w:tc>
+          <w:tcPr>
+            <w:tcW w:w="8945" w:type="dxa"/>
+            <w:shd w:val="none"/>
+            <w:tcMar>
+              <w:top w:w="30" w:type="dxa"/>
+              <w:left w:w="56" w:type="dxa"/>
+              <w:bottom w:w="30" w:type="dxa"/>
+              <w:right w:w="56" w:type="dxa"/>
+            </w:tcMar>
+            <w:tcBorders>
+              <w:top w:val="nil" w:sz="0" w:space="0" w:color="000000" tmln="20, 20, 20, 0, 0"/>
+              <w:left w:val="nil" w:sz="0" w:space="0" w:color="000000" tmln="20, 20, 20, 0, 0"/>
+              <w:bottom w:val="nil" w:sz="0" w:space="0" w:color="000000" tmln="20, 20, 20, 0, 0"/>
+              <w:right w:val="single" w:sz="8" w:space="0" w:color="000000" tmln="20, 20, 20, 0, 0"/>
+              <w:tl2br w:val="nil" w:sz="0" w:space="0" w:color="000000" tmln="20, 20, 20, 0, 0"/>
+              <w:tr2bl w:val="nil" w:sz="0" w:space="0" w:color="000000" tmln="20, 20, 20, 0, 0"/>
+            </w:tcBorders>
+            <w:tmTcPr id="1592275033" protected="0"/>
+          </w:tcPr>
+          <w:p>
+            <w:pPr>
+              <w:spacing w:line="240" w:lineRule="auto"/>
+              <w:tabs defTabSz="720"/>
+              <w:pBdr>
+                <w:top w:val="nil" w:sz="0" w:space="0" w:color="000000" tmln="20, 20, 20, 0, 0"/>
+                <w:left w:val="nil" w:sz="0" w:space="0" w:color="000000" tmln="20, 20, 20, 0, 0"/>
+                <w:bottom w:val="nil" w:sz="0" w:space="0" w:color="000000" tmln="20, 20, 20, 0, 0"/>
+                <w:right w:val="nil" w:sz="0" w:space="0" w:color="000000" tmln="20, 20, 20, 0, 0"/>
+                <w:between w:val="nil" w:sz="0" w:space="0" w:color="000000" tmln="20, 20, 20, 0, 0"/>
+              </w:pBdr>
+              <w:shd w:val="none"/>
+              <w:rPr>
+                <w:rFonts w:eastAsia="Basic Roman" w:cs="Basic Roman"/>
+              </w:rPr>
+            </w:pPr>
+            <w:r>
+              <w:rPr>
+                <w:rFonts w:eastAsia="Basic Roman" w:cs="Basic Roman"/>
+                <w:b/>
+              </w:rPr>
+              <w:t xml:space="preserve">pinc_high: </w:t>
+            </w:r>
+            <w:r>
+              <w:rPr>
+                <w:rFonts w:eastAsia="Basic Roman" w:cs="Basic Roman"/>
+              </w:rPr>
+              <w:t>En modo modulado en frecuencia, equivale al incremento de fase final del DDS</w:t>
+            </w:r>
+          </w:p>
+        </w:tc>
+      </w:tr>
+      <w:tr>
+        <w:trPr>
+          <w:tblHeader w:val="0"/>
+          <w:cantSplit w:val="0"/>
+          <w:trHeight w:val="120" w:hRule="atLeast"/>
+        </w:trPr>
+        <w:tc>
+          <w:tcPr>
+            <w:tcW w:w="694" w:type="dxa"/>
+            <w:shd w:val="none"/>
+            <w:tcMar>
+              <w:top w:w="30" w:type="dxa"/>
+              <w:left w:w="45" w:type="dxa"/>
+              <w:bottom w:w="30" w:type="dxa"/>
+              <w:right w:w="45" w:type="dxa"/>
+            </w:tcMar>
+            <w:tcBorders>
+              <w:top w:val="nil" w:sz="0" w:space="0" w:color="000000" tmln="20, 20, 20, 0, 0"/>
+              <w:left w:val="single" w:sz="8" w:space="0" w:color="000000" tmln="20, 20, 20, 0, 0"/>
+              <w:bottom w:val="nil" w:sz="0" w:space="0" w:color="000000" tmln="20, 20, 20, 0, 0"/>
+              <w:right w:val="nil" w:sz="0" w:space="0" w:color="000000" tmln="20, 20, 20, 0, 0"/>
+              <w:tl2br w:val="nil" w:sz="0" w:space="0" w:color="000000" tmln="20, 20, 20, 0, 0"/>
+              <w:tr2bl w:val="nil" w:sz="0" w:space="0" w:color="000000" tmln="20, 20, 20, 0, 0"/>
+            </w:tcBorders>
+            <w:tmTcPr id="1592275033" protected="0"/>
+          </w:tcPr>
+          <w:p>
+            <w:pPr>
+              <w:spacing w:line="240" w:lineRule="auto"/>
+              <w:tabs defTabSz="720"/>
+              <w:pBdr>
+                <w:top w:val="nil" w:sz="0" w:space="0" w:color="000000" tmln="20, 20, 20, 0, 0"/>
+                <w:left w:val="nil" w:sz="0" w:space="0" w:color="000000" tmln="20, 20, 20, 0, 0"/>
+                <w:bottom w:val="nil" w:sz="0" w:space="0" w:color="000000" tmln="20, 20, 20, 0, 0"/>
+                <w:right w:val="nil" w:sz="0" w:space="0" w:color="000000" tmln="20, 20, 20, 0, 0"/>
+                <w:between w:val="nil" w:sz="0" w:space="0" w:color="000000" tmln="20, 20, 20, 0, 0"/>
+              </w:pBdr>
+              <w:shd w:val="none"/>
+              <w:rPr>
+                <w:rFonts w:eastAsia="Basic Roman" w:cs="Basic Roman"/>
+                <w:b/>
+              </w:rPr>
+            </w:pPr>
+            <w:r>
+              <w:rPr>
+                <w:rFonts w:eastAsia="Basic Roman" w:cs="Basic Roman"/>
+                <w:b/>
+              </w:rPr>
+            </w:r>
+          </w:p>
+        </w:tc>
+        <w:tc>
+          <w:tcPr>
+            <w:tcW w:w="8945" w:type="dxa"/>
+            <w:shd w:val="none"/>
+            <w:tcMar>
+              <w:top w:w="30" w:type="dxa"/>
+              <w:left w:w="56" w:type="dxa"/>
+              <w:bottom w:w="30" w:type="dxa"/>
+              <w:right w:w="56" w:type="dxa"/>
+            </w:tcMar>
+            <w:tcBorders>
+              <w:top w:val="nil" w:sz="0" w:space="0" w:color="000000" tmln="20, 20, 20, 0, 0"/>
+              <w:left w:val="nil" w:sz="0" w:space="0" w:color="000000" tmln="20, 20, 20, 0, 0"/>
+              <w:bottom w:val="nil" w:sz="0" w:space="0" w:color="000000" tmln="20, 20, 20, 0, 0"/>
+              <w:right w:val="single" w:sz="8" w:space="0" w:color="000000" tmln="20, 20, 20, 0, 0"/>
+              <w:tl2br w:val="nil" w:sz="0" w:space="0" w:color="000000" tmln="20, 20, 20, 0, 0"/>
+              <w:tr2bl w:val="nil" w:sz="0" w:space="0" w:color="000000" tmln="20, 20, 20, 0, 0"/>
+            </w:tcBorders>
+            <w:tmTcPr id="1592275033" protected="0"/>
+          </w:tcPr>
+          <w:p>
+            <w:pPr>
+              <w:spacing w:line="240" w:lineRule="auto"/>
+              <w:tabs defTabSz="720"/>
+              <w:pBdr>
+                <w:top w:val="nil" w:sz="0" w:space="0" w:color="000000" tmln="20, 20, 20, 0, 0"/>
+                <w:left w:val="nil" w:sz="0" w:space="0" w:color="000000" tmln="20, 20, 20, 0, 0"/>
+                <w:bottom w:val="nil" w:sz="0" w:space="0" w:color="000000" tmln="20, 20, 20, 0, 0"/>
+                <w:right w:val="nil" w:sz="0" w:space="0" w:color="000000" tmln="20, 20, 20, 0, 0"/>
+                <w:between w:val="nil" w:sz="0" w:space="0" w:color="000000" tmln="20, 20, 20, 0, 0"/>
+              </w:pBdr>
+              <w:shd w:val="none"/>
+              <w:rPr>
+                <w:rFonts w:eastAsia="Basic Roman" w:cs="Basic Roman"/>
+              </w:rPr>
+            </w:pPr>
+            <w:r>
+              <w:rPr>
+                <w:rFonts w:eastAsia="Basic Roman" w:cs="Basic Roman"/>
+                <w:b/>
+              </w:rPr>
+              <w:t xml:space="preserve">barker_subpulse: </w:t>
+            </w:r>
+            <w:r>
+              <w:rPr>
+                <w:rFonts w:eastAsia="Basic Roman" w:cs="Basic Roman"/>
+              </w:rPr>
+              <w:t>En modo modulado en fase, Ancho de cada subpulso</w:t>
+            </w:r>
+          </w:p>
+        </w:tc>
+      </w:tr>
+      <w:tr>
+        <w:trPr>
+          <w:tblHeader w:val="0"/>
+          <w:cantSplit w:val="0"/>
+          <w:trHeight w:val="120" w:hRule="atLeast"/>
+        </w:trPr>
+        <w:tc>
+          <w:tcPr>
+            <w:tcW w:w="694" w:type="dxa"/>
+            <w:shd w:val="none"/>
+            <w:tcMar>
+              <w:top w:w="30" w:type="dxa"/>
+              <w:left w:w="45" w:type="dxa"/>
+              <w:bottom w:w="30" w:type="dxa"/>
+              <w:right w:w="45" w:type="dxa"/>
+            </w:tcMar>
+            <w:tcBorders>
+              <w:top w:val="nil" w:sz="0" w:space="0" w:color="000000" tmln="20, 20, 20, 0, 0"/>
+              <w:left w:val="single" w:sz="8" w:space="0" w:color="000000" tmln="20, 20, 20, 0, 0"/>
+              <w:bottom w:val="nil" w:sz="0" w:space="0" w:color="000000" tmln="20, 20, 20, 0, 0"/>
+              <w:right w:val="nil" w:sz="0" w:space="0" w:color="000000" tmln="20, 20, 20, 0, 0"/>
+              <w:tl2br w:val="nil" w:sz="0" w:space="0" w:color="000000" tmln="20, 20, 20, 0, 0"/>
+              <w:tr2bl w:val="nil" w:sz="0" w:space="0" w:color="000000" tmln="20, 20, 20, 0, 0"/>
+            </w:tcBorders>
+            <w:tmTcPr id="1592275033" protected="0"/>
+          </w:tcPr>
+          <w:p>
+            <w:pPr>
+              <w:spacing w:line="240" w:lineRule="auto"/>
+              <w:tabs defTabSz="720"/>
+              <w:pBdr>
+                <w:top w:val="nil" w:sz="0" w:space="0" w:color="000000" tmln="20, 20, 20, 0, 0"/>
+                <w:left w:val="nil" w:sz="0" w:space="0" w:color="000000" tmln="20, 20, 20, 0, 0"/>
+                <w:bottom w:val="nil" w:sz="0" w:space="0" w:color="000000" tmln="20, 20, 20, 0, 0"/>
+                <w:right w:val="nil" w:sz="0" w:space="0" w:color="000000" tmln="20, 20, 20, 0, 0"/>
+                <w:between w:val="nil" w:sz="0" w:space="0" w:color="000000" tmln="20, 20, 20, 0, 0"/>
+              </w:pBdr>
+              <w:shd w:val="none"/>
+              <w:rPr>
+                <w:rFonts w:eastAsia="Basic Roman" w:cs="Basic Roman"/>
+                <w:b/>
+              </w:rPr>
+            </w:pPr>
+            <w:r>
+              <w:rPr>
+                <w:rFonts w:eastAsia="Basic Roman" w:cs="Basic Roman"/>
+                <w:b/>
+              </w:rPr>
+            </w:r>
+          </w:p>
+        </w:tc>
+        <w:tc>
+          <w:tcPr>
+            <w:tcW w:w="8945" w:type="dxa"/>
+            <w:shd w:val="none"/>
+            <w:tcMar>
+              <w:top w:w="30" w:type="dxa"/>
+              <w:left w:w="45" w:type="dxa"/>
+              <w:bottom w:w="30" w:type="dxa"/>
+              <w:right w:w="45" w:type="dxa"/>
+            </w:tcMar>
+            <w:tcBorders>
+              <w:top w:val="nil" w:sz="0" w:space="0" w:color="000000" tmln="20, 20, 20, 0, 0"/>
+              <w:left w:val="nil" w:sz="0" w:space="0" w:color="000000" tmln="20, 20, 20, 0, 0"/>
+              <w:bottom w:val="nil" w:sz="0" w:space="0" w:color="000000" tmln="20, 20, 20, 0, 0"/>
+              <w:right w:val="single" w:sz="8" w:space="0" w:color="000000" tmln="20, 20, 20, 0, 0"/>
+              <w:tl2br w:val="nil" w:sz="0" w:space="0" w:color="000000" tmln="20, 20, 20, 0, 0"/>
+              <w:tr2bl w:val="nil" w:sz="0" w:space="0" w:color="000000" tmln="20, 20, 20, 0, 0"/>
+            </w:tcBorders>
+            <w:tmTcPr id="1592275033" protected="0"/>
+          </w:tcPr>
+          <w:p>
+            <w:pPr>
+              <w:spacing w:line="240" w:lineRule="auto"/>
+              <w:tabs defTabSz="720"/>
+              <w:pBdr>
+                <w:top w:val="nil" w:sz="0" w:space="0" w:color="000000" tmln="20, 20, 20, 0, 0"/>
+                <w:left w:val="nil" w:sz="0" w:space="0" w:color="000000" tmln="20, 20, 20, 0, 0"/>
+                <w:bottom w:val="nil" w:sz="0" w:space="0" w:color="000000" tmln="20, 20, 20, 0, 0"/>
+                <w:right w:val="nil" w:sz="0" w:space="0" w:color="000000" tmln="20, 20, 20, 0, 0"/>
+                <w:between w:val="nil" w:sz="0" w:space="0" w:color="000000" tmln="20, 20, 20, 0, 0"/>
+              </w:pBdr>
+              <w:shd w:val="none"/>
+              <w:rPr>
+                <w:rFonts w:eastAsia="Basic Roman" w:cs="Basic Roman"/>
+                <w:b/>
+              </w:rPr>
+            </w:pPr>
+            <w:r>
+              <w:rPr>
+                <w:rFonts w:eastAsia="Basic Roman" w:cs="Basic Roman"/>
+                <w:b/>
+              </w:rPr>
+            </w:r>
+          </w:p>
+        </w:tc>
+      </w:tr>
+      <w:tr>
+        <w:trPr>
+          <w:tblHeader w:val="0"/>
+          <w:cantSplit w:val="0"/>
+          <w:trHeight w:val="120" w:hRule="atLeast"/>
+        </w:trPr>
+        <w:tc>
+          <w:tcPr>
+            <w:tcW w:w="694" w:type="dxa"/>
+            <w:shd w:val="none"/>
+            <w:tcMar>
+              <w:top w:w="30" w:type="dxa"/>
+              <w:left w:w="45" w:type="dxa"/>
+              <w:bottom w:w="30" w:type="dxa"/>
+              <w:right w:w="45" w:type="dxa"/>
+            </w:tcMar>
+            <w:tcBorders>
+              <w:top w:val="nil" w:sz="0" w:space="0" w:color="000000" tmln="20, 20, 20, 0, 0"/>
+              <w:left w:val="single" w:sz="8" w:space="0" w:color="000000" tmln="20, 20, 20, 0, 0"/>
+              <w:bottom w:val="nil" w:sz="0" w:space="0" w:color="000000" tmln="20, 20, 20, 0, 0"/>
+              <w:right w:val="nil" w:sz="0" w:space="0" w:color="000000" tmln="20, 20, 20, 0, 0"/>
+              <w:tl2br w:val="nil" w:sz="0" w:space="0" w:color="000000" tmln="20, 20, 20, 0, 0"/>
+              <w:tr2bl w:val="nil" w:sz="0" w:space="0" w:color="000000" tmln="20, 20, 20, 0, 0"/>
+            </w:tcBorders>
+            <w:tmTcPr id="1592275033" protected="0"/>
+          </w:tcPr>
+          <w:p>
+            <w:pPr>
+              <w:spacing w:line="240" w:lineRule="auto"/>
+              <w:tabs defTabSz="720"/>
+              <w:pBdr>
+                <w:top w:val="nil" w:sz="0" w:space="0" w:color="000000" tmln="20, 20, 20, 0, 0"/>
+                <w:left w:val="nil" w:sz="0" w:space="0" w:color="000000" tmln="20, 20, 20, 0, 0"/>
+                <w:bottom w:val="nil" w:sz="0" w:space="0" w:color="000000" tmln="20, 20, 20, 0, 0"/>
+                <w:right w:val="nil" w:sz="0" w:space="0" w:color="000000" tmln="20, 20, 20, 0, 0"/>
+                <w:between w:val="nil" w:sz="0" w:space="0" w:color="000000" tmln="20, 20, 20, 0, 0"/>
+              </w:pBdr>
+              <w:shd w:val="none"/>
+              <w:rPr>
+                <w:rFonts w:eastAsia="Basic Roman" w:cs="Basic Roman"/>
+              </w:rPr>
+            </w:pPr>
+            <w:r>
+              <w:rPr>
+                <w:rFonts w:eastAsia="Basic Roman" w:cs="Basic Roman"/>
+              </w:rPr>
+              <w:t>reg_5</w:t>
+            </w:r>
+          </w:p>
+        </w:tc>
+        <w:tc>
+          <w:tcPr>
+            <w:tcW w:w="8945" w:type="dxa"/>
+            <w:shd w:val="none"/>
+            <w:tcMar>
+              <w:top w:w="30" w:type="dxa"/>
+              <w:left w:w="56" w:type="dxa"/>
+              <w:bottom w:w="30" w:type="dxa"/>
+              <w:right w:w="56" w:type="dxa"/>
+            </w:tcMar>
+            <w:tcBorders>
+              <w:top w:val="nil" w:sz="0" w:space="0" w:color="000000" tmln="20, 20, 20, 0, 0"/>
+              <w:left w:val="nil" w:sz="0" w:space="0" w:color="000000" tmln="20, 20, 20, 0, 0"/>
+              <w:bottom w:val="nil" w:sz="0" w:space="0" w:color="000000" tmln="20, 20, 20, 0, 0"/>
+              <w:right w:val="single" w:sz="8" w:space="0" w:color="000000" tmln="20, 20, 20, 0, 0"/>
+              <w:tl2br w:val="nil" w:sz="0" w:space="0" w:color="000000" tmln="20, 20, 20, 0, 0"/>
+              <w:tr2bl w:val="nil" w:sz="0" w:space="0" w:color="000000" tmln="20, 20, 20, 0, 0"/>
+            </w:tcBorders>
+            <w:tmTcPr id="1592275033" protected="0"/>
+          </w:tcPr>
+          <w:p>
+            <w:pPr>
+              <w:spacing w:line="240" w:lineRule="auto"/>
+              <w:tabs defTabSz="720"/>
+              <w:pBdr>
+                <w:top w:val="nil" w:sz="0" w:space="0" w:color="000000" tmln="20, 20, 20, 0, 0"/>
+                <w:left w:val="nil" w:sz="0" w:space="0" w:color="000000" tmln="20, 20, 20, 0, 0"/>
+                <w:bottom w:val="nil" w:sz="0" w:space="0" w:color="000000" tmln="20, 20, 20, 0, 0"/>
+                <w:right w:val="nil" w:sz="0" w:space="0" w:color="000000" tmln="20, 20, 20, 0, 0"/>
+                <w:between w:val="nil" w:sz="0" w:space="0" w:color="000000" tmln="20, 20, 20, 0, 0"/>
+              </w:pBdr>
+              <w:shd w:val="none"/>
+              <w:rPr>
+                <w:rFonts w:eastAsia="Basic Roman" w:cs="Basic Roman"/>
+              </w:rPr>
+            </w:pPr>
+            <w:r>
+              <w:rPr>
+                <w:rFonts w:eastAsia="Basic Roman" w:cs="Basic Roman"/>
+                <w:b/>
+              </w:rPr>
+              <w:t xml:space="preserve">delta_pinc: </w:t>
+            </w:r>
+            <w:r>
+              <w:rPr>
+                <w:rFonts w:eastAsia="Basic Roman" w:cs="Basic Roman"/>
+              </w:rPr>
+              <w:t>En modo modulado en frecuencia, equivale a la pendiente de cambio de la fase del DDS.</w:t>
+            </w:r>
+          </w:p>
+        </w:tc>
+      </w:tr>
+      <w:tr>
+        <w:trPr>
+          <w:tblHeader w:val="0"/>
+          <w:cantSplit w:val="0"/>
+          <w:trHeight w:val="120" w:hRule="atLeast"/>
+        </w:trPr>
+        <w:tc>
+          <w:tcPr>
+            <w:tcW w:w="694" w:type="dxa"/>
+            <w:shd w:val="none"/>
+            <w:tcMar>
+              <w:top w:w="30" w:type="dxa"/>
+              <w:left w:w="45" w:type="dxa"/>
+              <w:bottom w:w="30" w:type="dxa"/>
+              <w:right w:w="45" w:type="dxa"/>
+            </w:tcMar>
+            <w:tcBorders>
+              <w:top w:val="nil" w:sz="0" w:space="0" w:color="000000" tmln="20, 20, 20, 0, 0"/>
+              <w:left w:val="single" w:sz="8" w:space="0" w:color="000000" tmln="20, 20, 20, 0, 0"/>
+              <w:bottom w:val="nil" w:sz="0" w:space="0" w:color="000000" tmln="20, 20, 20, 0, 0"/>
+              <w:right w:val="nil" w:sz="0" w:space="0" w:color="000000" tmln="20, 20, 20, 0, 0"/>
+              <w:tl2br w:val="nil" w:sz="0" w:space="0" w:color="000000" tmln="20, 20, 20, 0, 0"/>
+              <w:tr2bl w:val="nil" w:sz="0" w:space="0" w:color="000000" tmln="20, 20, 20, 0, 0"/>
+            </w:tcBorders>
+            <w:tmTcPr id="1592275033" protected="0"/>
+          </w:tcPr>
+          <w:p>
+            <w:pPr>
+              <w:spacing w:line="240" w:lineRule="auto"/>
+              <w:tabs defTabSz="720"/>
+              <w:pBdr>
+                <w:top w:val="nil" w:sz="0" w:space="0" w:color="000000" tmln="20, 20, 20, 0, 0"/>
+                <w:left w:val="nil" w:sz="0" w:space="0" w:color="000000" tmln="20, 20, 20, 0, 0"/>
+                <w:bottom w:val="nil" w:sz="0" w:space="0" w:color="000000" tmln="20, 20, 20, 0, 0"/>
+                <w:right w:val="nil" w:sz="0" w:space="0" w:color="000000" tmln="20, 20, 20, 0, 0"/>
+                <w:between w:val="nil" w:sz="0" w:space="0" w:color="000000" tmln="20, 20, 20, 0, 0"/>
+              </w:pBdr>
+              <w:shd w:val="none"/>
+              <w:rPr>
+                <w:rFonts w:eastAsia="Basic Roman" w:cs="Basic Roman"/>
+                <w:b/>
+              </w:rPr>
+            </w:pPr>
+            <w:r>
+              <w:rPr>
+                <w:rFonts w:eastAsia="Basic Roman" w:cs="Basic Roman"/>
+                <w:b/>
+              </w:rPr>
+            </w:r>
+          </w:p>
+        </w:tc>
+        <w:tc>
+          <w:tcPr>
+            <w:tcW w:w="8945" w:type="dxa"/>
+            <w:shd w:val="none"/>
+            <w:tcMar>
+              <w:top w:w="30" w:type="dxa"/>
+              <w:left w:w="56" w:type="dxa"/>
+              <w:bottom w:w="30" w:type="dxa"/>
+              <w:right w:w="56" w:type="dxa"/>
+            </w:tcMar>
+            <w:tcBorders>
+              <w:top w:val="nil" w:sz="0" w:space="0" w:color="000000" tmln="20, 20, 20, 0, 0"/>
+              <w:left w:val="nil" w:sz="0" w:space="0" w:color="000000" tmln="20, 20, 20, 0, 0"/>
+              <w:bottom w:val="nil" w:sz="0" w:space="0" w:color="000000" tmln="20, 20, 20, 0, 0"/>
+              <w:right w:val="single" w:sz="8" w:space="0" w:color="000000" tmln="20, 20, 20, 0, 0"/>
+              <w:tl2br w:val="nil" w:sz="0" w:space="0" w:color="000000" tmln="20, 20, 20, 0, 0"/>
+              <w:tr2bl w:val="nil" w:sz="0" w:space="0" w:color="000000" tmln="20, 20, 20, 0, 0"/>
+            </w:tcBorders>
+            <w:tmTcPr id="1592275033" protected="0"/>
+          </w:tcPr>
+          <w:p>
+            <w:pPr>
+              <w:spacing w:line="240" w:lineRule="auto"/>
+              <w:tabs defTabSz="720"/>
+              <w:pBdr>
+                <w:top w:val="nil" w:sz="0" w:space="0" w:color="000000" tmln="20, 20, 20, 0, 0"/>
+                <w:left w:val="nil" w:sz="0" w:space="0" w:color="000000" tmln="20, 20, 20, 0, 0"/>
+                <w:bottom w:val="nil" w:sz="0" w:space="0" w:color="000000" tmln="20, 20, 20, 0, 0"/>
+                <w:right w:val="nil" w:sz="0" w:space="0" w:color="000000" tmln="20, 20, 20, 0, 0"/>
+                <w:between w:val="nil" w:sz="0" w:space="0" w:color="000000" tmln="20, 20, 20, 0, 0"/>
+              </w:pBdr>
+              <w:shd w:val="none"/>
+              <w:rPr>
+                <w:rFonts w:eastAsia="Basic Roman" w:cs="Basic Roman"/>
+                <w:b/>
+              </w:rPr>
+            </w:pPr>
+            <w:r>
+              <w:rPr>
+                <w:rFonts w:eastAsia="Basic Roman" w:cs="Basic Roman"/>
+                <w:b/>
+              </w:rPr>
+              <w:t>barker_sequence:</w:t>
+            </w:r>
+            <w:r>
+              <w:rPr>
+                <w:rFonts w:eastAsia="Basic Roman" w:cs="Basic Roman"/>
+              </w:rPr>
+              <w:t xml:space="preserve"> En modo modulado en fase, Código binario correspondiente al código Barker</w:t>
+            </w:r>
+            <w:r>
+              <w:rPr>
+                <w:rFonts w:eastAsia="Basic Roman" w:cs="Basic Roman"/>
+                <w:b/>
+              </w:rPr>
+              <w:t>.</w:t>
+            </w:r>
+            <w:r>
+              <w:rPr>
+                <w:rFonts w:eastAsia="Basic Roman" w:cs="Basic Roman"/>
+                <w:b/>
+              </w:rPr>
+            </w:r>
+          </w:p>
+        </w:tc>
+      </w:tr>
+      <w:tr>
+        <w:trPr>
+          <w:tblHeader w:val="0"/>
+          <w:cantSplit w:val="0"/>
+          <w:trHeight w:val="120" w:hRule="atLeast"/>
+        </w:trPr>
+        <w:tc>
+          <w:tcPr>
+            <w:tcW w:w="694" w:type="dxa"/>
+            <w:shd w:val="none"/>
+            <w:tcMar>
+              <w:top w:w="30" w:type="dxa"/>
+              <w:left w:w="45" w:type="dxa"/>
+              <w:bottom w:w="30" w:type="dxa"/>
+              <w:right w:w="45" w:type="dxa"/>
+            </w:tcMar>
+            <w:tcBorders>
+              <w:top w:val="nil" w:sz="0" w:space="0" w:color="000000" tmln="20, 20, 20, 0, 0"/>
+              <w:left w:val="single" w:sz="8" w:space="0" w:color="000000" tmln="20, 20, 20, 0, 0"/>
+              <w:bottom w:val="single" w:sz="8" w:space="0" w:color="000000" tmln="20, 20, 20, 0, 0"/>
+              <w:right w:val="nil" w:sz="0" w:space="0" w:color="000000" tmln="20, 20, 20, 0, 0"/>
+              <w:tl2br w:val="nil" w:sz="0" w:space="0" w:color="000000" tmln="20, 20, 20, 0, 0"/>
+              <w:tr2bl w:val="nil" w:sz="0" w:space="0" w:color="000000" tmln="20, 20, 20, 0, 0"/>
+            </w:tcBorders>
+            <w:tmTcPr id="1592275033" protected="0"/>
+          </w:tcPr>
+          <w:p>
+            <w:pPr>
+              <w:spacing w:line="240" w:lineRule="auto"/>
+              <w:tabs defTabSz="720"/>
+              <w:pBdr>
+                <w:top w:val="nil" w:sz="0" w:space="0" w:color="000000" tmln="20, 20, 20, 0, 0"/>
+                <w:left w:val="nil" w:sz="0" w:space="0" w:color="000000" tmln="20, 20, 20, 0, 0"/>
+                <w:bottom w:val="nil" w:sz="0" w:space="0" w:color="000000" tmln="20, 20, 20, 0, 0"/>
+                <w:right w:val="nil" w:sz="0" w:space="0" w:color="000000" tmln="20, 20, 20, 0, 0"/>
+                <w:between w:val="nil" w:sz="0" w:space="0" w:color="000000" tmln="20, 20, 20, 0, 0"/>
+              </w:pBdr>
+              <w:shd w:val="none"/>
+              <w:rPr>
+                <w:rFonts w:eastAsia="Basic Roman" w:cs="Basic Roman"/>
+                <w:b/>
+              </w:rPr>
+            </w:pPr>
+            <w:r>
+              <w:rPr>
+                <w:rFonts w:eastAsia="Basic Roman" w:cs="Basic Roman"/>
+                <w:b/>
+              </w:rPr>
+            </w:r>
+          </w:p>
+        </w:tc>
+        <w:tc>
+          <w:tcPr>
+            <w:tcW w:w="8945" w:type="dxa"/>
+            <w:shd w:val="none"/>
+            <w:tcMar>
+              <w:top w:w="30" w:type="dxa"/>
+              <w:left w:w="56" w:type="dxa"/>
+              <w:bottom w:w="30" w:type="dxa"/>
+              <w:right w:w="56" w:type="dxa"/>
+            </w:tcMar>
+            <w:tcBorders>
+              <w:top w:val="nil" w:sz="0" w:space="0" w:color="000000" tmln="20, 20, 20, 0, 0"/>
+              <w:left w:val="nil" w:sz="0" w:space="0" w:color="000000" tmln="20, 20, 20, 0, 0"/>
+              <w:bottom w:val="single" w:sz="8" w:space="0" w:color="000000" tmln="20, 20, 20, 0, 0"/>
+              <w:right w:val="single" w:sz="8" w:space="0" w:color="000000" tmln="20, 20, 20, 0, 0"/>
+              <w:tl2br w:val="nil" w:sz="0" w:space="0" w:color="000000" tmln="20, 20, 20, 0, 0"/>
+              <w:tr2bl w:val="nil" w:sz="0" w:space="0" w:color="000000" tmln="20, 20, 20, 0, 0"/>
+            </w:tcBorders>
+            <w:tmTcPr id="1592275033" protected="0"/>
+          </w:tcPr>
+          <w:p>
+            <w:pPr>
+              <w:spacing w:line="240" w:lineRule="auto"/>
+              <w:tabs defTabSz="720"/>
+              <w:pBdr>
+                <w:top w:val="nil" w:sz="0" w:space="0" w:color="000000" tmln="20, 20, 20, 0, 0"/>
+                <w:left w:val="nil" w:sz="0" w:space="0" w:color="000000" tmln="20, 20, 20, 0, 0"/>
+                <w:bottom w:val="nil" w:sz="0" w:space="0" w:color="000000" tmln="20, 20, 20, 0, 0"/>
+                <w:right w:val="nil" w:sz="0" w:space="0" w:color="000000" tmln="20, 20, 20, 0, 0"/>
+                <w:between w:val="nil" w:sz="0" w:space="0" w:color="000000" tmln="20, 20, 20, 0, 0"/>
+              </w:pBdr>
+              <w:shd w:val="none"/>
+              <w:rPr>
+                <w:rFonts w:eastAsia="Basic Roman" w:cs="Basic Roman"/>
+                <w:b/>
+              </w:rPr>
+            </w:pPr>
+            <w:r>
+              <w:rPr>
+                <w:rFonts w:eastAsia="Basic Roman" w:cs="Basic Roman"/>
+                <w:b/>
+              </w:rPr>
+              <w:t>barker_seq_num:</w:t>
+            </w:r>
+            <w:r>
+              <w:rPr>
+                <w:rFonts w:eastAsia="Basic Roman" w:cs="Basic Roman"/>
+              </w:rPr>
+              <w:t xml:space="preserve"> En modo modulado en fase, Número de código Barker</w:t>
+            </w:r>
+            <w:r>
+              <w:rPr>
+                <w:rFonts w:eastAsia="Basic Roman" w:cs="Basic Roman"/>
+                <w:b/>
+              </w:rPr>
+              <w:t>.</w:t>
+            </w:r>
+            <w:r>
+              <w:rPr>
+                <w:rFonts w:eastAsia="Basic Roman" w:cs="Basic Roman"/>
+                <w:b/>
+              </w:rPr>
+            </w:r>
+          </w:p>
+        </w:tc>
+      </w:tr>
+    </w:tbl>
+    <w:p>
+      <w:pPr>
+        <w:pStyle w:val="para3"/>
+      </w:pPr>
+      <w:r>
+        <w:t>Señales de entrada y salida</w:t>
+      </w:r>
+    </w:p>
+    <w:p>
+      <w:r>
+        <w:t xml:space="preserve">- Los registros de configuración se conectan directamente al módulo mediante las señales </w:t>
+      </w:r>
+      <w:r>
+        <w:rPr>
+          <w:i/>
+          <w:iCs/>
+        </w:rPr>
+        <w:t>config_reg_N</w:t>
+      </w:r>
+      <w:r>
+        <w:t>.</w:t>
+      </w:r>
+    </w:p>
+    <w:p>
+      <w:pPr>
+        <w:spacing/>
+        <w:jc w:val="center"/>
+      </w:pPr>
+      <w:r>
+        <w:rPr>
+          <w:noProof/>
+        </w:rPr>
+        <w:drawing>
+          <wp:inline distT="0" distB="0" distL="0" distR="0">
+            <wp:extent cx="5892165" cy="3748405"/>
+            <wp:effectExtent l="0" t="0" r="0" b="0"/>
+            <wp:docPr id="14" name="Imagen36"/>
+            <wp:cNvGraphicFramePr>
+              <a:graphicFrameLocks xmlns:a="http://schemas.openxmlformats.org/drawingml/2006/main" noChangeAspect="1"/>
+            </wp:cNvGraphicFramePr>
+            <a:graphic xmlns:a="http://schemas.openxmlformats.org/drawingml/2006/main">
+              <a:graphicData uri="http://schemas.openxmlformats.org/drawingml/2006/picture">
+                <pic:pic xmlns:pic="http://schemas.openxmlformats.org/drawingml/2006/picture">
+                  <pic:nvPicPr>
+                    <pic:cNvPr id="14" name="Imagen36"/>
+                    <pic:cNvPicPr>
+                      <a:picLocks noChangeAspect="1"/>
+                      <a:extLst>
+                        <a:ext uri="smNativeData">
+                          <sm:smNativeData xmlns:sm="smNativeData" val="SMDATA_14_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"/>
+                        </a:ext>
+                      </a:extLst>
+                    </pic:cNvPicPr>
+                  </pic:nvPicPr>
+                  <pic:blipFill>
+                    <a:blip r:embed="rId20"/>
+                    <a:stretch>
+                      <a:fillRect/>
+                    </a:stretch>
+                  </pic:blipFill>
+                  <pic:spPr>
+                    <a:xfrm>
+                      <a:off x="0" y="0"/>
+                      <a:ext cx="5892165" cy="3748405"/>
+                    </a:xfrm>
+                    <a:prstGeom prst="rect">
+                      <a:avLst/>
+                    </a:prstGeom>
+                    <a:noFill/>
+                    <a:ln w="12700">
+                      <a:noFill/>
+                    </a:ln>
+                  </pic:spPr>
+                </pic:pic>
+              </a:graphicData>
+            </a:graphic>
+          </wp:inline>
+        </w:drawing>
+      </w:r>
+      <w:r/>
+    </w:p>
+    <w:p>
+      <w:r/>
+    </w:p>
+    <w:p>
+      <w:r/>
+    </w:p>
+    <w:p>
+      <w:r>
+        <w:t xml:space="preserve">- Según la configuración elegida, las señales de entrada al DDS a comandar con el modulador, son las siguientes, y forman parte del bus AXI-Stream </w:t>
+      </w:r>
+      <w:r>
+        <w:rPr>
+          <w:i/>
+          <w:iCs/>
+        </w:rPr>
+        <w:t>m_axis_modulation</w:t>
+      </w:r>
+      <w:r>
+        <w:t>.</w:t>
+      </w:r>
+    </w:p>
+    <w:p>
+      <w:pPr>
+        <w:spacing/>
+        <w:jc w:val="center"/>
+      </w:pPr>
+      <w:r>
+        <w:rPr>
+          <w:noProof/>
+        </w:rPr>
+        <w:drawing>
+          <wp:inline distT="0" distB="0" distL="0" distR="0">
+            <wp:extent cx="5892165" cy="540385"/>
+            <wp:effectExtent l="0" t="0" r="0" b="0"/>
+            <wp:docPr id="15" name="Imagen38"/>
+            <wp:cNvGraphicFramePr>
+              <a:graphicFrameLocks xmlns:a="http://schemas.openxmlformats.org/drawingml/2006/main" noChangeAspect="1"/>
+            </wp:cNvGraphicFramePr>
+            <a:graphic xmlns:a="http://schemas.openxmlformats.org/drawingml/2006/main">
+              <a:graphicData uri="http://schemas.openxmlformats.org/drawingml/2006/picture">
+                <pic:pic xmlns:pic="http://schemas.openxmlformats.org/drawingml/2006/picture">
+                  <pic:nvPicPr>
+                    <pic:cNvPr id="15" name="Imagen38"/>
+                    <pic:cNvPicPr>
+                      <a:picLocks noChangeAspect="1"/>
+                      <a:extLst>
+                        <a:ext uri="smNativeData">
+                          <sm:smNativeData xmlns:sm="smNativeData" val="SMDATA_14_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"/>
+                        </a:ext>
+                      </a:extLst>
+                    </pic:cNvPicPr>
+                  </pic:nvPicPr>
+                  <pic:blipFill>
+                    <a:blip r:embed="rId21"/>
+                    <a:stretch>
+                      <a:fillRect/>
+                    </a:stretch>
+                  </pic:blipFill>
+                  <pic:spPr>
+                    <a:xfrm>
+                      <a:off x="0" y="0"/>
+                      <a:ext cx="5892165" cy="540385"/>
+                    </a:xfrm>
+                    <a:prstGeom prst="rect">
+                      <a:avLst/>
+                    </a:prstGeom>
+                    <a:noFill/>
+                    <a:ln w="12700">
+                      <a:noFill/>
+                    </a:ln>
+                  </pic:spPr>
+                </pic:pic>
+              </a:graphicData>
+            </a:graphic>
+          </wp:inline>
+        </w:drawing>
+      </w:r>
+      <w:r/>
+    </w:p>
+    <w:p>
+      <w:r>
+        <w:t xml:space="preserve">Los campos de la señal </w:t>
+      </w:r>
+      <w:r>
+        <w:rPr>
+          <w:i/>
+          <w:iCs/>
+        </w:rPr>
+        <w:t>m_axis_modulation_tdata</w:t>
+      </w:r>
+      <w:r>
+        <w:t xml:space="preserve"> representan lo siguiente:</w:t>
+      </w:r>
+    </w:p>
+    <w:p>
+      <w:pPr>
+        <w:ind w:left="1080" w:hanging="720"/>
+      </w:pPr>
+      <w:r>
+        <w:t xml:space="preserve">- </w:t>
+      </w:r>
+      <w:r>
+        <w:rPr>
+          <w:b/>
+          <w:bCs/>
+        </w:rPr>
+        <w:t>PINC</w:t>
+      </w:r>
+      <w:r>
+        <w:t xml:space="preserve">: Configuración externa del incremento de fase del DDS. </w:t>
+      </w:r>
+      <w:r>
+        <w:rPr>
+          <w:b/>
+          <w:bCs/>
+        </w:rPr>
+        <w:t>Este parámetro setea la frecuencia instantánea de salida.</w:t>
+      </w:r>
+      <w:r/>
+    </w:p>
+    <w:p>
+      <w:pPr>
+        <w:ind w:left="1080" w:hanging="720"/>
+      </w:pPr>
+      <w:r>
+        <w:t xml:space="preserve">- </w:t>
+      </w:r>
+      <w:r>
+        <w:rPr>
+          <w:b/>
+          <w:bCs/>
+        </w:rPr>
+        <w:t>POFF</w:t>
+      </w:r>
+      <w:r>
+        <w:t xml:space="preserve">: Configuración externa del cambio de fase del DDS. Este parámetro suma una fase constante al acumlador de fase del DDS. </w:t>
+      </w:r>
+      <w:r>
+        <w:rPr>
+          <w:b/>
+          <w:bCs/>
+        </w:rPr>
+        <w:t>Este parámetro se utiliza para generar cambios de fase.</w:t>
+      </w:r>
+      <w:r/>
+    </w:p>
+    <w:p>
+      <w:pPr>
+        <w:ind w:left="1080" w:hanging="720"/>
+      </w:pPr>
+      <w:r>
+        <w:t xml:space="preserve">- </w:t>
+      </w:r>
+      <w:r>
+        <w:rPr>
+          <w:b/>
+          <w:bCs/>
+        </w:rPr>
+        <w:t>RESYNC</w:t>
+      </w:r>
+      <w:r>
+        <w:t xml:space="preserve">: Bandera que inhibe el funcionamiento del acumulador del DDS, y establece su fase interna según el valor de PINC. </w:t>
+      </w:r>
+      <w:r>
+        <w:rPr>
+          <w:b/>
+          <w:bCs/>
+        </w:rPr>
+        <w:t>Esta señal de control es utilizada para generar los pulsos en modo pulsado, inhibiendo la generación de señales y "resetando" a un valor inicial para cada pulso.</w:t>
+      </w:r>
+      <w:r/>
+    </w:p>
+    <w:p>
+      <w:r>
+        <w:t xml:space="preserve">- La señal </w:t>
+      </w:r>
+      <w:r>
+        <w:rPr>
+          <w:i/>
+          <w:iCs/>
+        </w:rPr>
+        <w:t>dds_en_o</w:t>
+      </w:r>
+      <w:r>
+        <w:t xml:space="preserve"> actúa como "clock enable" del core DDS.</w:t>
+      </w:r>
+    </w:p>
+    <w:p>
+      <w:pPr>
+        <w:rPr>
+          <w:b/>
+          <w:bCs/>
+          <w:sz w:val="28"/>
+          <w:szCs w:val="28"/>
+        </w:rPr>
+      </w:pPr>
+      <w:r>
+        <w:rPr>
+          <w:b/>
+          <w:bCs/>
+          <w:sz w:val="28"/>
+          <w:szCs w:val="28"/>
+        </w:rPr>
+        <w:t>Arquitectura interna del bloque modulador</w:t>
+      </w:r>
+    </w:p>
+    <w:p>
+      <w:pPr>
+        <w:spacing/>
+        <w:jc w:val="center"/>
+      </w:pPr>
+      <w:r>
+        <w:rPr>
+          <w:noProof/>
+        </w:rPr>
+        <w:drawing>
+          <wp:inline distT="0" distB="0" distL="0" distR="0">
+            <wp:extent cx="5892165" cy="3364230"/>
+            <wp:effectExtent l="0" t="0" r="0" b="0"/>
+            <wp:docPr id="16" name="Imagen37"/>
+            <wp:cNvGraphicFramePr>
+              <a:graphicFrameLocks xmlns:a="http://schemas.openxmlformats.org/drawingml/2006/main" noChangeAspect="1"/>
+            </wp:cNvGraphicFramePr>
+            <a:graphic xmlns:a="http://schemas.openxmlformats.org/drawingml/2006/main">
+              <a:graphicData uri="http://schemas.openxmlformats.org/drawingml/2006/picture">
+                <pic:pic xmlns:pic="http://schemas.openxmlformats.org/drawingml/2006/picture">
+                  <pic:nvPicPr>
+                    <pic:cNvPr id="16" name="Imagen37"/>
+                    <pic:cNvPicPr>
+                      <a:picLocks noChangeAspect="1"/>
+                      <a:extLst>
+                        <a:ext uri="smNativeData">
+                          <sm:smNativeData xmlns:sm="smNativeData" val="SMDATA_14_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"/>
+                        </a:ext>
+                      </a:extLst>
+                    </pic:cNvPicPr>
+                  </pic:nvPicPr>
+                  <pic:blipFill>
+                    <a:blip r:embed="rId22"/>
+                    <a:stretch>
+                      <a:fillRect/>
+                    </a:stretch>
+                  </pic:blipFill>
+                  <pic:spPr>
+                    <a:xfrm>
+                      <a:off x="0" y="0"/>
+                      <a:ext cx="5892165" cy="3364230"/>
+                    </a:xfrm>
+                    <a:prstGeom prst="rect">
+                      <a:avLst/>
+                    </a:prstGeom>
+                    <a:noFill/>
+                    <a:ln w="12700">
+                      <a:noFill/>
+                    </a:ln>
+                  </pic:spPr>
+                </pic:pic>
+              </a:graphicData>
+            </a:graphic>
+          </wp:inline>
+        </w:drawing>
+      </w:r>
+      <w:r/>
+    </w:p>
+    <w:p>
+      <w:r>
+        <w:t>Modo Pulsado vs Modo Continuo</w:t>
+      </w:r>
+    </w:p>
+    <w:p>
+      <w:r>
+        <w:t>En modo pulsado se generan señales por un período de tiempo y luego se inhibe la generación hasta iniciar el próximo período.</w:t>
+      </w:r>
+    </w:p>
+    <w:p>
+      <w:r>
+        <w:t xml:space="preserve">Esto se controla mediante un contador periódico alrededor de un período seteado externamente, y una señal de </w:t>
+      </w:r>
+      <w:r>
+        <w:rPr>
+          <w:i/>
+          <w:iCs/>
+        </w:rPr>
+        <w:t>timeout</w:t>
+      </w:r>
+      <w:r/>
+    </w:p>
+    <w:p>
+      <w:pPr>
+        <w:spacing/>
+        <w:jc w:val="center"/>
+      </w:pPr>
+      <w:r>
+        <w:rPr>
+          <w:noProof/>
+        </w:rPr>
+        <w:drawing>
+          <wp:inline distT="0" distB="0" distL="0" distR="0">
+            <wp:extent cx="4347210" cy="2684145"/>
+            <wp:effectExtent l="0" t="0" r="0" b="0"/>
+            <wp:docPr id="17" name="Imagen37"/>
+            <wp:cNvGraphicFramePr>
+              <a:graphicFrameLocks xmlns:a="http://schemas.openxmlformats.org/drawingml/2006/main" noChangeAspect="1"/>
+            </wp:cNvGraphicFramePr>
+            <a:graphic xmlns:a="http://schemas.openxmlformats.org/drawingml/2006/main">
+              <a:graphicData uri="http://schemas.openxmlformats.org/drawingml/2006/picture">
+                <pic:pic xmlns:pic="http://schemas.openxmlformats.org/drawingml/2006/picture">
+                  <pic:nvPicPr>
+                    <pic:cNvPr id="17" name="Imagen37"/>
+                    <pic:cNvPicPr>
+                      <a:picLocks noChangeAspect="1"/>
+                      <a:extLst>
+                        <a:ext uri="smNativeData">
+                          <sm:smNativeData xmlns:sm="smNativeData" val="SMDATA_14_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"/>
+                        </a:ext>
+                      </a:extLst>
+                    </pic:cNvPicPr>
+                  </pic:nvPicPr>
+                  <pic:blipFill>
+                    <a:blip r:embed="rId23"/>
+                    <a:stretch>
+                      <a:fillRect/>
+                    </a:stretch>
+                  </pic:blipFill>
+                  <pic:spPr>
+                    <a:xfrm>
+                      <a:off x="0" y="0"/>
+                      <a:ext cx="4347210" cy="2684145"/>
+                    </a:xfrm>
+                    <a:prstGeom prst="rect">
+                      <a:avLst/>
+                    </a:prstGeom>
+                    <a:noFill/>
+                    <a:ln w="12700">
+                      <a:noFill/>
+                    </a:ln>
+                  </pic:spPr>
+                </pic:pic>
+              </a:graphicData>
+            </a:graphic>
+          </wp:inline>
+        </w:drawing>
+      </w:r>
+      <w:r/>
+    </w:p>
+    <w:p>
+      <w:r/>
+    </w:p>
+    <w:p>
+      <w:pPr>
+        <w:spacing/>
+        <w:jc w:val="center"/>
+      </w:pPr>
+      <w:r>
+        <w:rPr>
+          <w:noProof/>
+        </w:rPr>
+        <w:drawing>
+          <wp:inline distT="0" distB="0" distL="0" distR="0">
+            <wp:extent cx="4431665" cy="2787650"/>
+            <wp:effectExtent l="0" t="0" r="0" b="0"/>
+            <wp:docPr id="18" name="Imagen37"/>
+            <wp:cNvGraphicFramePr>
+              <a:graphicFrameLocks xmlns:a="http://schemas.openxmlformats.org/drawingml/2006/main" noChangeAspect="1"/>
+            </wp:cNvGraphicFramePr>
+            <a:graphic xmlns:a="http://schemas.openxmlformats.org/drawingml/2006/main">
+              <a:graphicData uri="http://schemas.openxmlformats.org/drawingml/2006/picture">
+                <pic:pic xmlns:pic="http://schemas.openxmlformats.org/drawingml/2006/picture">
+                  <pic:nvPicPr>
+                    <pic:cNvPr id="18" name="Imagen37"/>
+                    <pic:cNvPicPr>
+                      <a:picLocks noChangeAspect="1"/>
+                      <a:extLst>
+                        <a:ext uri="smNativeData">
+                          <sm:smNativeData xmlns:sm="smNativeData" val="SMDATA_14_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"/>
+                        </a:ext>
+                      </a:extLst>
+                    </pic:cNvPicPr>
+                  </pic:nvPicPr>
+                  <pic:blipFill>
+                    <a:blip r:embed="rId24"/>
+                    <a:stretch>
+                      <a:fillRect/>
+                    </a:stretch>
+                  </pic:blipFill>
+                  <pic:spPr>
+                    <a:xfrm>
+                      <a:off x="0" y="0"/>
+                      <a:ext cx="4431665" cy="2787650"/>
+                    </a:xfrm>
+                    <a:prstGeom prst="rect">
+                      <a:avLst/>
+                    </a:prstGeom>
+                    <a:noFill/>
+                    <a:ln w="12700">
+                      <a:noFill/>
+                    </a:ln>
+                  </pic:spPr>
+                </pic:pic>
+              </a:graphicData>
+            </a:graphic>
+          </wp:inline>
+        </w:drawing>
+      </w:r>
+      <w:r/>
+    </w:p>
+    <w:p>
+      <w:pPr>
+        <w:spacing/>
+        <w:jc w:val="center"/>
+      </w:pPr>
+      <w:r>
+        <w:t>Agregar delta_pinc</w:t>
       </w:r>
     </w:p>
     <w:p>
@@ -195,12 +3486,15 @@
       </w:endnotePr>
       <w:type w:val="continuous"/>
       <w:pgSz w:h="16839" w:w="11907"/>
-      <w:pgMar w:left="1134" w:top="1134" w:right="1134" w:bottom="1134"/>
+      <w:pgMar w:left="1134" w:top="1134" w:right="1134" w:bottom="1134" w:header="0" w:footer="0"/>
       <w:paperSrc w:first="0" w:other="0"/>
       <w:pgNumType w:fmt="decimal"/>
       <w:tmGutter w:val="1"/>
       <w:mirrorMargins w:val="0"/>
       <w:tmSection w:h="-1"/>
+      <w:guidesAndGridMasterPages Id="0" numberOfVerticalGuides="0" numberOfHorizontalGuides="0"/>
+      <w:guidesAndGridMasterPages Id="1" numberOfVerticalGuides="0" numberOfHorizontalGuides="0"/>
+      <w:guidesAndGridMasterPages Id="2" numberOfVerticalGuides="0" numberOfHorizontalGuides="0"/>
     </w:sectPr>
   </w:body>
 </w:document>
@@ -220,6 +3514,8 @@
     </w:rPrDefault>
     <w:pPrDefault>
       <w:pPr>
+        <w:spacing w:after="100" w:line="360" w:lineRule="auto"/>
+        <w:jc w:val="both"/>
         <w:widowControl w:val="0"/>
       </w:pPr>
     </w:pPrDefault>
@@ -672,6 +3968,25 @@
       </w:tblCellMar>
     </w:tblPr>
   </w:style>
+  <w:style w:type="table" w:styleId="TableGrid">
+    <w:name w:val="Tabla con cuadrícula"/>
+    <w:basedOn w:val="TableNormal"/>
+    <w:pPr>
+      <w:spacing w:after="100" w:line="240" w:lineRule="auto"/>
+    </w:pPr>
+    <w:tblPr>
+      <w:tblStyleRowBandSize w:val="1"/>
+      <w:tblStyleColBandSize w:val="1"/>
+      <w:tblBorders>
+        <w:top w:val="single" w:sz="4" w:space="0" w:color="000000" tmln="10, 0, 0, 0, 0"/>
+        <w:left w:val="single" w:sz="4" w:space="0" w:color="000000" tmln="10, 0, 0, 0, 0"/>
+        <w:bottom w:val="single" w:sz="4" w:space="0" w:color="000000" tmln="10, 0, 0, 0, 0"/>
+        <w:right w:val="single" w:sz="4" w:space="0" w:color="000000" tmln="10, 0, 0, 0, 0"/>
+        <w:insideH w:val="single" w:sz="4" w:space="0" w:color="000000" tmln="10, 0, 0, 0, 0"/>
+        <w:insideV w:val="single" w:sz="4" w:space="0" w:color="000000" tmln="10, 0, 0, 0, 0"/>
+      </w:tblBorders>
+    </w:tblPr>
+  </w:style>
 </w:styles>
 </file>
 
@@ -689,6 +4004,8 @@
     </w:rPrDefault>
     <w:pPrDefault>
       <w:pPr>
+        <w:spacing w:after="100" w:line="360" w:lineRule="auto"/>
+        <w:jc w:val="both"/>
         <w:widowControl w:val="0"/>
       </w:pPr>
     </w:pPrDefault>
@@ -1141,6 +4458,25 @@
       </w:tblCellMar>
     </w:tblPr>
   </w:style>
+  <w:style w:type="table" w:styleId="TableGrid">
+    <w:name w:val="Tabla con cuadrícula"/>
+    <w:basedOn w:val="TableNormal"/>
+    <w:pPr>
+      <w:spacing w:after="100" w:line="240" w:lineRule="auto"/>
+    </w:pPr>
+    <w:tblPr>
+      <w:tblStyleRowBandSize w:val="1"/>
+      <w:tblStyleColBandSize w:val="1"/>
+      <w:tblBorders>
+        <w:top w:val="single" w:sz="4" w:space="0" w:color="000000" tmln="10, 0, 0, 0, 0"/>
+        <w:left w:val="single" w:sz="4" w:space="0" w:color="000000" tmln="10, 0, 0, 0, 0"/>
+        <w:bottom w:val="single" w:sz="4" w:space="0" w:color="000000" tmln="10, 0, 0, 0, 0"/>
+        <w:right w:val="single" w:sz="4" w:space="0" w:color="000000" tmln="10, 0, 0, 0, 0"/>
+        <w:insideH w:val="single" w:sz="4" w:space="0" w:color="000000" tmln="10, 0, 0, 0, 0"/>
+        <w:insideV w:val="single" w:sz="4" w:space="0" w:color="000000" tmln="10, 0, 0, 0, 0"/>
+      </w:tblBorders>
+    </w:tblPr>
+  </w:style>
 </w:styles>
 </file>
 

</xml_diff>

<commit_message>
Informe + Trabajo en debug con ILA
</commit_message>
<xml_diff>
--- a/tp_abbate.docx
+++ b/tp_abbate.docx
@@ -48,7 +48,7 @@
           <wp:inline distT="0" distB="0" distL="0" distR="0">
             <wp:extent cx="5892165" cy="3138805"/>
             <wp:effectExtent l="0" t="0" r="0" b="0"/>
-            <wp:docPr id="1" name="Imagen37"/>
+            <wp:docPr id="1" name="Imagen55"/>
             <wp:cNvGraphicFramePr>
               <a:graphicFrameLocks xmlns:a="http://schemas.openxmlformats.org/drawingml/2006/main" noChangeAspect="1"/>
             </wp:cNvGraphicFramePr>
@@ -56,12 +56,12 @@
               <a:graphicData uri="http://schemas.openxmlformats.org/drawingml/2006/picture">
                 <pic:pic xmlns:pic="http://schemas.openxmlformats.org/drawingml/2006/picture">
                   <pic:nvPicPr>
-                    <pic:cNvPr id="1" name="Imagen37"/>
+                    <pic:cNvPr id="1" name="Imagen55"/>
                     <pic:cNvPicPr>
                       <a:picLocks noChangeAspect="1"/>
                       <a:extLst>
                         <a:ext uri="smNativeData">
-                          <sm:smNativeData xmlns:sm="smNativeData" val="SMDATA_14_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"/>
+                          <sm:smNativeData xmlns:sm="smNativeData" val="SMDATA_14_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"/>
                         </a:ext>
                       </a:extLst>
                     </pic:cNvPicPr>
@@ -139,7 +139,7 @@
           <wp:inline distT="0" distB="0" distL="0" distR="0">
             <wp:extent cx="4625975" cy="770255"/>
             <wp:effectExtent l="0" t="0" r="0" b="0"/>
-            <wp:docPr id="2" name="Imagen37"/>
+            <wp:docPr id="2" name="Imagen56"/>
             <wp:cNvGraphicFramePr>
               <a:graphicFrameLocks xmlns:a="http://schemas.openxmlformats.org/drawingml/2006/main" noChangeAspect="1"/>
             </wp:cNvGraphicFramePr>
@@ -147,12 +147,12 @@
               <a:graphicData uri="http://schemas.openxmlformats.org/drawingml/2006/picture">
                 <pic:pic xmlns:pic="http://schemas.openxmlformats.org/drawingml/2006/picture">
                   <pic:nvPicPr>
-                    <pic:cNvPr id="2" name="Imagen37"/>
+                    <pic:cNvPr id="2" name="Imagen56"/>
                     <pic:cNvPicPr>
                       <a:picLocks noChangeAspect="1"/>
                       <a:extLst>
                         <a:ext uri="smNativeData">
-                          <sm:smNativeData xmlns:sm="smNativeData" val="SMDATA_14_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"/>
+                          <sm:smNativeData xmlns:sm="smNativeData" val="SMDATA_14_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"/>
                         </a:ext>
                       </a:extLst>
                     </pic:cNvPicPr>
@@ -219,7 +219,7 @@
           <wp:inline distT="0" distB="0" distL="0" distR="0">
             <wp:extent cx="5892165" cy="780415"/>
             <wp:effectExtent l="0" t="0" r="0" b="0"/>
-            <wp:docPr id="3" name="Imagen37"/>
+            <wp:docPr id="3" name="Imagen56"/>
             <wp:cNvGraphicFramePr>
               <a:graphicFrameLocks xmlns:a="http://schemas.openxmlformats.org/drawingml/2006/main" noChangeAspect="1"/>
             </wp:cNvGraphicFramePr>
@@ -227,12 +227,12 @@
               <a:graphicData uri="http://schemas.openxmlformats.org/drawingml/2006/picture">
                 <pic:pic xmlns:pic="http://schemas.openxmlformats.org/drawingml/2006/picture">
                   <pic:nvPicPr>
-                    <pic:cNvPr id="3" name="Imagen37"/>
+                    <pic:cNvPr id="3" name="Imagen56"/>
                     <pic:cNvPicPr>
                       <a:picLocks noChangeAspect="1"/>
                       <a:extLst>
                         <a:ext uri="smNativeData">
-                          <sm:smNativeData xmlns:sm="smNativeData" val="SMDATA_14_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"/>
+                          <sm:smNativeData xmlns:sm="smNativeData" val="SMDATA_14_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"/>
                         </a:ext>
                       </a:extLst>
                     </pic:cNvPicPr>
@@ -299,17 +299,17 @@
           <wp:inline distT="0" distB="0" distL="0" distR="0">
             <wp:extent cx="4780915" cy="687705"/>
             <wp:effectExtent l="0" t="0" r="0" b="0"/>
-            <wp:docPr id="4" name="Imagen36"/>
+            <wp:docPr id="4" name="Imagen56"/>
             <wp:cNvGraphicFramePr/>
             <a:graphic xmlns:a="http://schemas.openxmlformats.org/drawingml/2006/main">
               <a:graphicData uri="http://schemas.openxmlformats.org/drawingml/2006/picture">
                 <pic:pic xmlns:pic="http://schemas.openxmlformats.org/drawingml/2006/picture">
                   <pic:nvPicPr>
-                    <pic:cNvPr id="4" name="Imagen36"/>
+                    <pic:cNvPr id="4" name="Imagen56"/>
                     <pic:cNvPicPr>
                       <a:extLst>
                         <a:ext uri="smNativeData">
-                          <sm:smNativeData xmlns:sm="smNativeData" val="SMDATA_14_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"/>
+                          <sm:smNativeData xmlns:sm="smNativeData" val="SMDATA_14_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"/>
                         </a:ext>
                       </a:extLst>
                     </pic:cNvPicPr>
@@ -377,7 +377,7 @@
         <w:tc>
           <w:tcPr>
             <w:tcW w:w="1200" w:type="dxa"/>
-            <w:tmTcPr id="1592275033" protected="0"/>
+            <w:tmTcPr id="1592344297" protected="0"/>
           </w:tcPr>
           <w:p>
             <w:pPr>
@@ -392,7 +392,7 @@
         <w:tc>
           <w:tcPr>
             <w:tcW w:w="2400" w:type="dxa"/>
-            <w:tmTcPr id="1592275033" protected="0"/>
+            <w:tmTcPr id="1592344297" protected="0"/>
           </w:tcPr>
           <w:p>
             <w:pPr>
@@ -414,7 +414,7 @@
         <w:tc>
           <w:tcPr>
             <w:tcW w:w="1200" w:type="dxa"/>
-            <w:tmTcPr id="1592275033" protected="0"/>
+            <w:tmTcPr id="1592344297" protected="0"/>
           </w:tcPr>
           <w:p>
             <w:pPr>
@@ -429,7 +429,7 @@
         <w:tc>
           <w:tcPr>
             <w:tcW w:w="2400" w:type="dxa"/>
-            <w:tmTcPr id="1592275033" protected="0"/>
+            <w:tmTcPr id="1592344297" protected="0"/>
           </w:tcPr>
           <w:p>
             <w:pPr/>
@@ -448,7 +448,7 @@
         <w:tc>
           <w:tcPr>
             <w:tcW w:w="1200" w:type="dxa"/>
-            <w:tmTcPr id="1592275033" protected="0"/>
+            <w:tmTcPr id="1592344297" protected="0"/>
           </w:tcPr>
           <w:p>
             <w:pPr>
@@ -463,7 +463,7 @@
         <w:tc>
           <w:tcPr>
             <w:tcW w:w="2400" w:type="dxa"/>
-            <w:tmTcPr id="1592275033" protected="0"/>
+            <w:tmTcPr id="1592344297" protected="0"/>
           </w:tcPr>
           <w:p>
             <w:pPr/>
@@ -482,7 +482,7 @@
         <w:tc>
           <w:tcPr>
             <w:tcW w:w="1200" w:type="dxa"/>
-            <w:tmTcPr id="1592275033" protected="0"/>
+            <w:tmTcPr id="1592344297" protected="0"/>
           </w:tcPr>
           <w:p>
             <w:pPr>
@@ -497,7 +497,7 @@
         <w:tc>
           <w:tcPr>
             <w:tcW w:w="2400" w:type="dxa"/>
-            <w:tmTcPr id="1592275033" protected="0"/>
+            <w:tmTcPr id="1592344297" protected="0"/>
           </w:tcPr>
           <w:p>
             <w:pPr/>
@@ -516,7 +516,7 @@
         <w:tc>
           <w:tcPr>
             <w:tcW w:w="1200" w:type="dxa"/>
-            <w:tmTcPr id="1592275033" protected="0"/>
+            <w:tmTcPr id="1592344297" protected="0"/>
           </w:tcPr>
           <w:p>
             <w:pPr>
@@ -531,7 +531,7 @@
         <w:tc>
           <w:tcPr>
             <w:tcW w:w="2400" w:type="dxa"/>
-            <w:tmTcPr id="1592275033" protected="0"/>
+            <w:tmTcPr id="1592344297" protected="0"/>
           </w:tcPr>
           <w:p>
             <w:pPr/>
@@ -550,7 +550,7 @@
         <w:tc>
           <w:tcPr>
             <w:tcW w:w="1200" w:type="dxa"/>
-            <w:tmTcPr id="1592275033" protected="0"/>
+            <w:tmTcPr id="1592344297" protected="0"/>
           </w:tcPr>
           <w:p>
             <w:pPr>
@@ -565,7 +565,7 @@
         <w:tc>
           <w:tcPr>
             <w:tcW w:w="2400" w:type="dxa"/>
-            <w:tmTcPr id="1592275033" protected="0"/>
+            <w:tmTcPr id="1592344297" protected="0"/>
           </w:tcPr>
           <w:p>
             <w:pPr/>
@@ -584,7 +584,7 @@
         <w:tc>
           <w:tcPr>
             <w:tcW w:w="1200" w:type="dxa"/>
-            <w:tmTcPr id="1592275033" protected="0"/>
+            <w:tmTcPr id="1592344297" protected="0"/>
           </w:tcPr>
           <w:p>
             <w:pPr>
@@ -599,7 +599,7 @@
         <w:tc>
           <w:tcPr>
             <w:tcW w:w="2400" w:type="dxa"/>
-            <w:tmTcPr id="1592275033" protected="0"/>
+            <w:tmTcPr id="1592344297" protected="0"/>
           </w:tcPr>
           <w:p>
             <w:pPr/>
@@ -618,7 +618,7 @@
         <w:tc>
           <w:tcPr>
             <w:tcW w:w="1200" w:type="dxa"/>
-            <w:tmTcPr id="1592275033" protected="0"/>
+            <w:tmTcPr id="1592344297" protected="0"/>
           </w:tcPr>
           <w:p>
             <w:pPr>
@@ -633,7 +633,7 @@
         <w:tc>
           <w:tcPr>
             <w:tcW w:w="2400" w:type="dxa"/>
-            <w:tmTcPr id="1592275033" protected="0"/>
+            <w:tmTcPr id="1592344297" protected="0"/>
           </w:tcPr>
           <w:p>
             <w:pPr/>
@@ -648,15 +648,19 @@
       <w:r/>
     </w:p>
     <w:p>
+      <w:pPr>
+        <w:spacing/>
+        <w:jc w:val="center"/>
+      </w:pPr>
       <w:r>
         <w:rPr>
           <w:noProof/>
         </w:rPr>
         <w:drawing>
           <wp:inline distT="0" distB="0" distL="0" distR="0">
-            <wp:extent cx="5892165" cy="2315210"/>
+            <wp:extent cx="5053965" cy="1985645"/>
             <wp:effectExtent l="0" t="0" r="0" b="0"/>
-            <wp:docPr id="5" name="Imagen36"/>
+            <wp:docPr id="5" name="Imagen55"/>
             <wp:cNvGraphicFramePr>
               <a:graphicFrameLocks xmlns:a="http://schemas.openxmlformats.org/drawingml/2006/main" noChangeAspect="1"/>
             </wp:cNvGraphicFramePr>
@@ -664,12 +668,12 @@
               <a:graphicData uri="http://schemas.openxmlformats.org/drawingml/2006/picture">
                 <pic:pic xmlns:pic="http://schemas.openxmlformats.org/drawingml/2006/picture">
                   <pic:nvPicPr>
-                    <pic:cNvPr id="5" name="Imagen36"/>
+                    <pic:cNvPr id="5" name="Imagen55"/>
                     <pic:cNvPicPr>
                       <a:picLocks noChangeAspect="1"/>
                       <a:extLst>
                         <a:ext uri="smNativeData">
-                          <sm:smNativeData xmlns:sm="smNativeData" val="SMDATA_14_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"/>
+                          <sm:smNativeData xmlns:sm="smNativeData" val="SMDATA_14_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"/>
                         </a:ext>
                       </a:extLst>
                     </pic:cNvPicPr>
@@ -683,7 +687,7 @@
                   <pic:spPr>
                     <a:xfrm>
                       <a:off x="0" y="0"/>
-                      <a:ext cx="5892165" cy="2315210"/>
+                      <a:ext cx="5053965" cy="1985645"/>
                     </a:xfrm>
                     <a:prstGeom prst="rect">
                       <a:avLst/>
@@ -728,7 +732,7 @@
           <wp:inline distT="0" distB="0" distL="0" distR="0">
             <wp:extent cx="5892165" cy="775970"/>
             <wp:effectExtent l="0" t="0" r="0" b="0"/>
-            <wp:docPr id="6" name="Imagen37"/>
+            <wp:docPr id="6" name="Imagen56"/>
             <wp:cNvGraphicFramePr>
               <a:graphicFrameLocks xmlns:a="http://schemas.openxmlformats.org/drawingml/2006/main" noChangeAspect="1"/>
             </wp:cNvGraphicFramePr>
@@ -736,12 +740,12 @@
               <a:graphicData uri="http://schemas.openxmlformats.org/drawingml/2006/picture">
                 <pic:pic xmlns:pic="http://schemas.openxmlformats.org/drawingml/2006/picture">
                   <pic:nvPicPr>
-                    <pic:cNvPr id="6" name="Imagen37"/>
+                    <pic:cNvPr id="6" name="Imagen56"/>
                     <pic:cNvPicPr>
                       <a:picLocks noChangeAspect="1"/>
                       <a:extLst>
                         <a:ext uri="smNativeData">
-                          <sm:smNativeData xmlns:sm="smNativeData" val="SMDATA_14_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"/>
+                          <sm:smNativeData xmlns:sm="smNativeData" val="SMDATA_14_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"/>
                         </a:ext>
                       </a:extLst>
                     </pic:cNvPicPr>
@@ -790,7 +794,7 @@
           <wp:inline distT="0" distB="0" distL="0" distR="0">
             <wp:extent cx="5892165" cy="739775"/>
             <wp:effectExtent l="0" t="0" r="0" b="0"/>
-            <wp:docPr id="7" name="Imagen37"/>
+            <wp:docPr id="7" name="Imagen55"/>
             <wp:cNvGraphicFramePr>
               <a:graphicFrameLocks xmlns:a="http://schemas.openxmlformats.org/drawingml/2006/main" noChangeAspect="1"/>
             </wp:cNvGraphicFramePr>
@@ -798,12 +802,12 @@
               <a:graphicData uri="http://schemas.openxmlformats.org/drawingml/2006/picture">
                 <pic:pic xmlns:pic="http://schemas.openxmlformats.org/drawingml/2006/picture">
                   <pic:nvPicPr>
-                    <pic:cNvPr id="7" name="Imagen37"/>
+                    <pic:cNvPr id="7" name="Imagen55"/>
                     <pic:cNvPicPr>
                       <a:picLocks noChangeAspect="1"/>
                       <a:extLst>
                         <a:ext uri="smNativeData">
-                          <sm:smNativeData xmlns:sm="smNativeData" val="SMDATA_14_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"/>
+                          <sm:smNativeData xmlns:sm="smNativeData" val="SMDATA_14_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"/>
                         </a:ext>
                       </a:extLst>
                     </pic:cNvPicPr>
@@ -855,7 +859,7 @@
           <wp:inline distT="0" distB="0" distL="0" distR="0">
             <wp:extent cx="5892165" cy="756920"/>
             <wp:effectExtent l="0" t="0" r="0" b="0"/>
-            <wp:docPr id="8" name="Imagen37"/>
+            <wp:docPr id="8" name="Imagen55"/>
             <wp:cNvGraphicFramePr>
               <a:graphicFrameLocks xmlns:a="http://schemas.openxmlformats.org/drawingml/2006/main" noChangeAspect="1"/>
             </wp:cNvGraphicFramePr>
@@ -863,12 +867,12 @@
               <a:graphicData uri="http://schemas.openxmlformats.org/drawingml/2006/picture">
                 <pic:pic xmlns:pic="http://schemas.openxmlformats.org/drawingml/2006/picture">
                   <pic:nvPicPr>
-                    <pic:cNvPr id="8" name="Imagen37"/>
+                    <pic:cNvPr id="8" name="Imagen55"/>
                     <pic:cNvPicPr>
                       <a:picLocks noChangeAspect="1"/>
                       <a:extLst>
                         <a:ext uri="smNativeData">
-                          <sm:smNativeData xmlns:sm="smNativeData" val="SMDATA_14_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"/>
+                          <sm:smNativeData xmlns:sm="smNativeData" val="SMDATA_14_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"/>
                         </a:ext>
                       </a:extLst>
                     </pic:cNvPicPr>
@@ -929,7 +933,7 @@
           <wp:inline distT="0" distB="0" distL="0" distR="0">
             <wp:extent cx="5892165" cy="1588135"/>
             <wp:effectExtent l="0" t="0" r="0" b="0"/>
-            <wp:docPr id="9" name="Imagen36"/>
+            <wp:docPr id="9" name="Imagen55"/>
             <wp:cNvGraphicFramePr>
               <a:graphicFrameLocks xmlns:a="http://schemas.openxmlformats.org/drawingml/2006/main" noChangeAspect="1"/>
             </wp:cNvGraphicFramePr>
@@ -937,12 +941,12 @@
               <a:graphicData uri="http://schemas.openxmlformats.org/drawingml/2006/picture">
                 <pic:pic xmlns:pic="http://schemas.openxmlformats.org/drawingml/2006/picture">
                   <pic:nvPicPr>
-                    <pic:cNvPr id="9" name="Imagen36"/>
+                    <pic:cNvPr id="9" name="Imagen55"/>
                     <pic:cNvPicPr>
                       <a:picLocks noChangeAspect="1"/>
                       <a:extLst>
                         <a:ext uri="smNativeData">
-                          <sm:smNativeData xmlns:sm="smNativeData" val="SMDATA_14_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"/>
+                          <sm:smNativeData xmlns:sm="smNativeData" val="SMDATA_14_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"/>
                         </a:ext>
                       </a:extLst>
                     </pic:cNvPicPr>
@@ -992,7 +996,7 @@
           <wp:inline distT="0" distB="0" distL="0" distR="0">
             <wp:extent cx="774700" cy="410210"/>
             <wp:effectExtent l="0" t="0" r="0" b="0"/>
-            <wp:docPr id="10" name="Imagen37"/>
+            <wp:docPr id="10" name="Imagen56"/>
             <wp:cNvGraphicFramePr>
               <a:graphicFrameLocks xmlns:a="http://schemas.openxmlformats.org/drawingml/2006/main" noChangeAspect="1"/>
             </wp:cNvGraphicFramePr>
@@ -1000,12 +1004,12 @@
               <a:graphicData uri="http://schemas.openxmlformats.org/drawingml/2006/picture">
                 <pic:pic xmlns:pic="http://schemas.openxmlformats.org/drawingml/2006/picture">
                   <pic:nvPicPr>
-                    <pic:cNvPr id="10" name="Imagen37"/>
+                    <pic:cNvPr id="10" name="Imagen56"/>
                     <pic:cNvPicPr>
                       <a:picLocks noChangeAspect="1"/>
                       <a:extLst>
                         <a:ext uri="smNativeData">
-                          <sm:smNativeData xmlns:sm="smNativeData" val="SMDATA_14_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"/>
+                          <sm:smNativeData xmlns:sm="smNativeData" val="SMDATA_14_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"/>
                         </a:ext>
                       </a:extLst>
                     </pic:cNvPicPr>
@@ -1120,7 +1124,7 @@
           <wp:inline distT="0" distB="0" distL="0" distR="0">
             <wp:extent cx="6101715" cy="4445000"/>
             <wp:effectExtent l="0" t="0" r="0" b="0"/>
-            <wp:docPr id="11" name="Imagen37"/>
+            <wp:docPr id="11" name="Imagen55"/>
             <wp:cNvGraphicFramePr>
               <a:graphicFrameLocks xmlns:a="http://schemas.openxmlformats.org/drawingml/2006/main" noChangeAspect="1"/>
             </wp:cNvGraphicFramePr>
@@ -1128,12 +1132,12 @@
               <a:graphicData uri="http://schemas.openxmlformats.org/drawingml/2006/picture">
                 <pic:pic xmlns:pic="http://schemas.openxmlformats.org/drawingml/2006/picture">
                   <pic:nvPicPr>
-                    <pic:cNvPr id="11" name="Imagen37"/>
+                    <pic:cNvPr id="11" name="Imagen55"/>
                     <pic:cNvPicPr>
                       <a:picLocks noChangeAspect="1"/>
                       <a:extLst>
                         <a:ext uri="smNativeData">
-                          <sm:smNativeData xmlns:sm="smNativeData" val="SMDATA_14_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"/>
+                          <sm:smNativeData xmlns:sm="smNativeData" val="SMDATA_14_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"/>
                         </a:ext>
                       </a:extLst>
                     </pic:cNvPicPr>
@@ -1201,7 +1205,7 @@
           <wp:inline distT="0" distB="0" distL="0" distR="0">
             <wp:extent cx="5073015" cy="2172970"/>
             <wp:effectExtent l="0" t="0" r="0" b="0"/>
-            <wp:docPr id="12" name="Imagen37"/>
+            <wp:docPr id="12" name="Imagen56"/>
             <wp:cNvGraphicFramePr>
               <a:graphicFrameLocks xmlns:a="http://schemas.openxmlformats.org/drawingml/2006/main" noChangeAspect="1"/>
             </wp:cNvGraphicFramePr>
@@ -1209,12 +1213,12 @@
               <a:graphicData uri="http://schemas.openxmlformats.org/drawingml/2006/picture">
                 <pic:pic xmlns:pic="http://schemas.openxmlformats.org/drawingml/2006/picture">
                   <pic:nvPicPr>
-                    <pic:cNvPr id="12" name="Imagen37"/>
+                    <pic:cNvPr id="12" name="Imagen56"/>
                     <pic:cNvPicPr>
                       <a:picLocks noChangeAspect="1"/>
                       <a:extLst>
                         <a:ext uri="smNativeData">
-                          <sm:smNativeData xmlns:sm="smNativeData" val="SMDATA_14_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"/>
+                          <sm:smNativeData xmlns:sm="smNativeData" val="SMDATA_14_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"/>
                         </a:ext>
                       </a:extLst>
                     </pic:cNvPicPr>
@@ -1272,7 +1276,7 @@
           <wp:inline distT="0" distB="0" distL="0" distR="0">
             <wp:extent cx="5577205" cy="3836670"/>
             <wp:effectExtent l="0" t="0" r="0" b="0"/>
-            <wp:docPr id="13" name="Imagen37"/>
+            <wp:docPr id="13" name="Imagen55"/>
             <wp:cNvGraphicFramePr>
               <a:graphicFrameLocks xmlns:a="http://schemas.openxmlformats.org/drawingml/2006/main" noChangeAspect="1"/>
             </wp:cNvGraphicFramePr>
@@ -1280,12 +1284,12 @@
               <a:graphicData uri="http://schemas.openxmlformats.org/drawingml/2006/picture">
                 <pic:pic xmlns:pic="http://schemas.openxmlformats.org/drawingml/2006/picture">
                   <pic:nvPicPr>
-                    <pic:cNvPr id="13" name="Imagen37"/>
+                    <pic:cNvPr id="13" name="Imagen55"/>
                     <pic:cNvPicPr>
                       <a:picLocks noChangeAspect="1"/>
                       <a:extLst>
                         <a:ext uri="smNativeData">
-                          <sm:smNativeData xmlns:sm="smNativeData" val="SMDATA_14_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"/>
+                          <sm:smNativeData xmlns:sm="smNativeData" val="SMDATA_14_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"/>
                         </a:ext>
                       </a:extLst>
                     </pic:cNvPicPr>
@@ -1358,7 +1362,7 @@
               <w:tl2br w:val="nil" w:sz="0" w:space="0" w:color="000000" tmln="20, 20, 20, 0, 0"/>
               <w:tr2bl w:val="nil" w:sz="0" w:space="0" w:color="000000" tmln="20, 20, 20, 0, 0"/>
             </w:tcBorders>
-            <w:tmTcPr id="1592275033" protected="0"/>
+            <w:tmTcPr id="1592344297" protected="0"/>
           </w:tcPr>
           <w:p>
             <w:pPr>
@@ -1402,7 +1406,7 @@
               <w:tl2br w:val="nil" w:sz="0" w:space="0" w:color="000000" tmln="20, 20, 20, 0, 0"/>
               <w:tr2bl w:val="nil" w:sz="0" w:space="0" w:color="000000" tmln="20, 20, 20, 0, 0"/>
             </w:tcBorders>
-            <w:tmTcPr id="1592275033" protected="0"/>
+            <w:tmTcPr id="1592344297" protected="0"/>
           </w:tcPr>
           <w:p>
             <w:pPr>
@@ -1453,7 +1457,7 @@
               <w:tl2br w:val="nil" w:sz="0" w:space="0" w:color="000000" tmln="20, 20, 20, 0, 0"/>
               <w:tr2bl w:val="nil" w:sz="0" w:space="0" w:color="000000" tmln="20, 20, 20, 0, 0"/>
             </w:tcBorders>
-            <w:tmTcPr id="1592275033" protected="0"/>
+            <w:tmTcPr id="1592344297" protected="0"/>
           </w:tcPr>
           <w:p>
             <w:pPr>
@@ -1496,7 +1500,7 @@
               <w:tl2br w:val="nil" w:sz="0" w:space="0" w:color="000000" tmln="20, 20, 20, 0, 0"/>
               <w:tr2bl w:val="nil" w:sz="0" w:space="0" w:color="000000" tmln="20, 20, 20, 0, 0"/>
             </w:tcBorders>
-            <w:tmTcPr id="1592275033" protected="0"/>
+            <w:tmTcPr id="1592344297" protected="0"/>
           </w:tcPr>
           <w:p>
             <w:pPr>
@@ -1546,7 +1550,7 @@
               <w:tl2br w:val="nil" w:sz="0" w:space="0" w:color="000000" tmln="20, 20, 20, 0, 0"/>
               <w:tr2bl w:val="nil" w:sz="0" w:space="0" w:color="000000" tmln="20, 20, 20, 0, 0"/>
             </w:tcBorders>
-            <w:tmTcPr id="1592275033" protected="0"/>
+            <w:tmTcPr id="1592344297" protected="0"/>
           </w:tcPr>
           <w:p>
             <w:pPr>
@@ -1590,7 +1594,7 @@
               <w:tl2br w:val="nil" w:sz="0" w:space="0" w:color="000000" tmln="20, 20, 20, 0, 0"/>
               <w:tr2bl w:val="nil" w:sz="0" w:space="0" w:color="000000" tmln="20, 20, 20, 0, 0"/>
             </w:tcBorders>
-            <w:tmTcPr id="1592275033" protected="0"/>
+            <w:tmTcPr id="1592344297" protected="0"/>
           </w:tcPr>
           <w:p>
             <w:pPr>
@@ -1641,7 +1645,7 @@
               <w:tl2br w:val="nil" w:sz="0" w:space="0" w:color="000000" tmln="20, 20, 20, 0, 0"/>
               <w:tr2bl w:val="nil" w:sz="0" w:space="0" w:color="000000" tmln="20, 20, 20, 0, 0"/>
             </w:tcBorders>
-            <w:tmTcPr id="1592275033" protected="0"/>
+            <w:tmTcPr id="1592344297" protected="0"/>
           </w:tcPr>
           <w:p>
             <w:pPr>
@@ -1684,7 +1688,7 @@
               <w:tl2br w:val="nil" w:sz="0" w:space="0" w:color="000000" tmln="20, 20, 20, 0, 0"/>
               <w:tr2bl w:val="nil" w:sz="0" w:space="0" w:color="000000" tmln="20, 20, 20, 0, 0"/>
             </w:tcBorders>
-            <w:tmTcPr id="1592275033" protected="0"/>
+            <w:tmTcPr id="1592344297" protected="0"/>
           </w:tcPr>
           <w:p>
             <w:pPr>
@@ -1734,7 +1738,7 @@
               <w:tl2br w:val="nil" w:sz="0" w:space="0" w:color="000000" tmln="20, 20, 20, 0, 0"/>
               <w:tr2bl w:val="nil" w:sz="0" w:space="0" w:color="000000" tmln="20, 20, 20, 0, 0"/>
             </w:tcBorders>
-            <w:tmTcPr id="1592275033" protected="0"/>
+            <w:tmTcPr id="1592344297" protected="0"/>
           </w:tcPr>
           <w:p>
             <w:pPr>
@@ -1778,7 +1782,7 @@
               <w:tl2br w:val="nil" w:sz="0" w:space="0" w:color="000000" tmln="20, 20, 20, 0, 0"/>
               <w:tr2bl w:val="nil" w:sz="0" w:space="0" w:color="000000" tmln="20, 20, 20, 0, 0"/>
             </w:tcBorders>
-            <w:tmTcPr id="1592275033" protected="0"/>
+            <w:tmTcPr id="1592344297" protected="0"/>
           </w:tcPr>
           <w:p>
             <w:pPr>
@@ -1836,7 +1840,7 @@
               <w:tl2br w:val="nil" w:sz="0" w:space="0" w:color="000000" tmln="20, 20, 20, 0, 0"/>
               <w:tr2bl w:val="nil" w:sz="0" w:space="0" w:color="000000" tmln="20, 20, 20, 0, 0"/>
             </w:tcBorders>
-            <w:tmTcPr id="1592275033" protected="0"/>
+            <w:tmTcPr id="1592344297" protected="0"/>
           </w:tcPr>
           <w:p>
             <w:pPr>
@@ -1879,7 +1883,7 @@
               <w:tl2br w:val="nil" w:sz="0" w:space="0" w:color="000000" tmln="20, 20, 20, 0, 0"/>
               <w:tr2bl w:val="nil" w:sz="0" w:space="0" w:color="000000" tmln="20, 20, 20, 0, 0"/>
             </w:tcBorders>
-            <w:tmTcPr id="1592275033" protected="0"/>
+            <w:tmTcPr id="1592344297" protected="0"/>
           </w:tcPr>
           <w:p>
             <w:pPr>
@@ -1937,7 +1941,7 @@
               <w:tl2br w:val="nil" w:sz="0" w:space="0" w:color="000000" tmln="20, 20, 20, 0, 0"/>
               <w:tr2bl w:val="nil" w:sz="0" w:space="0" w:color="000000" tmln="20, 20, 20, 0, 0"/>
             </w:tcBorders>
-            <w:tmTcPr id="1592275033" protected="0"/>
+            <w:tmTcPr id="1592344297" protected="0"/>
           </w:tcPr>
           <w:p>
             <w:pPr>
@@ -1980,7 +1984,7 @@
               <w:tl2br w:val="nil" w:sz="0" w:space="0" w:color="000000" tmln="20, 20, 20, 0, 0"/>
               <w:tr2bl w:val="nil" w:sz="0" w:space="0" w:color="000000" tmln="20, 20, 20, 0, 0"/>
             </w:tcBorders>
-            <w:tmTcPr id="1592275033" protected="0"/>
+            <w:tmTcPr id="1592344297" protected="0"/>
           </w:tcPr>
           <w:p>
             <w:pPr>
@@ -2030,7 +2034,7 @@
               <w:tl2br w:val="nil" w:sz="0" w:space="0" w:color="000000" tmln="20, 20, 20, 0, 0"/>
               <w:tr2bl w:val="nil" w:sz="0" w:space="0" w:color="000000" tmln="20, 20, 20, 0, 0"/>
             </w:tcBorders>
-            <w:tmTcPr id="1592275033" protected="0"/>
+            <w:tmTcPr id="1592344297" protected="0"/>
           </w:tcPr>
           <w:p>
             <w:pPr>
@@ -2074,7 +2078,7 @@
               <w:tl2br w:val="nil" w:sz="0" w:space="0" w:color="000000" tmln="20, 20, 20, 0, 0"/>
               <w:tr2bl w:val="nil" w:sz="0" w:space="0" w:color="000000" tmln="20, 20, 20, 0, 0"/>
             </w:tcBorders>
-            <w:tmTcPr id="1592275033" protected="0"/>
+            <w:tmTcPr id="1592344297" protected="0"/>
           </w:tcPr>
           <w:p>
             <w:pPr>
@@ -2132,7 +2136,7 @@
               <w:tl2br w:val="nil" w:sz="0" w:space="0" w:color="000000" tmln="20, 20, 20, 0, 0"/>
               <w:tr2bl w:val="nil" w:sz="0" w:space="0" w:color="000000" tmln="20, 20, 20, 0, 0"/>
             </w:tcBorders>
-            <w:tmTcPr id="1592275033" protected="0"/>
+            <w:tmTcPr id="1592344297" protected="0"/>
           </w:tcPr>
           <w:p>
             <w:pPr>
@@ -2177,7 +2181,7 @@
               <w:tl2br w:val="nil" w:sz="0" w:space="0" w:color="000000" tmln="20, 20, 20, 0, 0"/>
               <w:tr2bl w:val="nil" w:sz="0" w:space="0" w:color="000000" tmln="20, 20, 20, 0, 0"/>
             </w:tcBorders>
-            <w:tmTcPr id="1592275033" protected="0"/>
+            <w:tmTcPr id="1592344297" protected="0"/>
           </w:tcPr>
           <w:p>
             <w:pPr>
@@ -2235,7 +2239,7 @@
               <w:tl2br w:val="nil" w:sz="0" w:space="0" w:color="000000" tmln="20, 20, 20, 0, 0"/>
               <w:tr2bl w:val="nil" w:sz="0" w:space="0" w:color="000000" tmln="20, 20, 20, 0, 0"/>
             </w:tcBorders>
-            <w:tmTcPr id="1592275033" protected="0"/>
+            <w:tmTcPr id="1592344297" protected="0"/>
           </w:tcPr>
           <w:p>
             <w:pPr>
@@ -2280,7 +2284,7 @@
               <w:tl2br w:val="nil" w:sz="0" w:space="0" w:color="000000" tmln="20, 20, 20, 0, 0"/>
               <w:tr2bl w:val="nil" w:sz="0" w:space="0" w:color="000000" tmln="20, 20, 20, 0, 0"/>
             </w:tcBorders>
-            <w:tmTcPr id="1592275033" protected="0"/>
+            <w:tmTcPr id="1592344297" protected="0"/>
           </w:tcPr>
           <w:p>
             <w:pPr>
@@ -2332,7 +2336,7 @@
               <w:tl2br w:val="nil" w:sz="0" w:space="0" w:color="000000" tmln="20, 20, 20, 0, 0"/>
               <w:tr2bl w:val="nil" w:sz="0" w:space="0" w:color="000000" tmln="20, 20, 20, 0, 0"/>
             </w:tcBorders>
-            <w:tmTcPr id="1592275033" protected="0"/>
+            <w:tmTcPr id="1592344297" protected="0"/>
           </w:tcPr>
           <w:p>
             <w:pPr>
@@ -2376,7 +2380,7 @@
               <w:tl2br w:val="nil" w:sz="0" w:space="0" w:color="000000" tmln="20, 20, 20, 0, 0"/>
               <w:tr2bl w:val="nil" w:sz="0" w:space="0" w:color="000000" tmln="20, 20, 20, 0, 0"/>
             </w:tcBorders>
-            <w:tmTcPr id="1592275033" protected="0"/>
+            <w:tmTcPr id="1592344297" protected="0"/>
           </w:tcPr>
           <w:p>
             <w:pPr>
@@ -2434,7 +2438,7 @@
               <w:tl2br w:val="nil" w:sz="0" w:space="0" w:color="000000" tmln="20, 20, 20, 0, 0"/>
               <w:tr2bl w:val="nil" w:sz="0" w:space="0" w:color="000000" tmln="20, 20, 20, 0, 0"/>
             </w:tcBorders>
-            <w:tmTcPr id="1592275033" protected="0"/>
+            <w:tmTcPr id="1592344297" protected="0"/>
           </w:tcPr>
           <w:p>
             <w:pPr>
@@ -2479,7 +2483,7 @@
               <w:tl2br w:val="nil" w:sz="0" w:space="0" w:color="000000" tmln="20, 20, 20, 0, 0"/>
               <w:tr2bl w:val="nil" w:sz="0" w:space="0" w:color="000000" tmln="20, 20, 20, 0, 0"/>
             </w:tcBorders>
-            <w:tmTcPr id="1592275033" protected="0"/>
+            <w:tmTcPr id="1592344297" protected="0"/>
           </w:tcPr>
           <w:p>
             <w:pPr>
@@ -2537,7 +2541,7 @@
               <w:tl2br w:val="nil" w:sz="0" w:space="0" w:color="000000" tmln="20, 20, 20, 0, 0"/>
               <w:tr2bl w:val="nil" w:sz="0" w:space="0" w:color="000000" tmln="20, 20, 20, 0, 0"/>
             </w:tcBorders>
-            <w:tmTcPr id="1592275033" protected="0"/>
+            <w:tmTcPr id="1592344297" protected="0"/>
           </w:tcPr>
           <w:p>
             <w:pPr>
@@ -2582,7 +2586,7 @@
               <w:tl2br w:val="nil" w:sz="0" w:space="0" w:color="000000" tmln="20, 20, 20, 0, 0"/>
               <w:tr2bl w:val="nil" w:sz="0" w:space="0" w:color="000000" tmln="20, 20, 20, 0, 0"/>
             </w:tcBorders>
-            <w:tmTcPr id="1592275033" protected="0"/>
+            <w:tmTcPr id="1592344297" protected="0"/>
           </w:tcPr>
           <w:p>
             <w:pPr>
@@ -2634,7 +2638,7 @@
               <w:tl2br w:val="nil" w:sz="0" w:space="0" w:color="000000" tmln="20, 20, 20, 0, 0"/>
               <w:tr2bl w:val="nil" w:sz="0" w:space="0" w:color="000000" tmln="20, 20, 20, 0, 0"/>
             </w:tcBorders>
-            <w:tmTcPr id="1592275033" protected="0"/>
+            <w:tmTcPr id="1592344297" protected="0"/>
           </w:tcPr>
           <w:p>
             <w:pPr>
@@ -2678,7 +2682,7 @@
               <w:tl2br w:val="nil" w:sz="0" w:space="0" w:color="000000" tmln="20, 20, 20, 0, 0"/>
               <w:tr2bl w:val="nil" w:sz="0" w:space="0" w:color="000000" tmln="20, 20, 20, 0, 0"/>
             </w:tcBorders>
-            <w:tmTcPr id="1592275033" protected="0"/>
+            <w:tmTcPr id="1592344297" protected="0"/>
           </w:tcPr>
           <w:p>
             <w:pPr>
@@ -2736,7 +2740,7 @@
               <w:tl2br w:val="nil" w:sz="0" w:space="0" w:color="000000" tmln="20, 20, 20, 0, 0"/>
               <w:tr2bl w:val="nil" w:sz="0" w:space="0" w:color="000000" tmln="20, 20, 20, 0, 0"/>
             </w:tcBorders>
-            <w:tmTcPr id="1592275033" protected="0"/>
+            <w:tmTcPr id="1592344297" protected="0"/>
           </w:tcPr>
           <w:p>
             <w:pPr>
@@ -2781,7 +2785,7 @@
               <w:tl2br w:val="nil" w:sz="0" w:space="0" w:color="000000" tmln="20, 20, 20, 0, 0"/>
               <w:tr2bl w:val="nil" w:sz="0" w:space="0" w:color="000000" tmln="20, 20, 20, 0, 0"/>
             </w:tcBorders>
-            <w:tmTcPr id="1592275033" protected="0"/>
+            <w:tmTcPr id="1592344297" protected="0"/>
           </w:tcPr>
           <w:p>
             <w:pPr>
@@ -2853,7 +2857,7 @@
               <w:tl2br w:val="nil" w:sz="0" w:space="0" w:color="000000" tmln="20, 20, 20, 0, 0"/>
               <w:tr2bl w:val="nil" w:sz="0" w:space="0" w:color="000000" tmln="20, 20, 20, 0, 0"/>
             </w:tcBorders>
-            <w:tmTcPr id="1592275033" protected="0"/>
+            <w:tmTcPr id="1592344297" protected="0"/>
           </w:tcPr>
           <w:p>
             <w:pPr>
@@ -2898,7 +2902,7 @@
               <w:tl2br w:val="nil" w:sz="0" w:space="0" w:color="000000" tmln="20, 20, 20, 0, 0"/>
               <w:tr2bl w:val="nil" w:sz="0" w:space="0" w:color="000000" tmln="20, 20, 20, 0, 0"/>
             </w:tcBorders>
-            <w:tmTcPr id="1592275033" protected="0"/>
+            <w:tmTcPr id="1592344297" protected="0"/>
           </w:tcPr>
           <w:p>
             <w:pPr>
@@ -2983,7 +2987,7 @@
           <wp:inline distT="0" distB="0" distL="0" distR="0">
             <wp:extent cx="5892165" cy="3748405"/>
             <wp:effectExtent l="0" t="0" r="0" b="0"/>
-            <wp:docPr id="14" name="Imagen36"/>
+            <wp:docPr id="14" name="Imagen56"/>
             <wp:cNvGraphicFramePr>
               <a:graphicFrameLocks xmlns:a="http://schemas.openxmlformats.org/drawingml/2006/main" noChangeAspect="1"/>
             </wp:cNvGraphicFramePr>
@@ -2991,12 +2995,12 @@
               <a:graphicData uri="http://schemas.openxmlformats.org/drawingml/2006/picture">
                 <pic:pic xmlns:pic="http://schemas.openxmlformats.org/drawingml/2006/picture">
                   <pic:nvPicPr>
-                    <pic:cNvPr id="14" name="Imagen36"/>
+                    <pic:cNvPr id="14" name="Imagen56"/>
                     <pic:cNvPicPr>
                       <a:picLocks noChangeAspect="1"/>
                       <a:extLst>
                         <a:ext uri="smNativeData">
-                          <sm:smNativeData xmlns:sm="smNativeData" val="SMDATA_14_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"/>
+                          <sm:smNativeData xmlns:sm="smNativeData" val="SMDATA_14_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"/>
                         </a:ext>
                       </a:extLst>
                     </pic:cNvPicPr>
@@ -3062,7 +3066,7 @@
           <wp:inline distT="0" distB="0" distL="0" distR="0">
             <wp:extent cx="5892165" cy="540385"/>
             <wp:effectExtent l="0" t="0" r="0" b="0"/>
-            <wp:docPr id="15" name="Imagen38"/>
+            <wp:docPr id="15" name="Imagen55"/>
             <wp:cNvGraphicFramePr>
               <a:graphicFrameLocks xmlns:a="http://schemas.openxmlformats.org/drawingml/2006/main" noChangeAspect="1"/>
             </wp:cNvGraphicFramePr>
@@ -3070,12 +3074,12 @@
               <a:graphicData uri="http://schemas.openxmlformats.org/drawingml/2006/picture">
                 <pic:pic xmlns:pic="http://schemas.openxmlformats.org/drawingml/2006/picture">
                   <pic:nvPicPr>
-                    <pic:cNvPr id="15" name="Imagen38"/>
+                    <pic:cNvPr id="15" name="Imagen55"/>
                     <pic:cNvPicPr>
                       <a:picLocks noChangeAspect="1"/>
                       <a:extLst>
                         <a:ext uri="smNativeData">
-                          <sm:smNativeData xmlns:sm="smNativeData" val="SMDATA_14_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"/>
+                          <sm:smNativeData xmlns:sm="smNativeData" val="SMDATA_14_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"/>
                         </a:ext>
                       </a:extLst>
                     </pic:cNvPicPr>
@@ -3217,20 +3221,9 @@
     </w:p>
     <w:p>
       <w:pPr>
-        <w:rPr>
-          <w:b/>
-          <w:bCs/>
-          <w:sz w:val="28"/>
-          <w:szCs w:val="28"/>
-        </w:rPr>
+        <w:pStyle w:val="para2"/>
       </w:pPr>
       <w:r>
-        <w:rPr>
-          <w:b/>
-          <w:bCs/>
-          <w:sz w:val="28"/>
-          <w:szCs w:val="28"/>
-        </w:rPr>
         <w:t>Arquitectura interna del bloque modulador</w:t>
       </w:r>
     </w:p>
@@ -3245,9 +3238,9 @@
         </w:rPr>
         <w:drawing>
           <wp:inline distT="0" distB="0" distL="0" distR="0">
-            <wp:extent cx="5892165" cy="3364230"/>
+            <wp:extent cx="5779135" cy="3305810"/>
             <wp:effectExtent l="0" t="0" r="0" b="0"/>
-            <wp:docPr id="16" name="Imagen37"/>
+            <wp:docPr id="16" name="Imagen56"/>
             <wp:cNvGraphicFramePr>
               <a:graphicFrameLocks xmlns:a="http://schemas.openxmlformats.org/drawingml/2006/main" noChangeAspect="1"/>
             </wp:cNvGraphicFramePr>
@@ -3255,12 +3248,12 @@
               <a:graphicData uri="http://schemas.openxmlformats.org/drawingml/2006/picture">
                 <pic:pic xmlns:pic="http://schemas.openxmlformats.org/drawingml/2006/picture">
                   <pic:nvPicPr>
-                    <pic:cNvPr id="16" name="Imagen37"/>
+                    <pic:cNvPr id="16" name="Imagen56"/>
                     <pic:cNvPicPr>
                       <a:picLocks noChangeAspect="1"/>
                       <a:extLst>
                         <a:ext uri="smNativeData">
-                          <sm:smNativeData xmlns:sm="smNativeData" val="SMDATA_14_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"/>
+                          <sm:smNativeData xmlns:sm="smNativeData" val="SMDATA_14_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"/>
                         </a:ext>
                       </a:extLst>
                     </pic:cNvPicPr>
@@ -3274,7 +3267,7 @@
                   <pic:spPr>
                     <a:xfrm>
                       <a:off x="0" y="0"/>
-                      <a:ext cx="5892165" cy="3364230"/>
+                      <a:ext cx="5779135" cy="3305810"/>
                     </a:xfrm>
                     <a:prstGeom prst="rect">
                       <a:avLst/>
@@ -3293,27 +3286,45 @@
       <w:r/>
     </w:p>
     <w:p>
+      <w:pPr>
+        <w:pStyle w:val="para3"/>
+      </w:pPr>
       <w:r>
         <w:t>Modo Pulsado vs Modo Continuo</w:t>
       </w:r>
     </w:p>
     <w:p>
-      <w:r>
-        <w:t>En modo pulsado se generan señales por un período de tiempo y luego se inhibe la generación hasta iniciar el próximo período.</w:t>
-      </w:r>
-    </w:p>
-    <w:p>
-      <w:r>
-        <w:t xml:space="preserve">Esto se controla mediante un contador periódico alrededor de un período seteado externamente, y una señal de </w:t>
-      </w:r>
-      <w:r>
+      <w:pPr>
         <w:rPr>
           <w:i/>
           <w:iCs/>
         </w:rPr>
-        <w:t>timeout</w:t>
-      </w:r>
-      <w:r/>
+      </w:pPr>
+      <w:r>
+        <w:t xml:space="preserve">En modo pulsado se generan señales por un período de tiempo y luego se inhibe la generación hasta iniciar el próximo período. Esto se realiza mediante el contador </w:t>
+      </w:r>
+      <w:r>
+        <w:rPr>
+          <w:i/>
+          <w:iCs/>
+        </w:rPr>
+        <w:t>pulse_counter.</w:t>
+      </w:r>
+    </w:p>
+    <w:p>
+      <w:r>
+        <w:t xml:space="preserve">El período y ancho de pulso se configuran externamente, y una vez habilitado el contador cuenta periódicamente, reseteandose en la cuenta máxima, y generando una señal </w:t>
+      </w:r>
+      <w:r>
+        <w:rPr>
+          <w:i/>
+          <w:iCs/>
+        </w:rPr>
+        <w:t xml:space="preserve">pulse_timeout_n </w:t>
+      </w:r>
+      <w:r>
+        <w:t>que indica si se llegó o no al ancho de pulso.</w:t>
+      </w:r>
     </w:p>
     <w:p>
       <w:pPr>
@@ -3328,7 +3339,7 @@
           <wp:inline distT="0" distB="0" distL="0" distR="0">
             <wp:extent cx="4347210" cy="2684145"/>
             <wp:effectExtent l="0" t="0" r="0" b="0"/>
-            <wp:docPr id="17" name="Imagen37"/>
+            <wp:docPr id="17" name="Imagen55"/>
             <wp:cNvGraphicFramePr>
               <a:graphicFrameLocks xmlns:a="http://schemas.openxmlformats.org/drawingml/2006/main" noChangeAspect="1"/>
             </wp:cNvGraphicFramePr>
@@ -3336,12 +3347,12 @@
               <a:graphicData uri="http://schemas.openxmlformats.org/drawingml/2006/picture">
                 <pic:pic xmlns:pic="http://schemas.openxmlformats.org/drawingml/2006/picture">
                   <pic:nvPicPr>
-                    <pic:cNvPr id="17" name="Imagen37"/>
+                    <pic:cNvPr id="17" name="Imagen55"/>
                     <pic:cNvPicPr>
                       <a:picLocks noChangeAspect="1"/>
                       <a:extLst>
                         <a:ext uri="smNativeData">
-                          <sm:smNativeData xmlns:sm="smNativeData" val="SMDATA_14_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"/>
+                          <sm:smNativeData xmlns:sm="smNativeData" val="SMDATA_14_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"/>
                         </a:ext>
                       </a:extLst>
                     </pic:cNvPicPr>
@@ -3374,7 +3385,81 @@
       <w:r/>
     </w:p>
     <w:p>
-      <w:r/>
+      <w:pPr>
+        <w:spacing/>
+        <w:jc w:val="center"/>
+        <w:rPr>
+          <w:b/>
+          <w:bCs/>
+          <w:i/>
+          <w:iCs/>
+        </w:rPr>
+      </w:pPr>
+      <w:r>
+        <w:rPr>
+          <w:b/>
+          <w:bCs/>
+          <w:i/>
+          <w:iCs/>
+        </w:rPr>
+        <w:t>Pulse Counter: Representación de la cuenta para la generación de pulsos</w:t>
+      </w:r>
+    </w:p>
+    <w:p>
+      <w:pPr>
+        <w:spacing/>
+        <w:jc w:val="left"/>
+      </w:pPr>
+      <w:r>
+        <w:t>La señal de timeout del contador es utilizada para inhibir la generación del DDS mediante la señal RESYNC del bus de configuración.</w:t>
+      </w:r>
+    </w:p>
+    <w:p>
+      <w:pPr>
+        <w:spacing/>
+        <w:jc w:val="left"/>
+      </w:pPr>
+      <w:r>
+        <w:t>En modo contínuo, el contador de pulsos está deshabilitado.</w:t>
+      </w:r>
+    </w:p>
+    <w:p>
+      <w:pPr>
+        <w:pStyle w:val="para3"/>
+      </w:pPr>
+      <w:r>
+        <w:t>Modulación en frecuencia</w:t>
+      </w:r>
+    </w:p>
+    <w:p>
+      <w:r>
+        <w:t>Para variar linealmente la frecuencia de salida del DDS se debe generar una rampa que se incremente desde el valor inicial al final de incremento de fase (</w:t>
+      </w:r>
+      <w:r>
+        <w:rPr>
+          <w:i/>
+          <w:iCs/>
+        </w:rPr>
+        <w:t>Δθ</w:t>
+      </w:r>
+      <w:r>
+        <w:t>, ó PINC). Estos valores estarán dados por el ancho de banda de la modulación en frecuencia que se desee.</w:t>
+      </w:r>
+    </w:p>
+    <w:p>
+      <w:r>
+        <w:t xml:space="preserve">La rampa se implementó mediante otro contador (modulation_counter). El bloque implementado recibe a través de las señales de configuración el valor de </w:t>
+      </w:r>
+      <w:r>
+        <w:rPr>
+          <w:i/>
+          <w:iCs/>
+        </w:rPr>
+        <w:t>Δθ</w:t>
+      </w:r>
+      <w:r>
+        <w:t xml:space="preserve"> de inicio y fin, y el valor de incremento del contador de modulación (delta_pinc) que corresponde a la pendiente de la rampa que se muestra en la imagen siguiente:</w:t>
+      </w:r>
     </w:p>
     <w:p>
       <w:pPr>
@@ -3387,9 +3472,9 @@
         </w:rPr>
         <w:drawing>
           <wp:inline distT="0" distB="0" distL="0" distR="0">
-            <wp:extent cx="4431665" cy="2787650"/>
+            <wp:extent cx="4568190" cy="2834005"/>
             <wp:effectExtent l="0" t="0" r="0" b="0"/>
-            <wp:docPr id="18" name="Imagen37"/>
+            <wp:docPr id="18" name="Imagen56"/>
             <wp:cNvGraphicFramePr>
               <a:graphicFrameLocks xmlns:a="http://schemas.openxmlformats.org/drawingml/2006/main" noChangeAspect="1"/>
             </wp:cNvGraphicFramePr>
@@ -3397,12 +3482,12 @@
               <a:graphicData uri="http://schemas.openxmlformats.org/drawingml/2006/picture">
                 <pic:pic xmlns:pic="http://schemas.openxmlformats.org/drawingml/2006/picture">
                   <pic:nvPicPr>
-                    <pic:cNvPr id="18" name="Imagen37"/>
+                    <pic:cNvPr id="18" name="Imagen56"/>
                     <pic:cNvPicPr>
                       <a:picLocks noChangeAspect="1"/>
                       <a:extLst>
                         <a:ext uri="smNativeData">
-                          <sm:smNativeData xmlns:sm="smNativeData" val="SMDATA_14_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"/>
+                          <sm:smNativeData xmlns:sm="smNativeData" val="SMDATA_14_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"/>
                         </a:ext>
                       </a:extLst>
                     </pic:cNvPicPr>
@@ -3416,7 +3501,7 @@
                   <pic:spPr>
                     <a:xfrm>
                       <a:off x="0" y="0"/>
-                      <a:ext cx="4431665" cy="2787650"/>
+                      <a:ext cx="4568190" cy="2834005"/>
                     </a:xfrm>
                     <a:prstGeom prst="rect">
                       <a:avLst/>
@@ -3435,38 +3520,169 @@
       <w:r/>
     </w:p>
     <w:p>
+      <w:r>
+        <w:t>Para poder operar en conjunto con el modo pulsado, el contador de modulación es habilitado/deshabilitado por el contador de pulsos en caso que el modo sea: "Pulsado con modulación en frecuencia".</w:t>
+      </w:r>
+    </w:p>
+    <w:p>
+      <w:pPr>
+        <w:pStyle w:val="para3"/>
+      </w:pPr>
+      <w:r>
+        <w:t>Modulación en fase</w:t>
+      </w:r>
+    </w:p>
+    <w:p>
       <w:pPr>
         <w:spacing/>
         <w:jc w:val="center"/>
       </w:pPr>
       <w:r>
-        <w:t>Agregar delta_pinc</w:t>
-      </w:r>
-    </w:p>
-    <w:p>
+        <w:rPr>
+          <w:noProof/>
+        </w:rPr>
+        <w:drawing>
+          <wp:inline distT="0" distB="0" distL="0" distR="0">
+            <wp:extent cx="5053965" cy="1985645"/>
+            <wp:effectExtent l="0" t="0" r="0" b="0"/>
+            <wp:docPr id="19" name="Imagen55"/>
+            <wp:cNvGraphicFramePr>
+              <a:graphicFrameLocks xmlns:a="http://schemas.openxmlformats.org/drawingml/2006/main" noChangeAspect="1"/>
+            </wp:cNvGraphicFramePr>
+            <a:graphic xmlns:a="http://schemas.openxmlformats.org/drawingml/2006/main">
+              <a:graphicData uri="http://schemas.openxmlformats.org/drawingml/2006/picture">
+                <pic:pic xmlns:pic="http://schemas.openxmlformats.org/drawingml/2006/picture">
+                  <pic:nvPicPr>
+                    <pic:cNvPr id="19" name="Imagen55"/>
+                    <pic:cNvPicPr>
+                      <a:picLocks noChangeAspect="1"/>
+                      <a:extLst>
+                        <a:ext uri="smNativeData">
+                          <sm:smNativeData xmlns:sm="smNativeData" val="SMDATA_14_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"/>
+                        </a:ext>
+                      </a:extLst>
+                    </pic:cNvPicPr>
+                  </pic:nvPicPr>
+                  <pic:blipFill>
+                    <a:blip r:embed="rId11"/>
+                    <a:stretch>
+                      <a:fillRect/>
+                    </a:stretch>
+                  </pic:blipFill>
+                  <pic:spPr>
+                    <a:xfrm>
+                      <a:off x="0" y="0"/>
+                      <a:ext cx="5053965" cy="1985645"/>
+                    </a:xfrm>
+                    <a:prstGeom prst="rect">
+                      <a:avLst/>
+                    </a:prstGeom>
+                    <a:noFill/>
+                    <a:ln w="12700">
+                      <a:noFill/>
+                    </a:ln>
+                  </pic:spPr>
+                </pic:pic>
+              </a:graphicData>
+            </a:graphic>
+          </wp:inline>
+        </w:drawing>
+      </w:r>
       <w:r/>
     </w:p>
     <w:p>
       <w:r>
-        <w:t>Modulacion en frecuencia + Imagen Rampa</w:t>
-      </w:r>
-    </w:p>
-    <w:p>
+        <w:t>La modulación en fase requiere generar cambios de fase de 180° según una secuencia de bits que el módulo recibe a través de una de las entradas de configuración. Como el DDS Compiler cuenta con una entrada de OFFSET específica para aplicar el defasaje, el modulador únicamente debe colocar en la estructura de datos del bus AXI la fase correcta en cada instante de la secuencia de modulación.</w:t>
+      </w:r>
+    </w:p>
+    <w:p>
+      <w:r>
+        <w:t>Se necesita poder generar todas las secuencias barker vistas anteriormente, por lo que al ser de longitud variable, el modulador recibe además del código correspondiente a la secuencia, un valor que indica qué número de secuencia es (2, 3, 4, 5, 7, 11, ó 13), y la duración en tiempo (ciclos de reloj) que se desea para cada "subpulso" de la secuencia. Por ejemplo, una secuencia de longitud 7 bits, posee 7 subpulsos. Estableciendo una longitud de subpulso de 2 microsegundos, la secuencia total tendrá una duración de 14 microsegundos.</w:t>
+      </w:r>
+    </w:p>
+    <w:p>
+      <w:r>
+        <w:t>Para saber qué defasaje aplicar se implementó un contador para saber cuál es el subpulso actual, extraer el valor del bit de la secuencia correspondiente y en función de ese valor aplicar o no el cambio de fase.</w:t>
+      </w:r>
+    </w:p>
+    <w:p>
+      <w:r>
+        <w:t>Este tercer contador es habilitado/deshabilitado una vez que se cumple el tiempo correspondiente a cada subpulso. Se tomó la decisión de utilizar el mismo contador para contar la longitud de los subpulsos que para la modulación en frecuencia (modulation_counter), dado que ambas modulaciones no pueden estar activas simultáneamente.</w:t>
+      </w:r>
+    </w:p>
+    <w:p>
+      <w:pPr>
+        <w:spacing/>
+        <w:jc w:val="center"/>
+      </w:pPr>
+      <w:r>
+        <w:rPr>
+          <w:noProof/>
+        </w:rPr>
+        <w:drawing>
+          <wp:inline distT="0" distB="0" distL="0" distR="0">
+            <wp:extent cx="5492115" cy="2728595"/>
+            <wp:effectExtent l="0" t="0" r="0" b="0"/>
+            <wp:docPr id="20" name="Imagen56"/>
+            <wp:cNvGraphicFramePr>
+              <a:graphicFrameLocks xmlns:a="http://schemas.openxmlformats.org/drawingml/2006/main" noChangeAspect="1"/>
+            </wp:cNvGraphicFramePr>
+            <a:graphic xmlns:a="http://schemas.openxmlformats.org/drawingml/2006/main">
+              <a:graphicData uri="http://schemas.openxmlformats.org/drawingml/2006/picture">
+                <pic:pic xmlns:pic="http://schemas.openxmlformats.org/drawingml/2006/picture">
+                  <pic:nvPicPr>
+                    <pic:cNvPr id="20" name="Imagen56"/>
+                    <pic:cNvPicPr>
+                      <a:picLocks noChangeAspect="1"/>
+                      <a:extLst>
+                        <a:ext uri="smNativeData">
+                          <sm:smNativeData xmlns:sm="smNativeData" val="SMDATA_14_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"/>
+                        </a:ext>
+                      </a:extLst>
+                    </pic:cNvPicPr>
+                  </pic:nvPicPr>
+                  <pic:blipFill>
+                    <a:blip r:embed="rId25"/>
+                    <a:stretch>
+                      <a:fillRect/>
+                    </a:stretch>
+                  </pic:blipFill>
+                  <pic:spPr>
+                    <a:xfrm>
+                      <a:off x="0" y="0"/>
+                      <a:ext cx="5492115" cy="2728595"/>
+                    </a:xfrm>
+                    <a:prstGeom prst="rect">
+                      <a:avLst/>
+                    </a:prstGeom>
+                    <a:noFill/>
+                    <a:ln w="12700">
+                      <a:noFill/>
+                    </a:ln>
+                  </pic:spPr>
+                </pic:pic>
+              </a:graphicData>
+            </a:graphic>
+          </wp:inline>
+        </w:drawing>
+      </w:r>
       <w:r/>
     </w:p>
     <w:p>
-      <w:r>
-        <w:t>Modulación en fase + describir subpulsos</w:t>
-      </w:r>
-    </w:p>
-    <w:p>
-      <w:r/>
-    </w:p>
-    <w:p>
-      <w:r/>
-    </w:p>
-    <w:p>
-      <w:r/>
+      <w:pPr>
+        <w:pStyle w:val="para2"/>
+      </w:pPr>
+      <w:r>
+        <w:t>Tests en simulación</w:t>
+      </w:r>
+    </w:p>
+    <w:p>
+      <w:pPr>
+        <w:pStyle w:val="para2"/>
+      </w:pPr>
+      <w:r>
+        <w:t>Test con ILA</w:t>
+      </w:r>
     </w:p>
     <w:p>
       <w:r/>
@@ -3926,11 +4142,11 @@
     <w:basedOn w:val="para1"/>
     <w:next w:val="para0"/>
     <w:pPr>
-      <w:outlineLvl w:val="1"/>
+      <w:outlineLvl w:val="2"/>
     </w:pPr>
     <w:rPr>
-      <w:sz w:val="32"/>
-      <w:szCs w:val="32"/>
+      <w:sz w:val="28"/>
+      <w:szCs w:val="28"/>
     </w:rPr>
     <w:key w:val="1074"/>
   </w:style>
@@ -3939,12 +4155,9 @@
     <w:qFormat/>
     <w:basedOn w:val="para2"/>
     <w:next w:val="para0"/>
-    <w:pPr>
-      <w:outlineLvl w:val="2"/>
-    </w:pPr>
     <w:rPr>
-      <w:sz w:val="28"/>
-      <w:szCs w:val="28"/>
+      <w:sz w:val="24"/>
+      <w:szCs w:val="24"/>
     </w:rPr>
     <w:key w:val="1075"/>
   </w:style>
@@ -4416,11 +4629,11 @@
     <w:basedOn w:val="para1"/>
     <w:next w:val="para0"/>
     <w:pPr>
-      <w:outlineLvl w:val="1"/>
+      <w:outlineLvl w:val="2"/>
     </w:pPr>
     <w:rPr>
-      <w:sz w:val="32"/>
-      <w:szCs w:val="32"/>
+      <w:sz w:val="28"/>
+      <w:szCs w:val="28"/>
     </w:rPr>
     <w:key w:val="1074"/>
   </w:style>
@@ -4429,12 +4642,9 @@
     <w:qFormat/>
     <w:basedOn w:val="para2"/>
     <w:next w:val="para0"/>
-    <w:pPr>
-      <w:outlineLvl w:val="2"/>
-    </w:pPr>
     <w:rPr>
-      <w:sz w:val="28"/>
-      <w:szCs w:val="28"/>
+      <w:sz w:val="24"/>
+      <w:szCs w:val="24"/>
     </w:rPr>
     <w:key w:val="1075"/>
   </w:style>

</xml_diff>